<commit_message>
docs: update 软件需求规约文档 to add abbreviations and reference.
</commit_message>
<xml_diff>
--- a/软件需求规约.docx
+++ b/软件需求规约.docx
@@ -124,30 +124,11 @@
         <w:rPr>
           <w:rFonts w:hint="eastAsia"/>
         </w:rPr>
-        <w:t>注：用方括号</w:t>
-      </w:r>
-      <w:proofErr w:type="gramStart"/>
-      <w:r>
-        <w:rPr>
-          <w:rFonts w:hint="eastAsia"/>
-        </w:rPr>
-        <w:t>括</w:t>
-      </w:r>
-      <w:proofErr w:type="gramEnd"/>
-      <w:r>
-        <w:rPr>
-          <w:rFonts w:hint="eastAsia"/>
-        </w:rPr>
-        <w:t>起来并以蓝色斜体（样式</w:t>
-      </w:r>
-      <w:r>
-        <w:t>=</w:t>
-      </w:r>
-      <w:proofErr w:type="spellStart"/>
-      <w:r>
-        <w:t>InfoBlue</w:t>
-      </w:r>
-      <w:proofErr w:type="spellEnd"/>
+        <w:t>注：用方括号括起来并以蓝色斜体（样式</w:t>
+      </w:r>
+      <w:r>
+        <w:t>=InfoBlue</w:t>
+      </w:r>
       <w:r>
         <w:rPr>
           <w:rFonts w:hint="eastAsia"/>
@@ -514,9 +495,6 @@
             <w:pPr>
               <w:pStyle w:val="Tabletext"/>
               <w:jc w:val="center"/>
-              <w:rPr>
-                <w:rFonts w:hint="eastAsia"/>
-              </w:rPr>
             </w:pPr>
             <w:r>
               <w:rPr>
@@ -539,21 +517,7 @@
               <w:rPr>
                 <w:rFonts w:ascii="Times New Roman" w:hint="eastAsia"/>
               </w:rPr>
-              <w:t>张</w:t>
-            </w:r>
-            <w:proofErr w:type="gramStart"/>
-            <w:r>
-              <w:rPr>
-                <w:rFonts w:ascii="Times New Roman" w:hint="eastAsia"/>
-              </w:rPr>
-              <w:t>俸</w:t>
-            </w:r>
-            <w:proofErr w:type="gramEnd"/>
-            <w:r>
-              <w:rPr>
-                <w:rFonts w:ascii="Times New Roman" w:hint="eastAsia"/>
-              </w:rPr>
-              <w:t>铭</w:t>
+              <w:t>张俸铭</w:t>
             </w:r>
           </w:p>
         </w:tc>
@@ -2762,8 +2726,8 @@
       </w:tblPr>
       <w:tblGrid>
         <w:gridCol w:w="1134"/>
-        <w:gridCol w:w="907"/>
-        <w:gridCol w:w="7309"/>
+        <w:gridCol w:w="846"/>
+        <w:gridCol w:w="7370"/>
       </w:tblGrid>
       <w:tr>
         <w:trPr>
@@ -2798,7 +2762,7 @@
         </w:tc>
         <w:tc>
           <w:tcPr>
-            <w:tcW w:w="907" w:type="dxa"/>
+            <w:tcW w:w="846" w:type="dxa"/>
             <w:vAlign w:val="center"/>
           </w:tcPr>
           <w:p>
@@ -2824,7 +2788,7 @@
         </w:tc>
         <w:tc>
           <w:tcPr>
-            <w:tcW w:w="0" w:type="auto"/>
+            <w:tcW w:w="7370" w:type="dxa"/>
             <w:vAlign w:val="center"/>
           </w:tcPr>
           <w:p>
@@ -2878,7 +2842,7 @@
         </w:tc>
         <w:tc>
           <w:tcPr>
-            <w:tcW w:w="907" w:type="dxa"/>
+            <w:tcW w:w="846" w:type="dxa"/>
             <w:vAlign w:val="center"/>
           </w:tcPr>
           <w:p>
@@ -2904,7 +2868,7 @@
         </w:tc>
         <w:tc>
           <w:tcPr>
-            <w:tcW w:w="0" w:type="auto"/>
+            <w:tcW w:w="7370" w:type="dxa"/>
             <w:vAlign w:val="center"/>
           </w:tcPr>
           <w:p>
@@ -3007,11 +2971,25 @@
                 <w:lang w:val="en"/>
               </w:rPr>
             </w:pPr>
+            <w:r>
+              <w:rPr>
+                <w:rFonts w:ascii="Times New Roman" w:hint="eastAsia"/>
+                <w:lang w:val="en"/>
+              </w:rPr>
+              <w:t>业务流程管理</w:t>
+            </w:r>
+            <w:r>
+              <w:rPr>
+                <w:rFonts w:ascii="Times New Roman" w:hint="eastAsia"/>
+                <w:lang w:val="en"/>
+              </w:rPr>
+              <w:t>标记</w:t>
+            </w:r>
           </w:p>
         </w:tc>
         <w:tc>
           <w:tcPr>
-            <w:tcW w:w="907" w:type="dxa"/>
+            <w:tcW w:w="846" w:type="dxa"/>
             <w:vAlign w:val="center"/>
           </w:tcPr>
           <w:p>
@@ -3021,11 +2999,29 @@
                 <w:rFonts w:ascii="Times New Roman"/>
               </w:rPr>
             </w:pPr>
+            <w:r>
+              <w:rPr>
+                <w:rFonts w:ascii="Times New Roman" w:hint="eastAsia"/>
+              </w:rPr>
+              <w:t>B</w:t>
+            </w:r>
+            <w:r>
+              <w:rPr>
+                <w:rFonts w:ascii="Times New Roman"/>
+              </w:rPr>
+              <w:t>PM</w:t>
+            </w:r>
+            <w:r>
+              <w:rPr>
+                <w:rFonts w:ascii="Times New Roman" w:hint="eastAsia"/>
+              </w:rPr>
+              <w:t>N</w:t>
+            </w:r>
           </w:p>
         </w:tc>
         <w:tc>
           <w:tcPr>
-            <w:tcW w:w="0" w:type="auto"/>
+            <w:tcW w:w="7370" w:type="dxa"/>
             <w:vAlign w:val="center"/>
           </w:tcPr>
           <w:p>
@@ -3035,6 +3031,38 @@
                 <w:lang w:val="en"/>
               </w:rPr>
             </w:pPr>
+            <w:r>
+              <w:rPr>
+                <w:rFonts w:ascii="Arial" w:hAnsi="Arial" w:cs="Arial"/>
+                <w:color w:val="202124"/>
+                <w:shd w:val="clear" w:color="auto" w:fill="FFFFFF"/>
+              </w:rPr>
+              <w:t>一套图形化</w:t>
+            </w:r>
+            <w:r>
+              <w:rPr>
+                <w:rFonts w:ascii="Arial" w:hAnsi="Arial" w:cs="Arial" w:hint="eastAsia"/>
+                <w:color w:val="202124"/>
+                <w:shd w:val="clear" w:color="auto" w:fill="FFFFFF"/>
+              </w:rPr>
+              <w:t>的</w:t>
+            </w:r>
+            <w:r>
+              <w:rPr>
+                <w:rFonts w:ascii="Arial" w:hAnsi="Arial" w:cs="Arial" w:hint="eastAsia"/>
+                <w:color w:val="202124"/>
+                <w:shd w:val="clear" w:color="auto" w:fill="FFFFFF"/>
+              </w:rPr>
+              <w:t>流程建模标准</w:t>
+            </w:r>
+            <w:r>
+              <w:rPr>
+                <w:rFonts w:ascii="Arial" w:hAnsi="Arial" w:cs="Arial"/>
+                <w:color w:val="202124"/>
+                <w:shd w:val="clear" w:color="auto" w:fill="FFFFFF"/>
+              </w:rPr>
+              <w:t>，用于以业务流程模型详细说明各种业务流程。</w:t>
+            </w:r>
           </w:p>
         </w:tc>
       </w:tr>
@@ -3056,11 +3084,18 @@
                 <w:lang w:val="en"/>
               </w:rPr>
             </w:pPr>
+            <w:r>
+              <w:rPr>
+                <w:rFonts w:ascii="Times New Roman" w:hint="eastAsia"/>
+                <w:lang w:val="en"/>
+              </w:rPr>
+              <w:t>协议集成系统</w:t>
+            </w:r>
           </w:p>
         </w:tc>
         <w:tc>
           <w:tcPr>
-            <w:tcW w:w="907" w:type="dxa"/>
+            <w:tcW w:w="846" w:type="dxa"/>
             <w:vAlign w:val="center"/>
           </w:tcPr>
           <w:p>
@@ -3071,11 +3106,18 @@
                 <w:lang w:val="en"/>
               </w:rPr>
             </w:pPr>
+            <w:r>
+              <w:rPr>
+                <w:rFonts w:ascii="Times New Roman" w:hint="eastAsia"/>
+                <w:lang w:val="en"/>
+              </w:rPr>
+              <w:t>PIS</w:t>
+            </w:r>
           </w:p>
         </w:tc>
         <w:tc>
           <w:tcPr>
-            <w:tcW w:w="0" w:type="auto"/>
+            <w:tcW w:w="7370" w:type="dxa"/>
             <w:vAlign w:val="center"/>
           </w:tcPr>
           <w:p>
@@ -3085,6 +3127,41 @@
                 <w:lang w:val="en"/>
               </w:rPr>
             </w:pPr>
+            <w:r>
+              <w:rPr>
+                <w:rFonts w:ascii="Times New Roman" w:hint="eastAsia"/>
+                <w:lang w:val="en"/>
+              </w:rPr>
+              <w:t>将</w:t>
+            </w:r>
+            <w:r>
+              <w:rPr>
+                <w:rFonts w:ascii="Times New Roman" w:hint="eastAsia"/>
+                <w:lang w:val="en"/>
+              </w:rPr>
+              <w:t>各类</w:t>
+            </w:r>
+            <w:r>
+              <w:rPr>
+                <w:rFonts w:ascii="Times New Roman" w:hint="eastAsia"/>
+                <w:lang w:val="en"/>
+              </w:rPr>
+              <w:t>协议或规则</w:t>
+            </w:r>
+            <w:r>
+              <w:rPr>
+                <w:rFonts w:ascii="Times New Roman" w:hint="eastAsia"/>
+                <w:lang w:val="en"/>
+              </w:rPr>
+              <w:t>集成到相互关联的、统一和协调的系统之中，使资源达到充分共享，实现集中、高效、便利的管理</w:t>
+            </w:r>
+            <w:r>
+              <w:rPr>
+                <w:rFonts w:ascii="Times New Roman" w:hint="eastAsia"/>
+                <w:lang w:val="en"/>
+              </w:rPr>
+              <w:t>。</w:t>
+            </w:r>
           </w:p>
         </w:tc>
       </w:tr>
@@ -3106,11 +3183,18 @@
                 <w:lang w:val="en"/>
               </w:rPr>
             </w:pPr>
+            <w:r>
+              <w:rPr>
+                <w:rFonts w:ascii="Times New Roman" w:hint="eastAsia"/>
+                <w:lang w:val="en"/>
+              </w:rPr>
+              <w:t>工业异构设备</w:t>
+            </w:r>
           </w:p>
         </w:tc>
         <w:tc>
           <w:tcPr>
-            <w:tcW w:w="907" w:type="dxa"/>
+            <w:tcW w:w="846" w:type="dxa"/>
             <w:vAlign w:val="center"/>
           </w:tcPr>
           <w:p>
@@ -3121,31 +3205,102 @@
                 <w:lang w:val="en"/>
               </w:rPr>
             </w:pPr>
+            <w:r>
+              <w:rPr>
+                <w:rFonts w:ascii="Times New Roman" w:hint="eastAsia"/>
+                <w:lang w:val="en"/>
+              </w:rPr>
+              <w:t>I</w:t>
+            </w:r>
+            <w:r>
+              <w:rPr>
+                <w:rFonts w:ascii="Times New Roman"/>
+                <w:lang w:val="en"/>
+              </w:rPr>
+              <w:t>HD</w:t>
+            </w:r>
           </w:p>
         </w:tc>
         <w:tc>
           <w:tcPr>
-            <w:tcW w:w="0" w:type="auto"/>
+            <w:tcW w:w="7370" w:type="dxa"/>
             <w:vAlign w:val="center"/>
           </w:tcPr>
           <w:p>
             <w:pPr>
               <w:rPr>
-                <w:rFonts w:ascii="Times New Roman"/>
+                <w:rFonts w:ascii="Times New Roman" w:hint="eastAsia"/>
                 <w:lang w:val="en"/>
               </w:rPr>
             </w:pPr>
+            <w:r>
+              <w:rPr>
+                <w:rFonts w:ascii="Times New Roman" w:hint="eastAsia"/>
+                <w:lang w:val="en"/>
+              </w:rPr>
+              <w:t>工业</w:t>
+            </w:r>
+            <w:r>
+              <w:rPr>
+                <w:rFonts w:ascii="Times New Roman" w:hint="eastAsia"/>
+                <w:lang w:val="en"/>
+              </w:rPr>
+              <w:t>生产</w:t>
+            </w:r>
+            <w:r>
+              <w:rPr>
+                <w:rFonts w:ascii="Times New Roman" w:hint="eastAsia"/>
+                <w:lang w:val="en"/>
+              </w:rPr>
+              <w:t>场景</w:t>
+            </w:r>
+            <w:r>
+              <w:rPr>
+                <w:rFonts w:ascii="Times New Roman" w:hint="eastAsia"/>
+                <w:lang w:val="en"/>
+              </w:rPr>
+              <w:t>下</w:t>
+            </w:r>
+            <w:r>
+              <w:rPr>
+                <w:rFonts w:ascii="Times New Roman" w:hint="eastAsia"/>
+                <w:lang w:val="en"/>
+              </w:rPr>
+              <w:t>应用不同通信协议、</w:t>
+            </w:r>
+            <w:r>
+              <w:rPr>
+                <w:rFonts w:ascii="Times New Roman" w:hint="eastAsia"/>
+                <w:lang w:val="en"/>
+              </w:rPr>
+              <w:t>使用</w:t>
+            </w:r>
+            <w:r>
+              <w:rPr>
+                <w:rFonts w:ascii="Times New Roman" w:hint="eastAsia"/>
+                <w:lang w:val="en"/>
+              </w:rPr>
+              <w:t>不同数据解析方法的</w:t>
+            </w:r>
+            <w:r>
+              <w:rPr>
+                <w:rFonts w:ascii="Times New Roman" w:hint="eastAsia"/>
+                <w:lang w:val="en"/>
+              </w:rPr>
+              <w:t>高度异构化设备</w:t>
+            </w:r>
+            <w:r>
+              <w:rPr>
+                <w:rFonts w:ascii="Times New Roman" w:hint="eastAsia"/>
+                <w:lang w:val="en"/>
+              </w:rPr>
+              <w:t>。</w:t>
+            </w:r>
           </w:p>
         </w:tc>
       </w:tr>
     </w:tbl>
-    <w:p>
-      <w:pPr>
-        <w:rPr>
-          <w:rFonts w:hint="eastAsia"/>
-        </w:rPr>
-      </w:pPr>
-    </w:p>
+    <w:p/>
     <w:p>
       <w:pPr>
         <w:pStyle w:val="2"/>
@@ -3164,44 +3319,136 @@
     <w:p>
       <w:pPr>
         <w:ind w:left="720"/>
-        <w:rPr>
-          <w:rFonts w:hint="eastAsia"/>
-        </w:rPr>
-      </w:pPr>
-    </w:p>
-    <w:p>
-      <w:pPr>
-        <w:pStyle w:val="InfoBlue"/>
-      </w:pPr>
-      <w:r>
+      </w:pPr>
+      <w:r>
+        <w:rPr>
+          <w:rFonts w:hint="eastAsia"/>
+        </w:rPr>
         <w:t>[</w:t>
       </w:r>
       <w:r>
-        <w:rPr>
-          <w:rFonts w:hint="eastAsia"/>
-        </w:rPr>
-        <w:t>本小节应完整列出此</w:t>
-      </w:r>
-      <w:r>
-        <w:t xml:space="preserve"> </w:t>
-      </w:r>
-      <w:r>
-        <w:rPr>
-          <w:b/>
-        </w:rPr>
-        <w:t>SRS</w:t>
-      </w:r>
-      <w:r>
-        <w:t xml:space="preserve"> </w:t>
-      </w:r>
-      <w:r>
-        <w:rPr>
-          <w:rFonts w:hint="eastAsia"/>
-        </w:rPr>
-        <w:t>中其他部分所引用的任何文档。每个文档应标有标题、报告号（如果适用）、日期和出版单位。列出可从中获取这些参考资料的来源。这些信息可以通过引用附录或其他文档来提供。</w:t>
-      </w:r>
-      <w:r>
-        <w:t>]</w:t>
+        <w:t xml:space="preserve">1] </w:t>
+      </w:r>
+      <w:r>
+        <w:rPr>
+          <w:rFonts w:hint="eastAsia"/>
+        </w:rPr>
+        <w:t>《面向工业应用</w:t>
+      </w:r>
+      <w:r>
+        <w:rPr>
+          <w:rFonts w:hint="eastAsia"/>
+        </w:rPr>
+        <w:t>的柔性可扩展的边缘计算软件系统—立项建议书</w:t>
+      </w:r>
+      <w:r>
+        <w:rPr>
+          <w:rFonts w:hint="eastAsia"/>
+        </w:rPr>
+        <w:t>》</w:t>
+      </w:r>
+      <w:r>
+        <w:rPr>
+          <w:rFonts w:hint="eastAsia"/>
+        </w:rPr>
+        <w:t>，高级软件开发与管理课程第1小组。</w:t>
+      </w:r>
+    </w:p>
+    <w:p>
+      <w:pPr>
+        <w:ind w:left="720"/>
+      </w:pPr>
+      <w:r>
+        <w:rPr>
+          <w:rFonts w:hint="eastAsia"/>
+        </w:rPr>
+        <w:t>[</w:t>
+      </w:r>
+      <w:r>
+        <w:t xml:space="preserve">2] </w:t>
+      </w:r>
+      <w:r>
+        <w:rPr>
+          <w:rFonts w:hint="eastAsia"/>
+        </w:rPr>
+        <w:t>《边缘计算参考架构3</w:t>
+      </w:r>
+      <w:r>
+        <w:t>.0</w:t>
+      </w:r>
+      <w:r>
+        <w:rPr>
+          <w:rFonts w:hint="eastAsia"/>
+        </w:rPr>
+        <w:t>》，</w:t>
+      </w:r>
+      <w:r>
+        <w:rPr>
+          <w:rFonts w:hint="eastAsia"/>
+        </w:rPr>
+        <w:t>边缘计算产业联盟</w:t>
+      </w:r>
+      <w:r>
+        <w:rPr>
+          <w:rFonts w:hint="eastAsia"/>
+        </w:rPr>
+        <w:t>、</w:t>
+      </w:r>
+      <w:r>
+        <w:rPr>
+          <w:rFonts w:hint="eastAsia"/>
+        </w:rPr>
+        <w:t>工业互联网产业联盟。</w:t>
+      </w:r>
+    </w:p>
+    <w:p>
+      <w:pPr>
+        <w:ind w:left="720"/>
+        <w:rPr>
+          <w:rFonts w:hint="eastAsia"/>
+        </w:rPr>
+      </w:pPr>
+      <w:r>
+        <w:rPr>
+          <w:rFonts w:hint="eastAsia"/>
+        </w:rPr>
+        <w:t>[</w:t>
+      </w:r>
+      <w:r>
+        <w:t xml:space="preserve">3] </w:t>
+      </w:r>
+      <w:r>
+        <w:rPr>
+          <w:rFonts w:hint="eastAsia"/>
+        </w:rPr>
+        <w:t>《</w:t>
+      </w:r>
+      <w:r>
+        <w:t>5G 与工业互联网融合应用发展白皮书</w:t>
+      </w:r>
+      <w:r>
+        <w:rPr>
+          <w:rFonts w:hint="eastAsia"/>
+        </w:rPr>
+        <w:t>》，</w:t>
+      </w:r>
+      <w:r>
+        <w:t>工业互联网产业联盟</w:t>
+      </w:r>
+      <w:r>
+        <w:rPr>
+          <w:rFonts w:hint="eastAsia"/>
+        </w:rPr>
+        <w:t>、</w:t>
+      </w:r>
+      <w:r>
+        <w:t>5G 应用产业方阵</w:t>
+      </w:r>
+      <w:r>
+        <w:rPr>
+          <w:rFonts w:hint="eastAsia"/>
+        </w:rPr>
+        <w:t>。</w:t>
       </w:r>
     </w:p>
     <w:p>
@@ -3347,7 +3594,6 @@
         <w:pStyle w:val="InfoBlue"/>
       </w:pPr>
       <w:r>
-        <w:lastRenderedPageBreak/>
         <w:t>•</w:t>
       </w:r>
       <w:r>
@@ -3381,6 +3627,7 @@
         <w:rPr>
           <w:rFonts w:hint="eastAsia"/>
         </w:rPr>
+        <w:lastRenderedPageBreak/>
         <w:t>功能</w:t>
       </w:r>
       <w:bookmarkEnd w:id="10"/>
@@ -3405,14 +3652,12 @@
         </w:rPr>
         <w:t>此节为以</w:t>
       </w:r>
-      <w:proofErr w:type="spellStart"/>
       <w:r>
         <w:rPr>
           <w:rFonts w:hint="eastAsia"/>
         </w:rPr>
         <w:t>UseCase</w:t>
       </w:r>
-      <w:proofErr w:type="spellEnd"/>
       <w:r>
         <w:rPr>
           <w:rFonts w:hint="eastAsia"/>
@@ -3449,14 +3694,12 @@
         </w:rPr>
         <w:t>Ｕ</w:t>
       </w:r>
-      <w:proofErr w:type="spellStart"/>
       <w:r>
         <w:rPr>
           <w:rFonts w:hint="eastAsia"/>
         </w:rPr>
         <w:t>seCase</w:t>
       </w:r>
-      <w:proofErr w:type="spellEnd"/>
       <w:r>
         <w:rPr>
           <w:rFonts w:hint="eastAsia"/>
@@ -3546,14 +3789,12 @@
         </w:rPr>
         <w:t>或</w:t>
       </w:r>
-      <w:proofErr w:type="spellStart"/>
       <w:r>
         <w:rPr>
           <w:rFonts w:hint="eastAsia"/>
         </w:rPr>
         <w:t>usecase</w:t>
       </w:r>
-      <w:proofErr w:type="spellEnd"/>
       <w:r>
         <w:rPr>
           <w:rFonts w:hint="eastAsia"/>
@@ -3596,19 +3837,11 @@
         </w:rPr>
         <w:t>对每个</w:t>
       </w:r>
-      <w:proofErr w:type="spellStart"/>
-      <w:r>
-        <w:rPr>
-          <w:rFonts w:hint="eastAsia"/>
-        </w:rPr>
-        <w:t>usecase</w:t>
-      </w:r>
-      <w:proofErr w:type="spellEnd"/>
-      <w:r>
-        <w:rPr>
-          <w:rFonts w:hint="eastAsia"/>
-        </w:rPr>
-        <w:t xml:space="preserve"> </w:t>
+      <w:r>
+        <w:rPr>
+          <w:rFonts w:hint="eastAsia"/>
+        </w:rPr>
+        <w:t xml:space="preserve">usecase </w:t>
       </w:r>
       <w:r>
         <w:rPr>
@@ -3735,27 +3968,13 @@
         <w:rPr>
           <w:rFonts w:hint="eastAsia"/>
         </w:rPr>
-        <w:t>指出</w:t>
-      </w:r>
-      <w:proofErr w:type="gramStart"/>
-      <w:r>
-        <w:rPr>
-          <w:rFonts w:hint="eastAsia"/>
-        </w:rPr>
-        <w:t>典型</w:t>
-      </w:r>
-      <w:r>
-        <w:rPr>
-          <w:rFonts w:hint="eastAsia"/>
-        </w:rPr>
-        <w:t>任务</w:t>
-      </w:r>
-      <w:proofErr w:type="gramEnd"/>
-      <w:r>
-        <w:rPr>
-          <w:rFonts w:hint="eastAsia"/>
-        </w:rPr>
-        <w:t>的可评测任务次数或根据用户已知或喜欢的其他系统确定新系统的易</w:t>
+        <w:t>指出典型</w:t>
+      </w:r>
+      <w:r>
+        <w:rPr>
+          <w:rFonts w:hint="eastAsia"/>
+        </w:rPr>
+        <w:t>任务的可评测任务次数或根据用户已知或喜欢的其他系统确定新系统的易</w:t>
       </w:r>
       <w:r>
         <w:rPr>
@@ -3890,21 +4109,7 @@
         <w:rPr>
           <w:rFonts w:ascii="Arial" w:hAnsi="Arial"/>
         </w:rPr>
-        <w:t xml:space="preserve"> ( </w:t>
-      </w:r>
-      <w:proofErr w:type="spellStart"/>
-      <w:r>
-        <w:rPr>
-          <w:rFonts w:ascii="Arial" w:hAnsi="Arial"/>
-        </w:rPr>
-        <w:t>xx.xx</w:t>
-      </w:r>
-      <w:proofErr w:type="spellEnd"/>
-      <w:r>
-        <w:rPr>
-          <w:rFonts w:ascii="Arial" w:hAnsi="Arial"/>
-        </w:rPr>
-        <w:t>%)</w:t>
+        <w:t xml:space="preserve"> ( xx.xx%)</w:t>
       </w:r>
       <w:r>
         <w:rPr>
@@ -3989,6 +4194,50 @@
           <w:rFonts w:hint="eastAsia"/>
         </w:rPr>
         <w:t>指出系统输出要求具备的精密度（分辨率）和精确度（按照某一已知的标准）。</w:t>
+      </w:r>
+    </w:p>
+    <w:p>
+      <w:pPr>
+        <w:pStyle w:val="InfoBlue"/>
+      </w:pPr>
+      <w:r>
+        <w:t>•</w:t>
+      </w:r>
+      <w:r>
+        <w:tab/>
+      </w:r>
+      <w:r>
+        <w:rPr>
+          <w:rFonts w:hint="eastAsia"/>
+        </w:rPr>
+        <w:t>最高错误或缺陷率</w:t>
+      </w:r>
+      <w:r>
+        <w:t>—</w:t>
+      </w:r>
+      <w:r>
+        <w:rPr>
+          <w:rFonts w:hint="eastAsia"/>
+        </w:rPr>
+        <w:t>通常表示为每千行代码的错误数目</w:t>
+      </w:r>
+      <w:r>
+        <w:t xml:space="preserve"> (bugs/KLOC) </w:t>
+      </w:r>
+      <w:r>
+        <w:rPr>
+          <w:rFonts w:hint="eastAsia"/>
+        </w:rPr>
+        <w:t>或每个功能点的错误数目</w:t>
+      </w:r>
+      <w:r>
+        <w:t xml:space="preserve"> (bugs/function-point)</w:t>
+      </w:r>
+      <w:r>
+        <w:rPr>
+          <w:rFonts w:hint="eastAsia"/>
+        </w:rPr>
+        <w:t>。</w:t>
       </w:r>
     </w:p>
     <w:p>
@@ -4006,7 +4255,7 @@
         <w:rPr>
           <w:rFonts w:hint="eastAsia"/>
         </w:rPr>
-        <w:t>最高错误或缺陷率</w:t>
+        <w:t>错误或缺陷率</w:t>
       </w:r>
       <w:r>
         <w:t>—</w:t>
@@ -4015,59 +4264,7 @@
         <w:rPr>
           <w:rFonts w:hint="eastAsia"/>
         </w:rPr>
-        <w:t>通常表示为每千行代码的错误数目</w:t>
-      </w:r>
-      <w:r>
-        <w:t xml:space="preserve"> (bugs/KLOC) </w:t>
-      </w:r>
-      <w:r>
-        <w:rPr>
-          <w:rFonts w:hint="eastAsia"/>
-        </w:rPr>
-        <w:t>或每个功能点的错误数目</w:t>
-      </w:r>
-      <w:r>
-        <w:t xml:space="preserve"> (bugs/function-point)</w:t>
-      </w:r>
-      <w:r>
-        <w:rPr>
-          <w:rFonts w:hint="eastAsia"/>
-        </w:rPr>
-        <w:t>。</w:t>
-      </w:r>
-    </w:p>
-    <w:p>
-      <w:pPr>
-        <w:pStyle w:val="InfoBlue"/>
-      </w:pPr>
-      <w:r>
-        <w:t>•</w:t>
-      </w:r>
-      <w:r>
-        <w:tab/>
-      </w:r>
-      <w:r>
-        <w:rPr>
-          <w:rFonts w:hint="eastAsia"/>
-        </w:rPr>
-        <w:t>错误或缺陷率</w:t>
-      </w:r>
-      <w:proofErr w:type="gramStart"/>
-      <w:r>
-        <w:t>—</w:t>
-      </w:r>
-      <w:r>
-        <w:rPr>
-          <w:rFonts w:hint="eastAsia"/>
-        </w:rPr>
-        <w:t>按照</w:t>
-      </w:r>
-      <w:proofErr w:type="gramEnd"/>
-      <w:r>
-        <w:rPr>
-          <w:rFonts w:hint="eastAsia"/>
-        </w:rPr>
-        <w:t>小错误、大错误和严重错误来分类。需求中必须对“严重”错误进行界定，例如：数据完全丢失或完全不能使用系统的某部分功能。</w:t>
+        <w:t>按照小错误、大错误和严重错误来分类。需求中必须对“严重”错误进行界定，例如：数据完全丢失或完全不能使用系统的某部分功能。</w:t>
       </w:r>
       <w:r>
         <w:rPr>
@@ -4106,21 +4303,7 @@
         <w:rPr>
           <w:rFonts w:hint="eastAsia"/>
         </w:rPr>
-        <w:t>此节应概述系统的性能特征。其中</w:t>
-      </w:r>
-      <w:proofErr w:type="gramStart"/>
-      <w:r>
-        <w:rPr>
-          <w:rFonts w:hint="eastAsia"/>
-        </w:rPr>
-        <w:t>需包括</w:t>
-      </w:r>
-      <w:proofErr w:type="gramEnd"/>
-      <w:r>
-        <w:rPr>
-          <w:rFonts w:hint="eastAsia"/>
-        </w:rPr>
-        <w:t>具体的响应时间。</w:t>
+        <w:t>此节应概述系统的性能特征。其中需包括具体的响应时间。</w:t>
       </w:r>
     </w:p>
     <w:p>
@@ -4471,7 +4654,6 @@
         <w:rPr>
           <w:rFonts w:hint="eastAsia"/>
         </w:rPr>
-        <w:lastRenderedPageBreak/>
         <w:t>硬件接口</w:t>
       </w:r>
       <w:bookmarkEnd w:id="34"/>
@@ -4505,6 +4687,7 @@
         <w:rPr>
           <w:rFonts w:hint="eastAsia"/>
         </w:rPr>
+        <w:lastRenderedPageBreak/>
         <w:t>软件接口</w:t>
       </w:r>
       <w:bookmarkEnd w:id="36"/>

</xml_diff>

<commit_message>
docs: update to add 纵切面需求.
</commit_message>
<xml_diff>
--- a/软件需求规约.docx
+++ b/软件需求规约.docx
@@ -124,11 +124,30 @@
         <w:rPr>
           <w:rFonts w:hint="eastAsia"/>
         </w:rPr>
-        <w:t>注：用方括号括起来并以蓝色斜体（样式</w:t>
-      </w:r>
-      <w:r>
-        <w:t>=InfoBlue</w:t>
-      </w:r>
+        <w:t>注：用方括号</w:t>
+      </w:r>
+      <w:proofErr w:type="gramStart"/>
+      <w:r>
+        <w:rPr>
+          <w:rFonts w:hint="eastAsia"/>
+        </w:rPr>
+        <w:t>括</w:t>
+      </w:r>
+      <w:proofErr w:type="gramEnd"/>
+      <w:r>
+        <w:rPr>
+          <w:rFonts w:hint="eastAsia"/>
+        </w:rPr>
+        <w:t>起来并以蓝色斜体（样式</w:t>
+      </w:r>
+      <w:r>
+        <w:t>=</w:t>
+      </w:r>
+      <w:proofErr w:type="spellStart"/>
+      <w:r>
+        <w:t>InfoBlue</w:t>
+      </w:r>
+      <w:proofErr w:type="spellEnd"/>
       <w:r>
         <w:rPr>
           <w:rFonts w:hint="eastAsia"/>
@@ -517,7 +536,21 @@
               <w:rPr>
                 <w:rFonts w:ascii="Times New Roman" w:hint="eastAsia"/>
               </w:rPr>
-              <w:t>张俸铭</w:t>
+              <w:t>张</w:t>
+            </w:r>
+            <w:proofErr w:type="gramStart"/>
+            <w:r>
+              <w:rPr>
+                <w:rFonts w:ascii="Times New Roman" w:hint="eastAsia"/>
+              </w:rPr>
+              <w:t>俸</w:t>
+            </w:r>
+            <w:proofErr w:type="gramEnd"/>
+            <w:r>
+              <w:rPr>
+                <w:rFonts w:ascii="Times New Roman" w:hint="eastAsia"/>
+              </w:rPr>
+              <w:t>铭</w:t>
             </w:r>
           </w:p>
         </w:tc>
@@ -3229,7 +3262,7 @@
           <w:p>
             <w:pPr>
               <w:rPr>
-                <w:rFonts w:ascii="Times New Roman" w:hint="eastAsia"/>
+                <w:rFonts w:ascii="Times New Roman"/>
                 <w:lang w:val="en"/>
               </w:rPr>
             </w:pPr>
@@ -3404,9 +3437,6 @@
     <w:p>
       <w:pPr>
         <w:ind w:left="720"/>
-        <w:rPr>
-          <w:rFonts w:hint="eastAsia"/>
-        </w:rPr>
       </w:pPr>
       <w:r>
         <w:rPr>
@@ -3652,12 +3682,14 @@
         </w:rPr>
         <w:t>此节为以</w:t>
       </w:r>
+      <w:proofErr w:type="spellStart"/>
       <w:r>
         <w:rPr>
           <w:rFonts w:hint="eastAsia"/>
         </w:rPr>
         <w:t>UseCase</w:t>
       </w:r>
+      <w:proofErr w:type="spellEnd"/>
       <w:r>
         <w:rPr>
           <w:rFonts w:hint="eastAsia"/>
@@ -3694,12 +3726,14 @@
         </w:rPr>
         <w:t>Ｕ</w:t>
       </w:r>
+      <w:proofErr w:type="spellStart"/>
       <w:r>
         <w:rPr>
           <w:rFonts w:hint="eastAsia"/>
         </w:rPr>
         <w:t>seCase</w:t>
       </w:r>
+      <w:proofErr w:type="spellEnd"/>
       <w:r>
         <w:rPr>
           <w:rFonts w:hint="eastAsia"/>
@@ -3789,12 +3823,14 @@
         </w:rPr>
         <w:t>或</w:t>
       </w:r>
+      <w:proofErr w:type="spellStart"/>
       <w:r>
         <w:rPr>
           <w:rFonts w:hint="eastAsia"/>
         </w:rPr>
         <w:t>usecase</w:t>
       </w:r>
+      <w:proofErr w:type="spellEnd"/>
       <w:r>
         <w:rPr>
           <w:rFonts w:hint="eastAsia"/>
@@ -3837,11 +3873,19 @@
         </w:rPr>
         <w:t>对每个</w:t>
       </w:r>
-      <w:r>
-        <w:rPr>
-          <w:rFonts w:hint="eastAsia"/>
-        </w:rPr>
-        <w:t xml:space="preserve">usecase </w:t>
+      <w:proofErr w:type="spellStart"/>
+      <w:r>
+        <w:rPr>
+          <w:rFonts w:hint="eastAsia"/>
+        </w:rPr>
+        <w:t>usecase</w:t>
+      </w:r>
+      <w:proofErr w:type="spellEnd"/>
+      <w:r>
+        <w:rPr>
+          <w:rFonts w:hint="eastAsia"/>
+        </w:rPr>
+        <w:t xml:space="preserve"> </w:t>
       </w:r>
       <w:r>
         <w:rPr>
@@ -3898,6 +3942,305 @@
     </w:p>
     <w:p>
       <w:pPr>
+        <w:ind w:firstLineChars="200" w:firstLine="400"/>
+      </w:pPr>
+      <w:r>
+        <w:rPr>
+          <w:rFonts w:hint="eastAsia"/>
+        </w:rPr>
+        <w:t>系统的非功能性需求主要从纵切面入手考虑，可以分为可靠性、易用性、实时性、安全性等四个方面，需求描述如下：</w:t>
+      </w:r>
+    </w:p>
+    <w:tbl>
+      <w:tblPr>
+        <w:tblStyle w:val="41"/>
+        <w:tblW w:w="8293" w:type="dxa"/>
+        <w:tblInd w:w="102" w:type="dxa"/>
+        <w:tblLayout w:type="fixed"/>
+        <w:tblLook w:val="04A0" w:firstRow="1" w:lastRow="0" w:firstColumn="1" w:lastColumn="0" w:noHBand="0" w:noVBand="1"/>
+      </w:tblPr>
+      <w:tblGrid>
+        <w:gridCol w:w="2065"/>
+        <w:gridCol w:w="6228"/>
+      </w:tblGrid>
+      <w:tr>
+        <w:trPr>
+          <w:cnfStyle w:val="100000000000" w:firstRow="1" w:lastRow="0" w:firstColumn="0" w:lastColumn="0" w:oddVBand="0" w:evenVBand="0" w:oddHBand="0" w:evenHBand="0" w:firstRowFirstColumn="0" w:firstRowLastColumn="0" w:lastRowFirstColumn="0" w:lastRowLastColumn="0"/>
+          <w:trHeight w:val="425"/>
+        </w:trPr>
+        <w:tc>
+          <w:tcPr>
+            <w:cnfStyle w:val="001000000000" w:firstRow="0" w:lastRow="0" w:firstColumn="1" w:lastColumn="0" w:oddVBand="0" w:evenVBand="0" w:oddHBand="0" w:evenHBand="0" w:firstRowFirstColumn="0" w:firstRowLastColumn="0" w:lastRowFirstColumn="0" w:lastRowLastColumn="0"/>
+            <w:tcW w:w="2065" w:type="dxa"/>
+            <w:shd w:val="clear" w:color="auto" w:fill="BFBFBF" w:themeFill="background1" w:themeFillShade="BF"/>
+            <w:vAlign w:val="center"/>
+          </w:tcPr>
+          <w:p>
+            <w:pPr>
+              <w:spacing w:line="240" w:lineRule="auto"/>
+              <w:jc w:val="center"/>
+              <w:rPr>
+                <w:rFonts w:hAnsi="宋体" w:cs="宋体"/>
+                <w:color w:val="000000" w:themeColor="text1"/>
+              </w:rPr>
+            </w:pPr>
+            <w:r>
+              <w:rPr>
+                <w:rFonts w:hAnsi="宋体" w:cs="宋体" w:hint="eastAsia"/>
+                <w:color w:val="000000" w:themeColor="text1"/>
+              </w:rPr>
+              <w:t>纵切面需求</w:t>
+            </w:r>
+          </w:p>
+        </w:tc>
+        <w:tc>
+          <w:tcPr>
+            <w:tcW w:w="6228" w:type="dxa"/>
+            <w:shd w:val="clear" w:color="auto" w:fill="BFBFBF" w:themeFill="background1" w:themeFillShade="BF"/>
+            <w:vAlign w:val="center"/>
+          </w:tcPr>
+          <w:p>
+            <w:pPr>
+              <w:spacing w:line="240" w:lineRule="auto"/>
+              <w:jc w:val="center"/>
+              <w:cnfStyle w:val="100000000000" w:firstRow="1" w:lastRow="0" w:firstColumn="0" w:lastColumn="0" w:oddVBand="0" w:evenVBand="0" w:oddHBand="0" w:evenHBand="0" w:firstRowFirstColumn="0" w:firstRowLastColumn="0" w:lastRowFirstColumn="0" w:lastRowLastColumn="0"/>
+              <w:rPr>
+                <w:rFonts w:hAnsi="宋体" w:cs="宋体"/>
+                <w:color w:val="000000" w:themeColor="text1"/>
+              </w:rPr>
+            </w:pPr>
+            <w:r>
+              <w:rPr>
+                <w:rFonts w:hAnsi="宋体" w:cs="宋体" w:hint="eastAsia"/>
+                <w:color w:val="000000" w:themeColor="text1"/>
+              </w:rPr>
+              <w:t>需求描述</w:t>
+            </w:r>
+          </w:p>
+        </w:tc>
+      </w:tr>
+      <w:tr>
+        <w:trPr>
+          <w:trHeight w:val="470"/>
+        </w:trPr>
+        <w:tc>
+          <w:tcPr>
+            <w:cnfStyle w:val="001000000000" w:firstRow="0" w:lastRow="0" w:firstColumn="1" w:lastColumn="0" w:oddVBand="0" w:evenVBand="0" w:oddHBand="0" w:evenHBand="0" w:firstRowFirstColumn="0" w:firstRowLastColumn="0" w:lastRowFirstColumn="0" w:lastRowLastColumn="0"/>
+            <w:tcW w:w="2065" w:type="dxa"/>
+            <w:shd w:val="clear" w:color="auto" w:fill="FFFFFF" w:themeFill="background1"/>
+            <w:vAlign w:val="center"/>
+          </w:tcPr>
+          <w:p>
+            <w:pPr>
+              <w:spacing w:line="240" w:lineRule="auto"/>
+              <w:jc w:val="center"/>
+              <w:rPr>
+                <w:rFonts w:hAnsi="宋体" w:cs="宋体"/>
+                <w:color w:val="000000" w:themeColor="text1"/>
+              </w:rPr>
+            </w:pPr>
+            <w:r>
+              <w:rPr>
+                <w:rFonts w:hAnsi="宋体" w:cs="宋体" w:hint="eastAsia"/>
+                <w:color w:val="000000" w:themeColor="text1"/>
+              </w:rPr>
+              <w:t>可靠性</w:t>
+            </w:r>
+          </w:p>
+        </w:tc>
+        <w:tc>
+          <w:tcPr>
+            <w:tcW w:w="6228" w:type="dxa"/>
+            <w:shd w:val="clear" w:color="auto" w:fill="FFFFFF" w:themeFill="background1"/>
+          </w:tcPr>
+          <w:p>
+            <w:pPr>
+              <w:spacing w:line="240" w:lineRule="auto"/>
+              <w:cnfStyle w:val="000000000000" w:firstRow="0" w:lastRow="0" w:firstColumn="0" w:lastColumn="0" w:oddVBand="0" w:evenVBand="0" w:oddHBand="0" w:evenHBand="0" w:firstRowFirstColumn="0" w:firstRowLastColumn="0" w:lastRowFirstColumn="0" w:lastRowLastColumn="0"/>
+              <w:rPr>
+                <w:rFonts w:hAnsi="宋体" w:cs="宋体"/>
+                <w:color w:val="000000" w:themeColor="text1"/>
+              </w:rPr>
+            </w:pPr>
+            <w:r>
+              <w:rPr>
+                <w:rFonts w:hAnsi="宋体" w:cs="宋体" w:hint="eastAsia"/>
+                <w:color w:val="000000" w:themeColor="text1"/>
+              </w:rPr>
+              <w:t>为了保证软件系统的无故障执行水平、可恢复性及准确性，本项目要求平均无故障运行时间达到95%。</w:t>
+            </w:r>
+          </w:p>
+        </w:tc>
+      </w:tr>
+      <w:tr>
+        <w:trPr>
+          <w:trHeight w:val="470"/>
+        </w:trPr>
+        <w:tc>
+          <w:tcPr>
+            <w:cnfStyle w:val="001000000000" w:firstRow="0" w:lastRow="0" w:firstColumn="1" w:lastColumn="0" w:oddVBand="0" w:evenVBand="0" w:oddHBand="0" w:evenHBand="0" w:firstRowFirstColumn="0" w:firstRowLastColumn="0" w:lastRowFirstColumn="0" w:lastRowLastColumn="0"/>
+            <w:tcW w:w="2065" w:type="dxa"/>
+            <w:shd w:val="clear" w:color="auto" w:fill="FFFFFF" w:themeFill="background1"/>
+            <w:vAlign w:val="center"/>
+          </w:tcPr>
+          <w:p>
+            <w:pPr>
+              <w:spacing w:line="240" w:lineRule="auto"/>
+              <w:jc w:val="center"/>
+              <w:rPr>
+                <w:rFonts w:hAnsi="宋体" w:cs="宋体"/>
+                <w:color w:val="000000" w:themeColor="text1"/>
+              </w:rPr>
+            </w:pPr>
+            <w:r>
+              <w:rPr>
+                <w:rFonts w:hAnsi="宋体" w:cs="宋体" w:hint="eastAsia"/>
+                <w:color w:val="000000" w:themeColor="text1"/>
+              </w:rPr>
+              <w:t>易用性</w:t>
+            </w:r>
+          </w:p>
+        </w:tc>
+        <w:tc>
+          <w:tcPr>
+            <w:tcW w:w="6228" w:type="dxa"/>
+            <w:shd w:val="clear" w:color="auto" w:fill="FFFFFF" w:themeFill="background1"/>
+          </w:tcPr>
+          <w:p>
+            <w:pPr>
+              <w:spacing w:line="240" w:lineRule="auto"/>
+              <w:cnfStyle w:val="000000000000" w:firstRow="0" w:lastRow="0" w:firstColumn="0" w:lastColumn="0" w:oddVBand="0" w:evenVBand="0" w:oddHBand="0" w:evenHBand="0" w:firstRowFirstColumn="0" w:firstRowLastColumn="0" w:lastRowFirstColumn="0" w:lastRowLastColumn="0"/>
+              <w:rPr>
+                <w:rFonts w:hAnsi="宋体" w:cs="宋体"/>
+                <w:color w:val="000000" w:themeColor="text1"/>
+              </w:rPr>
+            </w:pPr>
+            <w:r>
+              <w:rPr>
+                <w:rFonts w:hAnsi="宋体" w:cs="宋体" w:hint="eastAsia"/>
+                <w:color w:val="000000" w:themeColor="text1"/>
+              </w:rPr>
+              <w:t>提供美观、用户友好的前端界面，功能设计易于用户操作，同时为用户提供易于理解的操作文档。</w:t>
+            </w:r>
+          </w:p>
+        </w:tc>
+      </w:tr>
+      <w:tr>
+        <w:trPr>
+          <w:trHeight w:val="470"/>
+        </w:trPr>
+        <w:tc>
+          <w:tcPr>
+            <w:cnfStyle w:val="001000000000" w:firstRow="0" w:lastRow="0" w:firstColumn="1" w:lastColumn="0" w:oddVBand="0" w:evenVBand="0" w:oddHBand="0" w:evenHBand="0" w:firstRowFirstColumn="0" w:firstRowLastColumn="0" w:lastRowFirstColumn="0" w:lastRowLastColumn="0"/>
+            <w:tcW w:w="2065" w:type="dxa"/>
+            <w:shd w:val="clear" w:color="auto" w:fill="FFFFFF" w:themeFill="background1"/>
+            <w:vAlign w:val="center"/>
+          </w:tcPr>
+          <w:p>
+            <w:pPr>
+              <w:spacing w:line="240" w:lineRule="auto"/>
+              <w:jc w:val="center"/>
+              <w:rPr>
+                <w:rFonts w:hAnsi="宋体" w:cs="宋体"/>
+                <w:color w:val="000000" w:themeColor="text1"/>
+              </w:rPr>
+            </w:pPr>
+            <w:r>
+              <w:rPr>
+                <w:rFonts w:hAnsi="宋体" w:cs="宋体" w:hint="eastAsia"/>
+                <w:color w:val="000000" w:themeColor="text1"/>
+              </w:rPr>
+              <w:t>实时性</w:t>
+            </w:r>
+          </w:p>
+        </w:tc>
+        <w:tc>
+          <w:tcPr>
+            <w:tcW w:w="6228" w:type="dxa"/>
+            <w:shd w:val="clear" w:color="auto" w:fill="FFFFFF" w:themeFill="background1"/>
+          </w:tcPr>
+          <w:p>
+            <w:pPr>
+              <w:spacing w:line="240" w:lineRule="auto"/>
+              <w:cnfStyle w:val="000000000000" w:firstRow="0" w:lastRow="0" w:firstColumn="0" w:lastColumn="0" w:oddVBand="0" w:evenVBand="0" w:oddHBand="0" w:evenHBand="0" w:firstRowFirstColumn="0" w:firstRowLastColumn="0" w:lastRowFirstColumn="0" w:lastRowLastColumn="0"/>
+              <w:rPr>
+                <w:rFonts w:hAnsi="宋体" w:cs="宋体"/>
+                <w:color w:val="000000" w:themeColor="text1"/>
+              </w:rPr>
+            </w:pPr>
+            <w:r>
+              <w:rPr>
+                <w:rFonts w:hAnsi="宋体" w:cs="宋体" w:hint="eastAsia"/>
+                <w:color w:val="000000" w:themeColor="text1"/>
+              </w:rPr>
+              <w:t>为保证系统满足生产需要，边到端的指令下发延迟应小于500毫秒，图像采集、识别和反馈调度的延迟应小于800毫秒。</w:t>
+            </w:r>
+          </w:p>
+        </w:tc>
+      </w:tr>
+      <w:tr>
+        <w:trPr>
+          <w:trHeight w:val="470"/>
+        </w:trPr>
+        <w:tc>
+          <w:tcPr>
+            <w:cnfStyle w:val="001000000000" w:firstRow="0" w:lastRow="0" w:firstColumn="1" w:lastColumn="0" w:oddVBand="0" w:evenVBand="0" w:oddHBand="0" w:evenHBand="0" w:firstRowFirstColumn="0" w:firstRowLastColumn="0" w:lastRowFirstColumn="0" w:lastRowLastColumn="0"/>
+            <w:tcW w:w="2065" w:type="dxa"/>
+            <w:shd w:val="clear" w:color="auto" w:fill="FFFFFF" w:themeFill="background1"/>
+            <w:vAlign w:val="center"/>
+          </w:tcPr>
+          <w:p>
+            <w:pPr>
+              <w:spacing w:line="240" w:lineRule="auto"/>
+              <w:jc w:val="center"/>
+              <w:rPr>
+                <w:rFonts w:hAnsi="宋体" w:cs="宋体"/>
+                <w:color w:val="000000" w:themeColor="text1"/>
+              </w:rPr>
+            </w:pPr>
+            <w:r>
+              <w:rPr>
+                <w:rFonts w:hAnsi="宋体" w:cs="宋体" w:hint="eastAsia"/>
+                <w:color w:val="000000" w:themeColor="text1"/>
+              </w:rPr>
+              <w:t>安全性</w:t>
+            </w:r>
+          </w:p>
+        </w:tc>
+        <w:tc>
+          <w:tcPr>
+            <w:tcW w:w="6228" w:type="dxa"/>
+            <w:shd w:val="clear" w:color="auto" w:fill="FFFFFF" w:themeFill="background1"/>
+          </w:tcPr>
+          <w:p>
+            <w:pPr>
+              <w:spacing w:line="240" w:lineRule="auto"/>
+              <w:cnfStyle w:val="000000000000" w:firstRow="0" w:lastRow="0" w:firstColumn="0" w:lastColumn="0" w:oddVBand="0" w:evenVBand="0" w:oddHBand="0" w:evenHBand="0" w:firstRowFirstColumn="0" w:firstRowLastColumn="0" w:lastRowFirstColumn="0" w:lastRowLastColumn="0"/>
+              <w:rPr>
+                <w:rFonts w:hAnsi="宋体" w:cs="宋体"/>
+                <w:color w:val="000000" w:themeColor="text1"/>
+              </w:rPr>
+            </w:pPr>
+            <w:r>
+              <w:rPr>
+                <w:rFonts w:hAnsi="宋体" w:cs="宋体" w:hint="eastAsia"/>
+                <w:color w:val="000000" w:themeColor="text1"/>
+              </w:rPr>
+              <w:t>提供全生命周期的用户权限管理，保证数据、设备控制等生产信息安全。</w:t>
+            </w:r>
+          </w:p>
+        </w:tc>
+      </w:tr>
+    </w:tbl>
+    <w:p>
+      <w:pPr>
+        <w:rPr>
+          <w:rFonts w:hint="eastAsia"/>
+        </w:rPr>
+      </w:pPr>
+    </w:p>
+    <w:p>
+      <w:pPr>
         <w:pStyle w:val="2"/>
         <w:ind w:left="720" w:hanging="720"/>
       </w:pPr>
@@ -3968,13 +4311,27 @@
         <w:rPr>
           <w:rFonts w:hint="eastAsia"/>
         </w:rPr>
-        <w:t>指出典型</w:t>
-      </w:r>
-      <w:r>
-        <w:rPr>
-          <w:rFonts w:hint="eastAsia"/>
-        </w:rPr>
-        <w:t>任务的可评测任务次数或根据用户已知或喜欢的其他系统确定新系统的易</w:t>
+        <w:t>指出</w:t>
+      </w:r>
+      <w:proofErr w:type="gramStart"/>
+      <w:r>
+        <w:rPr>
+          <w:rFonts w:hint="eastAsia"/>
+        </w:rPr>
+        <w:t>典型</w:t>
+      </w:r>
+      <w:r>
+        <w:rPr>
+          <w:rFonts w:hint="eastAsia"/>
+        </w:rPr>
+        <w:t>任务</w:t>
+      </w:r>
+      <w:proofErr w:type="gramEnd"/>
+      <w:r>
+        <w:rPr>
+          <w:rFonts w:hint="eastAsia"/>
+        </w:rPr>
+        <w:t>的可评测任务次数或根据用户已知或喜欢的其他系统确定新系统的易</w:t>
       </w:r>
       <w:r>
         <w:rPr>
@@ -4085,166 +4442,6 @@
         <w:pStyle w:val="InfoBlue"/>
       </w:pPr>
       <w:r>
-        <w:t>•</w:t>
-      </w:r>
-      <w:r>
-        <w:tab/>
-      </w:r>
-      <w:r>
-        <w:rPr>
-          <w:rFonts w:hint="eastAsia"/>
-        </w:rPr>
-        <w:t>可用性</w:t>
-      </w:r>
-      <w:r>
-        <w:t>—</w:t>
-      </w:r>
-      <w:r>
-        <w:rPr>
-          <w:rFonts w:hint="eastAsia"/>
-        </w:rPr>
-        <w:t>指出可用时间百分比</w:t>
-      </w:r>
-      <w:r>
-        <w:rPr>
-          <w:rFonts w:ascii="Arial" w:hAnsi="Arial"/>
-        </w:rPr>
-        <w:t xml:space="preserve"> ( xx.xx%)</w:t>
-      </w:r>
-      <w:r>
-        <w:rPr>
-          <w:rFonts w:hint="eastAsia"/>
-        </w:rPr>
-        <w:t>、使用小时数、维护访问权、降级模式操作等。</w:t>
-      </w:r>
-    </w:p>
-    <w:p>
-      <w:pPr>
-        <w:pStyle w:val="InfoBlue"/>
-      </w:pPr>
-      <w:r>
-        <w:t>•</w:t>
-      </w:r>
-      <w:r>
-        <w:tab/>
-      </w:r>
-      <w:r>
-        <w:rPr>
-          <w:rFonts w:hint="eastAsia"/>
-        </w:rPr>
-        <w:t>平均故障间隔时间</w:t>
-      </w:r>
-      <w:r>
-        <w:t xml:space="preserve"> (MTBF) – </w:t>
-      </w:r>
-      <w:r>
-        <w:rPr>
-          <w:rFonts w:hint="eastAsia"/>
-        </w:rPr>
-        <w:t>通常表示为小时数，但也可表示为天数、月数或年数。</w:t>
-      </w:r>
-    </w:p>
-    <w:p>
-      <w:pPr>
-        <w:pStyle w:val="InfoBlue"/>
-      </w:pPr>
-      <w:r>
-        <w:t>•</w:t>
-      </w:r>
-      <w:r>
-        <w:tab/>
-      </w:r>
-      <w:r>
-        <w:rPr>
-          <w:rFonts w:hint="eastAsia"/>
-        </w:rPr>
-        <w:t>平均修复时间</w:t>
-      </w:r>
-      <w:r>
-        <w:t xml:space="preserve"> (MTTR) — </w:t>
-      </w:r>
-      <w:r>
-        <w:rPr>
-          <w:rFonts w:hint="eastAsia"/>
-        </w:rPr>
-        <w:t>系统在发生故障后可以暂停运行的时间。</w:t>
-      </w:r>
-    </w:p>
-    <w:p>
-      <w:pPr>
-        <w:pStyle w:val="InfoBlue"/>
-      </w:pPr>
-      <w:r>
-        <w:t>•</w:t>
-      </w:r>
-      <w:r>
-        <w:tab/>
-      </w:r>
-      <w:r>
-        <w:rPr>
-          <w:rFonts w:hint="eastAsia"/>
-        </w:rPr>
-        <w:t>精确度</w:t>
-      </w:r>
-      <w:r>
-        <w:t xml:space="preserve"> — </w:t>
-      </w:r>
-      <w:r>
-        <w:rPr>
-          <w:rFonts w:hint="eastAsia"/>
-        </w:rPr>
-        <w:t>指出系统输出要求具备的精密度（分辨率）和精确度（按照某一已知的标准）。</w:t>
-      </w:r>
-    </w:p>
-    <w:p>
-      <w:pPr>
-        <w:pStyle w:val="InfoBlue"/>
-      </w:pPr>
-      <w:r>
-        <w:t>•</w:t>
-      </w:r>
-      <w:r>
-        <w:tab/>
-      </w:r>
-      <w:r>
-        <w:rPr>
-          <w:rFonts w:hint="eastAsia"/>
-        </w:rPr>
-        <w:t>最高错误或缺陷率</w:t>
-      </w:r>
-      <w:r>
-        <w:t>—</w:t>
-      </w:r>
-      <w:r>
-        <w:rPr>
-          <w:rFonts w:hint="eastAsia"/>
-        </w:rPr>
-        <w:t>通常表示为每千行代码的错误数目</w:t>
-      </w:r>
-      <w:r>
-        <w:t xml:space="preserve"> (bugs/KLOC) </w:t>
-      </w:r>
-      <w:r>
-        <w:rPr>
-          <w:rFonts w:hint="eastAsia"/>
-        </w:rPr>
-        <w:t>或每个功能点的错误数目</w:t>
-      </w:r>
-      <w:r>
-        <w:t xml:space="preserve"> (bugs/function-point)</w:t>
-      </w:r>
-      <w:r>
-        <w:rPr>
-          <w:rFonts w:hint="eastAsia"/>
-        </w:rPr>
-        <w:t>。</w:t>
-      </w:r>
-    </w:p>
-    <w:p>
-      <w:pPr>
-        <w:pStyle w:val="InfoBlue"/>
-      </w:pPr>
-      <w:r>
         <w:lastRenderedPageBreak/>
         <w:t>•</w:t>
       </w:r>
@@ -4255,8 +4452,183 @@
         <w:rPr>
           <w:rFonts w:hint="eastAsia"/>
         </w:rPr>
+        <w:t>可用性</w:t>
+      </w:r>
+      <w:r>
+        <w:t>—</w:t>
+      </w:r>
+      <w:r>
+        <w:rPr>
+          <w:rFonts w:hint="eastAsia"/>
+        </w:rPr>
+        <w:t>指出可用时间百分比</w:t>
+      </w:r>
+      <w:r>
+        <w:rPr>
+          <w:rFonts w:ascii="Arial" w:hAnsi="Arial"/>
+        </w:rPr>
+        <w:t xml:space="preserve"> ( </w:t>
+      </w:r>
+      <w:proofErr w:type="spellStart"/>
+      <w:r>
+        <w:rPr>
+          <w:rFonts w:ascii="Arial" w:hAnsi="Arial"/>
+        </w:rPr>
+        <w:t>xx.xx</w:t>
+      </w:r>
+      <w:proofErr w:type="spellEnd"/>
+      <w:r>
+        <w:rPr>
+          <w:rFonts w:ascii="Arial" w:hAnsi="Arial"/>
+        </w:rPr>
+        <w:t>%)</w:t>
+      </w:r>
+      <w:r>
+        <w:rPr>
+          <w:rFonts w:hint="eastAsia"/>
+        </w:rPr>
+        <w:t>、使用小时数、维护访问权、降级模式操作等。</w:t>
+      </w:r>
+    </w:p>
+    <w:p>
+      <w:pPr>
+        <w:pStyle w:val="InfoBlue"/>
+      </w:pPr>
+      <w:r>
+        <w:t>•</w:t>
+      </w:r>
+      <w:r>
+        <w:tab/>
+      </w:r>
+      <w:r>
+        <w:rPr>
+          <w:rFonts w:hint="eastAsia"/>
+        </w:rPr>
+        <w:t>平均故障间隔时间</w:t>
+      </w:r>
+      <w:r>
+        <w:t xml:space="preserve"> (MTBF) – </w:t>
+      </w:r>
+      <w:r>
+        <w:rPr>
+          <w:rFonts w:hint="eastAsia"/>
+        </w:rPr>
+        <w:t>通常表示为小时数，但也可表示为天数、月数或年数。</w:t>
+      </w:r>
+    </w:p>
+    <w:p>
+      <w:pPr>
+        <w:pStyle w:val="InfoBlue"/>
+      </w:pPr>
+      <w:r>
+        <w:t>•</w:t>
+      </w:r>
+      <w:r>
+        <w:tab/>
+      </w:r>
+      <w:r>
+        <w:rPr>
+          <w:rFonts w:hint="eastAsia"/>
+        </w:rPr>
+        <w:t>平均修复时间</w:t>
+      </w:r>
+      <w:r>
+        <w:t xml:space="preserve"> (MTTR) — </w:t>
+      </w:r>
+      <w:r>
+        <w:rPr>
+          <w:rFonts w:hint="eastAsia"/>
+        </w:rPr>
+        <w:t>系统在发生故障后可以暂停运行的时间。</w:t>
+      </w:r>
+    </w:p>
+    <w:p>
+      <w:pPr>
+        <w:pStyle w:val="InfoBlue"/>
+      </w:pPr>
+      <w:r>
+        <w:t>•</w:t>
+      </w:r>
+      <w:r>
+        <w:tab/>
+      </w:r>
+      <w:r>
+        <w:rPr>
+          <w:rFonts w:hint="eastAsia"/>
+        </w:rPr>
+        <w:t>精确度</w:t>
+      </w:r>
+      <w:r>
+        <w:t xml:space="preserve"> — </w:t>
+      </w:r>
+      <w:r>
+        <w:rPr>
+          <w:rFonts w:hint="eastAsia"/>
+        </w:rPr>
+        <w:t>指出系统输出要求具备的精密度（分辨率）和精确度（按照某一已知的标准）。</w:t>
+      </w:r>
+    </w:p>
+    <w:p>
+      <w:pPr>
+        <w:pStyle w:val="InfoBlue"/>
+      </w:pPr>
+      <w:r>
+        <w:t>•</w:t>
+      </w:r>
+      <w:r>
+        <w:tab/>
+      </w:r>
+      <w:r>
+        <w:rPr>
+          <w:rFonts w:hint="eastAsia"/>
+        </w:rPr>
+        <w:t>最高错误或缺陷率</w:t>
+      </w:r>
+      <w:r>
+        <w:t>—</w:t>
+      </w:r>
+      <w:r>
+        <w:rPr>
+          <w:rFonts w:hint="eastAsia"/>
+        </w:rPr>
+        <w:t>通常表示为每千行代码的错误数目</w:t>
+      </w:r>
+      <w:r>
+        <w:t xml:space="preserve"> (bugs/KLOC) </w:t>
+      </w:r>
+      <w:r>
+        <w:rPr>
+          <w:rFonts w:hint="eastAsia"/>
+        </w:rPr>
+        <w:t>或每个功能点的错误数目</w:t>
+      </w:r>
+      <w:r>
+        <w:t xml:space="preserve"> (bugs/function-point)</w:t>
+      </w:r>
+      <w:r>
+        <w:rPr>
+          <w:rFonts w:hint="eastAsia"/>
+        </w:rPr>
+        <w:t>。</w:t>
+      </w:r>
+    </w:p>
+    <w:p>
+      <w:pPr>
+        <w:pStyle w:val="InfoBlue"/>
+      </w:pPr>
+      <w:r>
+        <w:t>•</w:t>
+      </w:r>
+      <w:r>
+        <w:tab/>
+      </w:r>
+      <w:r>
+        <w:rPr>
+          <w:rFonts w:hint="eastAsia"/>
+        </w:rPr>
         <w:t>错误或缺陷率</w:t>
       </w:r>
+      <w:proofErr w:type="gramStart"/>
       <w:r>
         <w:t>—</w:t>
       </w:r>
@@ -4264,7 +4636,14 @@
         <w:rPr>
           <w:rFonts w:hint="eastAsia"/>
         </w:rPr>
-        <w:t>按照小错误、大错误和严重错误来分类。需求中必须对“严重”错误进行界定，例如：数据完全丢失或完全不能使用系统的某部分功能。</w:t>
+        <w:t>按照</w:t>
+      </w:r>
+      <w:proofErr w:type="gramEnd"/>
+      <w:r>
+        <w:rPr>
+          <w:rFonts w:hint="eastAsia"/>
+        </w:rPr>
+        <w:t>小错误、大错误和严重错误来分类。需求中必须对“严重”错误进行界定，例如：数据完全丢失或完全不能使用系统的某部分功能。</w:t>
       </w:r>
       <w:r>
         <w:rPr>
@@ -4303,7 +4682,21 @@
         <w:rPr>
           <w:rFonts w:hint="eastAsia"/>
         </w:rPr>
-        <w:t>此节应概述系统的性能特征。其中需包括具体的响应时间。</w:t>
+        <w:t>此节应概述系统的性能特征。其中</w:t>
+      </w:r>
+      <w:proofErr w:type="gramStart"/>
+      <w:r>
+        <w:rPr>
+          <w:rFonts w:hint="eastAsia"/>
+        </w:rPr>
+        <w:t>需包括</w:t>
+      </w:r>
+      <w:proofErr w:type="gramEnd"/>
+      <w:r>
+        <w:rPr>
+          <w:rFonts w:hint="eastAsia"/>
+        </w:rPr>
+        <w:t>具体的响应时间。</w:t>
       </w:r>
     </w:p>
     <w:p>
@@ -4557,6 +4950,7 @@
         <w:rPr>
           <w:rFonts w:hint="eastAsia"/>
         </w:rPr>
+        <w:lastRenderedPageBreak/>
         <w:t>接口</w:t>
       </w:r>
       <w:bookmarkEnd w:id="30"/>
@@ -4687,7 +5081,6 @@
         <w:rPr>
           <w:rFonts w:hint="eastAsia"/>
         </w:rPr>
-        <w:lastRenderedPageBreak/>
         <w:t>软件接口</w:t>
       </w:r>
       <w:bookmarkEnd w:id="36"/>
@@ -6447,6 +6840,78 @@
       <w:color w:val="FF0000"/>
     </w:rPr>
   </w:style>
+  <w:style w:type="table" w:customStyle="1" w:styleId="41">
+    <w:name w:val="网格表 41"/>
+    <w:basedOn w:val="a1"/>
+    <w:uiPriority w:val="49"/>
+    <w:qFormat/>
+    <w:rsid w:val="00FC6E10"/>
+    <w:tblPr>
+      <w:tblBorders>
+        <w:top w:val="single" w:sz="4" w:space="0" w:color="666666" w:themeColor="text1" w:themeTint="99"/>
+        <w:left w:val="single" w:sz="4" w:space="0" w:color="666666" w:themeColor="text1" w:themeTint="99"/>
+        <w:bottom w:val="single" w:sz="4" w:space="0" w:color="666666" w:themeColor="text1" w:themeTint="99"/>
+        <w:right w:val="single" w:sz="4" w:space="0" w:color="666666" w:themeColor="text1" w:themeTint="99"/>
+        <w:insideH w:val="single" w:sz="4" w:space="0" w:color="666666" w:themeColor="text1" w:themeTint="99"/>
+        <w:insideV w:val="single" w:sz="4" w:space="0" w:color="666666" w:themeColor="text1" w:themeTint="99"/>
+      </w:tblBorders>
+    </w:tblPr>
+    <w:tblStylePr w:type="firstRow">
+      <w:rPr>
+        <w:b/>
+        <w:bCs/>
+        <w:color w:val="FFFFFF" w:themeColor="background1"/>
+      </w:rPr>
+      <w:tblPr/>
+      <w:tcPr>
+        <w:tcBorders>
+          <w:top w:val="single" w:sz="4" w:space="0" w:color="000000" w:themeColor="text1"/>
+          <w:left w:val="single" w:sz="4" w:space="0" w:color="000000" w:themeColor="text1"/>
+          <w:bottom w:val="single" w:sz="4" w:space="0" w:color="000000" w:themeColor="text1"/>
+          <w:right w:val="single" w:sz="4" w:space="0" w:color="000000" w:themeColor="text1"/>
+          <w:insideH w:val="nil"/>
+          <w:insideV w:val="nil"/>
+        </w:tcBorders>
+        <w:shd w:val="clear" w:color="auto" w:fill="000000" w:themeFill="text1"/>
+      </w:tcPr>
+    </w:tblStylePr>
+    <w:tblStylePr w:type="lastRow">
+      <w:rPr>
+        <w:b/>
+        <w:bCs/>
+      </w:rPr>
+      <w:tblPr/>
+      <w:tcPr>
+        <w:tcBorders>
+          <w:top w:val="double" w:sz="4" w:space="0" w:color="000000" w:themeColor="text1"/>
+        </w:tcBorders>
+      </w:tcPr>
+    </w:tblStylePr>
+    <w:tblStylePr w:type="firstCol">
+      <w:rPr>
+        <w:b/>
+        <w:bCs/>
+      </w:rPr>
+    </w:tblStylePr>
+    <w:tblStylePr w:type="lastCol">
+      <w:rPr>
+        <w:b/>
+        <w:bCs/>
+      </w:rPr>
+    </w:tblStylePr>
+    <w:tblStylePr w:type="band1Vert">
+      <w:tblPr/>
+      <w:tcPr>
+        <w:shd w:val="clear" w:color="auto" w:fill="CCCCCC" w:themeFill="text1" w:themeFillTint="33"/>
+      </w:tcPr>
+    </w:tblStylePr>
+    <w:tblStylePr w:type="band1Horz">
+      <w:tblPr/>
+      <w:tcPr>
+        <w:shd w:val="clear" w:color="auto" w:fill="CCCCCC" w:themeFill="text1" w:themeFillTint="33"/>
+      </w:tcPr>
+    </w:tblStylePr>
+  </w:style>
 </w:styles>
 </file>
 

</xml_diff>

<commit_message>
doc: update 软件需求规约 add module of 整体功能; remove tmp file.
</commit_message>
<xml_diff>
--- a/软件需求规约.docx
+++ b/软件需求规约.docx
@@ -124,21 +124,7 @@
         <w:rPr>
           <w:rFonts w:hint="eastAsia"/>
         </w:rPr>
-        <w:t>注：用方括号</w:t>
-      </w:r>
-      <w:proofErr w:type="gramStart"/>
-      <w:r>
-        <w:rPr>
-          <w:rFonts w:hint="eastAsia"/>
-        </w:rPr>
-        <w:t>括</w:t>
-      </w:r>
-      <w:proofErr w:type="gramEnd"/>
-      <w:r>
-        <w:rPr>
-          <w:rFonts w:hint="eastAsia"/>
-        </w:rPr>
-        <w:t>起来并以蓝色斜体（样式</w:t>
+        <w:t>注：用方括号括起来并以蓝色斜体（样式</w:t>
       </w:r>
       <w:r>
         <w:t>=</w:t>
@@ -536,21 +522,7 @@
               <w:rPr>
                 <w:rFonts w:ascii="Times New Roman" w:hint="eastAsia"/>
               </w:rPr>
-              <w:t>张</w:t>
-            </w:r>
-            <w:proofErr w:type="gramStart"/>
-            <w:r>
-              <w:rPr>
-                <w:rFonts w:ascii="Times New Roman" w:hint="eastAsia"/>
-              </w:rPr>
-              <w:t>俸</w:t>
-            </w:r>
-            <w:proofErr w:type="gramEnd"/>
-            <w:r>
-              <w:rPr>
-                <w:rFonts w:ascii="Times New Roman" w:hint="eastAsia"/>
-              </w:rPr>
-              <w:t>铭</w:t>
+              <w:t>张俸铭</w:t>
             </w:r>
           </w:p>
         </w:tc>
@@ -3503,6 +3475,961 @@
     </w:p>
     <w:p>
       <w:pPr>
+        <w:pStyle w:val="2"/>
+        <w:numPr>
+          <w:ilvl w:val="1"/>
+          <w:numId w:val="1"/>
+        </w:numPr>
+      </w:pPr>
+      <w:bookmarkStart w:id="10" w:name="_Toc2028098908"/>
+      <w:r>
+        <w:rPr>
+          <w:rFonts w:hint="eastAsia"/>
+        </w:rPr>
+        <w:t>产品总体效果</w:t>
+      </w:r>
+      <w:bookmarkEnd w:id="10"/>
+    </w:p>
+    <w:p>
+      <w:pPr>
+        <w:pStyle w:val="a9"/>
+        <w:ind w:left="765" w:firstLineChars="200" w:firstLine="400"/>
+        <w:rPr>
+          <w:rFonts w:hint="eastAsia"/>
+        </w:rPr>
+      </w:pPr>
+      <w:r>
+        <w:t>本项目</w:t>
+      </w:r>
+      <w:r>
+        <w:rPr>
+          <w:rFonts w:hint="eastAsia"/>
+        </w:rPr>
+        <w:t>基于工业</w:t>
+      </w:r>
+      <w:r>
+        <w:rPr>
+          <w:rFonts w:hint="eastAsia"/>
+        </w:rPr>
+        <w:t>生产场景</w:t>
+      </w:r>
+      <w:r>
+        <w:rPr>
+          <w:rFonts w:hint="eastAsia"/>
+        </w:rPr>
+        <w:t>中的实际需求，</w:t>
+      </w:r>
+      <w:r>
+        <w:rPr>
+          <w:rFonts w:hint="eastAsia"/>
+        </w:rPr>
+        <w:t>实现一个面向工业应用的边缘计算软件系统，</w:t>
+      </w:r>
+      <w:r>
+        <w:rPr>
+          <w:rFonts w:hint="eastAsia"/>
+        </w:rPr>
+        <w:t>在设备端</w:t>
+      </w:r>
+      <w:r>
+        <w:rPr>
+          <w:rFonts w:hint="eastAsia"/>
+        </w:rPr>
+        <w:t>进行数据采集，</w:t>
+      </w:r>
+      <w:r>
+        <w:rPr>
+          <w:rFonts w:hint="eastAsia"/>
+        </w:rPr>
+        <w:t>在边缘端实现对</w:t>
+      </w:r>
+      <w:r>
+        <w:rPr>
+          <w:rFonts w:hint="eastAsia"/>
+        </w:rPr>
+        <w:t>设备的管理</w:t>
+      </w:r>
+      <w:r>
+        <w:rPr>
+          <w:rFonts w:hint="eastAsia"/>
+        </w:rPr>
+        <w:t>和控制、对设备</w:t>
+      </w:r>
+      <w:r>
+        <w:rPr>
+          <w:rFonts w:hint="eastAsia"/>
+        </w:rPr>
+        <w:t>数据的筛选及处理，</w:t>
+      </w:r>
+      <w:r>
+        <w:rPr>
+          <w:rFonts w:hint="eastAsia"/>
+        </w:rPr>
+        <w:t>在云端进行数据的统一存储</w:t>
+      </w:r>
+      <w:r>
+        <w:rPr>
+          <w:rFonts w:hint="eastAsia"/>
+        </w:rPr>
+        <w:t>、边缘节点的统一管理</w:t>
+      </w:r>
+      <w:r>
+        <w:rPr>
+          <w:rFonts w:hint="eastAsia"/>
+        </w:rPr>
+        <w:t>、</w:t>
+      </w:r>
+      <w:r>
+        <w:rPr>
+          <w:rFonts w:hint="eastAsia"/>
+        </w:rPr>
+        <w:t>流程的调配</w:t>
+      </w:r>
+      <w:r>
+        <w:rPr>
+          <w:rFonts w:hint="eastAsia"/>
+        </w:rPr>
+        <w:t>调控</w:t>
+      </w:r>
+      <w:r>
+        <w:rPr>
+          <w:rFonts w:hint="eastAsia"/>
+        </w:rPr>
+        <w:t>、</w:t>
+      </w:r>
+      <w:r>
+        <w:rPr>
+          <w:rFonts w:hint="eastAsia"/>
+        </w:rPr>
+        <w:t>机器学习模型的训练</w:t>
+      </w:r>
+      <w:r>
+        <w:rPr>
+          <w:rFonts w:hint="eastAsia"/>
+        </w:rPr>
+        <w:t>和下发</w:t>
+      </w:r>
+      <w:r>
+        <w:rPr>
+          <w:rFonts w:hint="eastAsia"/>
+        </w:rPr>
+        <w:t>等</w:t>
+      </w:r>
+      <w:r>
+        <w:t>。</w:t>
+      </w:r>
+      <w:r>
+        <w:rPr>
+          <w:rFonts w:hint="eastAsia"/>
+        </w:rPr>
+        <w:t>在项目中，</w:t>
+      </w:r>
+      <w:r>
+        <w:rPr>
+          <w:rFonts w:hint="eastAsia"/>
+        </w:rPr>
+        <w:t>通过</w:t>
+      </w:r>
+      <w:r>
+        <w:rPr>
+          <w:rFonts w:hint="eastAsia"/>
+        </w:rPr>
+        <w:t>实现</w:t>
+      </w:r>
+      <w:r>
+        <w:rPr>
+          <w:rFonts w:hint="eastAsia"/>
+        </w:rPr>
+        <w:t>灵活可配置的</w:t>
+      </w:r>
+      <w:r>
+        <w:rPr>
+          <w:rFonts w:hint="eastAsia"/>
+        </w:rPr>
+        <w:t>协议语义化管理</w:t>
+      </w:r>
+      <w:r>
+        <w:rPr>
+          <w:rFonts w:hint="eastAsia"/>
+        </w:rPr>
+        <w:t>和生产流程管理</w:t>
+      </w:r>
+      <w:r>
+        <w:rPr>
+          <w:rFonts w:hint="eastAsia"/>
+        </w:rPr>
+        <w:t>模块</w:t>
+      </w:r>
+      <w:r>
+        <w:rPr>
+          <w:rFonts w:hint="eastAsia"/>
+        </w:rPr>
+        <w:t>，</w:t>
+      </w:r>
+      <w:r>
+        <w:rPr>
+          <w:rFonts w:hint="eastAsia"/>
+        </w:rPr>
+        <w:t>我们的软件系统能够</w:t>
+      </w:r>
+      <w:r>
+        <w:rPr>
+          <w:rFonts w:hint="eastAsia"/>
+        </w:rPr>
+        <w:t>适配</w:t>
+      </w:r>
+      <w:r>
+        <w:rPr>
+          <w:rFonts w:hint="eastAsia"/>
+        </w:rPr>
+        <w:t>复杂多样的工业设备</w:t>
+      </w:r>
+      <w:r>
+        <w:rPr>
+          <w:rFonts w:hint="eastAsia"/>
+        </w:rPr>
+        <w:t>通信协议</w:t>
+      </w:r>
+      <w:r>
+        <w:rPr>
+          <w:rFonts w:hint="eastAsia"/>
+        </w:rPr>
+        <w:t>，适应多变的</w:t>
+      </w:r>
+      <w:r>
+        <w:rPr>
+          <w:rFonts w:hint="eastAsia"/>
+        </w:rPr>
+        <w:t>工业生产</w:t>
+      </w:r>
+      <w:r>
+        <w:rPr>
+          <w:rFonts w:hint="eastAsia"/>
+        </w:rPr>
+        <w:t>流程，</w:t>
+      </w:r>
+      <w:r>
+        <w:rPr>
+          <w:rFonts w:hint="eastAsia"/>
+        </w:rPr>
+        <w:t>从而</w:t>
+      </w:r>
+      <w:r>
+        <w:rPr>
+          <w:rFonts w:hint="eastAsia"/>
+        </w:rPr>
+        <w:t>实现高柔性、高可扩展性</w:t>
+      </w:r>
+      <w:r>
+        <w:rPr>
+          <w:rFonts w:hint="eastAsia"/>
+        </w:rPr>
+        <w:t>。</w:t>
+      </w:r>
+    </w:p>
+    <w:p>
+      <w:pPr>
+        <w:pStyle w:val="2"/>
+        <w:numPr>
+          <w:ilvl w:val="1"/>
+          <w:numId w:val="1"/>
+        </w:numPr>
+      </w:pPr>
+      <w:bookmarkStart w:id="11" w:name="_Toc1397901572"/>
+      <w:r>
+        <w:rPr>
+          <w:rFonts w:hint="eastAsia"/>
+        </w:rPr>
+        <w:t>产品功能</w:t>
+      </w:r>
+      <w:bookmarkEnd w:id="11"/>
+    </w:p>
+    <w:p>
+      <w:pPr>
+        <w:pStyle w:val="a9"/>
+        <w:ind w:left="765" w:firstLineChars="200" w:firstLine="400"/>
+      </w:pPr>
+      <w:r>
+        <w:t>本项目基于</w:t>
+      </w:r>
+      <w:r>
+        <w:rPr>
+          <w:rFonts w:hint="eastAsia"/>
+        </w:rPr>
+        <w:t>云—边—端</w:t>
+      </w:r>
+      <w:r>
+        <w:t>架构，设计并实现面向工业应用的</w:t>
+      </w:r>
+      <w:r>
+        <w:rPr>
+          <w:rFonts w:hint="eastAsia"/>
+        </w:rPr>
+        <w:t>柔性可扩展的边缘计算软件系统</w:t>
+      </w:r>
+      <w:r>
+        <w:t>。</w:t>
+      </w:r>
+      <w:r>
+        <w:rPr>
+          <w:rFonts w:hint="eastAsia"/>
+        </w:rPr>
+        <w:t>该系统</w:t>
+      </w:r>
+      <w:r>
+        <w:rPr>
+          <w:rFonts w:hint="eastAsia"/>
+        </w:rPr>
+        <w:t>通过云边协同，</w:t>
+      </w:r>
+      <w:r>
+        <w:rPr>
+          <w:rFonts w:hint="eastAsia"/>
+        </w:rPr>
+        <w:t>实现低时延的指令下发、数据接收</w:t>
+      </w:r>
+      <w:r>
+        <w:rPr>
+          <w:rFonts w:hint="eastAsia"/>
+        </w:rPr>
+        <w:t>处理</w:t>
+      </w:r>
+      <w:r>
+        <w:rPr>
+          <w:rFonts w:hint="eastAsia"/>
+        </w:rPr>
+        <w:t>和</w:t>
+      </w:r>
+      <w:r>
+        <w:t>，并提供</w:t>
+      </w:r>
+      <w:r>
+        <w:rPr>
+          <w:rFonts w:hint="eastAsia"/>
+        </w:rPr>
+        <w:t>协议</w:t>
+      </w:r>
+      <w:r>
+        <w:rPr>
+          <w:rFonts w:hint="eastAsia"/>
+        </w:rPr>
+        <w:t>语义</w:t>
+      </w:r>
+      <w:r>
+        <w:rPr>
+          <w:rFonts w:hint="eastAsia"/>
+        </w:rPr>
+        <w:t>扩展和流程配置的服务接口</w:t>
+      </w:r>
+      <w:r>
+        <w:t>。</w:t>
+      </w:r>
+      <w:r>
+        <w:rPr>
+          <w:rFonts w:hint="eastAsia"/>
+        </w:rPr>
+        <w:t>主要功能包括：</w:t>
+      </w:r>
+    </w:p>
+    <w:p>
+      <w:pPr>
+        <w:pStyle w:val="a9"/>
+        <w:numPr>
+          <w:ilvl w:val="0"/>
+          <w:numId w:val="5"/>
+        </w:numPr>
+      </w:pPr>
+      <w:r>
+        <w:rPr>
+          <w:rFonts w:hint="eastAsia"/>
+        </w:rPr>
+        <w:t>数据汇聚：包括</w:t>
+      </w:r>
+      <w:r>
+        <w:t>对结构化数据源、半结构化数据源、非结构化数据源的配置，以支持数据源直采</w:t>
+      </w:r>
+      <w:r>
+        <w:rPr>
+          <w:rFonts w:hint="eastAsia"/>
+        </w:rPr>
+        <w:t>；</w:t>
+      </w:r>
+      <w:r>
+        <w:t>对每条数据源配置的增删改查</w:t>
+      </w:r>
+      <w:r>
+        <w:rPr>
+          <w:rFonts w:hint="eastAsia"/>
+        </w:rPr>
+        <w:t>；</w:t>
+      </w:r>
+      <w:r>
+        <w:t>定时从数据源采入数据</w:t>
+      </w:r>
+      <w:r>
+        <w:rPr>
+          <w:rFonts w:hint="eastAsia"/>
+        </w:rPr>
+        <w:t>以及实时采集数据。</w:t>
+      </w:r>
+    </w:p>
+    <w:p>
+      <w:pPr>
+        <w:pStyle w:val="a9"/>
+        <w:numPr>
+          <w:ilvl w:val="0"/>
+          <w:numId w:val="5"/>
+        </w:numPr>
+      </w:pPr>
+      <w:r>
+        <w:rPr>
+          <w:rFonts w:hint="eastAsia"/>
+        </w:rPr>
+        <w:t>用户管理与数据安全：包括用户注册登录以及用户权限管理。</w:t>
+      </w:r>
+    </w:p>
+    <w:p>
+      <w:pPr>
+        <w:pStyle w:val="a9"/>
+        <w:numPr>
+          <w:ilvl w:val="0"/>
+          <w:numId w:val="5"/>
+        </w:numPr>
+      </w:pPr>
+      <w:r>
+        <w:rPr>
+          <w:rFonts w:hint="eastAsia"/>
+        </w:rPr>
+        <w:lastRenderedPageBreak/>
+        <w:t>数据资产管理：包括自动获得数据源的元数据信息；对数据上下游关系进行可视化；使用成熟的ETL工具，提供跨系统的数据清洗和整合，提供数据完整性；对清洗后的数据进行存储，以支持后续的抽取和分析；提供数据视图增删改查等功能。</w:t>
+      </w:r>
+    </w:p>
+    <w:p>
+      <w:pPr>
+        <w:pStyle w:val="a9"/>
+        <w:numPr>
+          <w:ilvl w:val="0"/>
+          <w:numId w:val="5"/>
+        </w:numPr>
+      </w:pPr>
+      <w:r>
+        <w:rPr>
+          <w:rFonts w:hint="eastAsia"/>
+        </w:rPr>
+        <w:t>数据服务：提供</w:t>
+      </w:r>
+      <w:r>
+        <w:t>用户创建数据服务接口</w:t>
+      </w:r>
+      <w:r>
+        <w:rPr>
+          <w:rFonts w:hint="eastAsia"/>
+        </w:rPr>
+        <w:t>以</w:t>
+      </w:r>
+      <w:r>
+        <w:t>绑定数据模型</w:t>
+      </w:r>
+      <w:r>
+        <w:rPr>
+          <w:rFonts w:hint="eastAsia"/>
+        </w:rPr>
+        <w:t>功能；提供数据拉取以及计算资源管理。</w:t>
+      </w:r>
+    </w:p>
+    <w:p>
+      <w:pPr>
+        <w:pStyle w:val="a9"/>
+        <w:numPr>
+          <w:ilvl w:val="0"/>
+          <w:numId w:val="5"/>
+        </w:numPr>
+      </w:pPr>
+      <w:r>
+        <w:rPr>
+          <w:rFonts w:hint="eastAsia"/>
+        </w:rPr>
+        <w:t>数据应用：实现主题仪表盘监控可视化以及对数据的分析挖掘。</w:t>
+      </w:r>
+    </w:p>
+    <w:p>
+      <w:pPr>
+        <w:pStyle w:val="2"/>
+        <w:numPr>
+          <w:ilvl w:val="1"/>
+          <w:numId w:val="1"/>
+        </w:numPr>
+      </w:pPr>
+      <w:bookmarkStart w:id="12" w:name="_Toc1060622424"/>
+      <w:r>
+        <w:rPr>
+          <w:rFonts w:hint="eastAsia"/>
+        </w:rPr>
+        <w:t>用户特征</w:t>
+      </w:r>
+      <w:bookmarkEnd w:id="12"/>
+    </w:p>
+    <w:p>
+      <w:pPr>
+        <w:pStyle w:val="a9"/>
+        <w:ind w:left="765" w:firstLineChars="200" w:firstLine="400"/>
+      </w:pPr>
+      <w:r>
+        <w:rPr>
+          <w:rFonts w:hint="eastAsia"/>
+        </w:rPr>
+        <w:t>边缘计算软件系统甲方的</w:t>
+      </w:r>
+      <w:r>
+        <w:rPr>
+          <w:rFonts w:hint="eastAsia"/>
+        </w:rPr>
+        <w:t>边缘端</w:t>
+      </w:r>
+      <w:r>
+        <w:rPr>
+          <w:rFonts w:hint="eastAsia"/>
+        </w:rPr>
+        <w:t>业务人员和</w:t>
+      </w:r>
+      <w:r>
+        <w:rPr>
+          <w:rFonts w:hint="eastAsia"/>
+        </w:rPr>
+        <w:t>云端业务人员。</w:t>
+      </w:r>
+    </w:p>
+    <w:p>
+      <w:pPr>
+        <w:pStyle w:val="2"/>
+        <w:numPr>
+          <w:ilvl w:val="1"/>
+          <w:numId w:val="1"/>
+        </w:numPr>
+      </w:pPr>
+      <w:bookmarkStart w:id="13" w:name="_Toc1766810068"/>
+      <w:r>
+        <w:rPr>
+          <w:rFonts w:hint="eastAsia"/>
+        </w:rPr>
+        <w:t>约束</w:t>
+      </w:r>
+      <w:bookmarkEnd w:id="13"/>
+    </w:p>
+    <w:p>
+      <w:pPr>
+        <w:pStyle w:val="a9"/>
+        <w:ind w:left="765" w:firstLineChars="200" w:firstLine="400"/>
+      </w:pPr>
+      <w:r>
+        <w:rPr>
+          <w:rFonts w:hint="eastAsia"/>
+        </w:rPr>
+        <w:t>前端开发语言：</w:t>
+      </w:r>
+      <w:r>
+        <w:t>HTML</w:t>
+      </w:r>
+      <w:r>
+        <w:rPr>
+          <w:rFonts w:hint="eastAsia"/>
+        </w:rPr>
+        <w:t>、J</w:t>
+      </w:r>
+      <w:r>
+        <w:t>avaScript</w:t>
+      </w:r>
+      <w:r>
+        <w:rPr>
+          <w:rFonts w:hint="eastAsia"/>
+        </w:rPr>
+        <w:t>、C</w:t>
+      </w:r>
+      <w:r>
+        <w:t>SS</w:t>
+      </w:r>
+      <w:r>
+        <w:rPr>
+          <w:rFonts w:hint="eastAsia"/>
+        </w:rPr>
+        <w:t>。</w:t>
+      </w:r>
+    </w:p>
+    <w:p>
+      <w:pPr>
+        <w:pStyle w:val="a9"/>
+        <w:ind w:left="765" w:firstLineChars="200" w:firstLine="400"/>
+      </w:pPr>
+      <w:r>
+        <w:rPr>
+          <w:rFonts w:hint="eastAsia"/>
+        </w:rPr>
+        <w:t>服务端编程语言：Java。</w:t>
+      </w:r>
+    </w:p>
+    <w:p>
+      <w:pPr>
+        <w:pStyle w:val="a9"/>
+        <w:ind w:left="765" w:firstLineChars="200" w:firstLine="400"/>
+      </w:pPr>
+      <w:r>
+        <w:rPr>
+          <w:rFonts w:hint="eastAsia"/>
+        </w:rPr>
+        <w:t>W</w:t>
+      </w:r>
+      <w:r>
+        <w:t>eb</w:t>
+      </w:r>
+      <w:r>
+        <w:rPr>
+          <w:rFonts w:hint="eastAsia"/>
+        </w:rPr>
+        <w:t>前端框架：</w:t>
+      </w:r>
+      <w:r>
+        <w:rPr>
+          <w:rFonts w:hint="eastAsia"/>
+        </w:rPr>
+        <w:t>Vue</w:t>
+      </w:r>
+      <w:r>
+        <w:t>.js</w:t>
+      </w:r>
+      <w:r>
+        <w:rPr>
+          <w:rFonts w:hint="eastAsia"/>
+        </w:rPr>
+        <w:t>。</w:t>
+      </w:r>
+    </w:p>
+    <w:p>
+      <w:pPr>
+        <w:pStyle w:val="a9"/>
+        <w:ind w:left="765" w:firstLineChars="200" w:firstLine="400"/>
+      </w:pPr>
+      <w:r>
+        <w:rPr>
+          <w:rFonts w:hint="eastAsia"/>
+        </w:rPr>
+        <w:t xml:space="preserve">Web </w:t>
+      </w:r>
+      <w:r>
+        <w:t>UI</w:t>
+      </w:r>
+      <w:r>
+        <w:rPr>
+          <w:rFonts w:hint="eastAsia"/>
+        </w:rPr>
+        <w:t>库：</w:t>
+      </w:r>
+      <w:r>
+        <w:t xml:space="preserve">iView, </w:t>
+      </w:r>
+      <w:proofErr w:type="spellStart"/>
+      <w:r>
+        <w:t>ElementUI</w:t>
+      </w:r>
+      <w:proofErr w:type="spellEnd"/>
+      <w:r>
+        <w:rPr>
+          <w:rFonts w:hint="eastAsia"/>
+        </w:rPr>
+        <w:t>。</w:t>
+      </w:r>
+    </w:p>
+    <w:p>
+      <w:pPr>
+        <w:pStyle w:val="a9"/>
+        <w:ind w:left="765" w:firstLineChars="200" w:firstLine="400"/>
+      </w:pPr>
+      <w:r>
+        <w:rPr>
+          <w:rFonts w:hint="eastAsia"/>
+        </w:rPr>
+        <w:t>开发工具：</w:t>
+      </w:r>
+      <w:proofErr w:type="spellStart"/>
+      <w:r>
+        <w:t>Intellij</w:t>
+      </w:r>
+      <w:proofErr w:type="spellEnd"/>
+      <w:r>
+        <w:t xml:space="preserve"> IDEA</w:t>
+      </w:r>
+      <w:r>
+        <w:rPr>
+          <w:rFonts w:hint="eastAsia"/>
+        </w:rPr>
+        <w:t>、V</w:t>
+      </w:r>
+      <w:r>
+        <w:t>isual Studio Code</w:t>
+      </w:r>
+      <w:r>
+        <w:rPr>
+          <w:rFonts w:hint="eastAsia"/>
+        </w:rPr>
+        <w:t>。</w:t>
+      </w:r>
+    </w:p>
+    <w:p>
+      <w:pPr>
+        <w:pStyle w:val="2"/>
+        <w:numPr>
+          <w:ilvl w:val="1"/>
+          <w:numId w:val="1"/>
+        </w:numPr>
+        <w:rPr>
+          <w:highlight w:val="yellow"/>
+        </w:rPr>
+      </w:pPr>
+      <w:bookmarkStart w:id="14" w:name="_Toc1520425807"/>
+      <w:r>
+        <w:rPr>
+          <w:rFonts w:hint="eastAsia"/>
+          <w:highlight w:val="yellow"/>
+        </w:rPr>
+        <w:t>假设与依赖关系</w:t>
+      </w:r>
+      <w:bookmarkEnd w:id="14"/>
+    </w:p>
+    <w:p>
+      <w:pPr>
+        <w:pStyle w:val="af1"/>
+        <w:numPr>
+          <w:ilvl w:val="0"/>
+          <w:numId w:val="6"/>
+        </w:numPr>
+        <w:shd w:val="clear" w:color="auto" w:fill="FFFFFF"/>
+        <w:spacing w:before="0" w:beforeAutospacing="0" w:after="0" w:afterAutospacing="0" w:line="390" w:lineRule="atLeast"/>
+        <w:rPr>
+          <w:rFonts w:ascii="Verdana" w:hAnsi="Verdana" w:cs="Arial"/>
+          <w:color w:val="4D4D4D"/>
+          <w:sz w:val="19"/>
+          <w:szCs w:val="19"/>
+        </w:rPr>
+      </w:pPr>
+      <w:r>
+        <w:rPr>
+          <w:rFonts w:ascii="Verdana" w:hAnsi="Verdana" w:cs="Arial" w:hint="eastAsia"/>
+          <w:color w:val="4D4D4D"/>
+          <w:sz w:val="19"/>
+          <w:szCs w:val="19"/>
+        </w:rPr>
+        <w:t>进度约束</w:t>
+      </w:r>
+    </w:p>
+    <w:p>
+      <w:pPr>
+        <w:pStyle w:val="af1"/>
+        <w:numPr>
+          <w:ilvl w:val="0"/>
+          <w:numId w:val="6"/>
+        </w:numPr>
+        <w:shd w:val="clear" w:color="auto" w:fill="FFFFFF"/>
+        <w:spacing w:before="0" w:beforeAutospacing="0" w:after="0" w:afterAutospacing="0" w:line="390" w:lineRule="atLeast"/>
+        <w:rPr>
+          <w:rFonts w:ascii="Verdana" w:hAnsi="Verdana" w:cs="Arial" w:hint="eastAsia"/>
+          <w:color w:val="4D4D4D"/>
+          <w:sz w:val="19"/>
+          <w:szCs w:val="19"/>
+        </w:rPr>
+      </w:pPr>
+      <w:r>
+        <w:rPr>
+          <w:rFonts w:ascii="Verdana" w:hAnsi="Verdana" w:cs="Arial" w:hint="eastAsia"/>
+          <w:color w:val="4D4D4D"/>
+          <w:sz w:val="19"/>
+          <w:szCs w:val="19"/>
+        </w:rPr>
+        <w:t>架构约束</w:t>
+      </w:r>
+    </w:p>
+    <w:p>
+      <w:pPr>
+        <w:pStyle w:val="af1"/>
+        <w:numPr>
+          <w:ilvl w:val="0"/>
+          <w:numId w:val="6"/>
+        </w:numPr>
+        <w:shd w:val="clear" w:color="auto" w:fill="FFFFFF"/>
+        <w:spacing w:before="0" w:beforeAutospacing="0" w:after="0" w:afterAutospacing="0" w:line="390" w:lineRule="atLeast"/>
+        <w:rPr>
+          <w:rFonts w:ascii="Verdana" w:hAnsi="Verdana" w:cs="Arial" w:hint="eastAsia"/>
+          <w:color w:val="4D4D4D"/>
+          <w:sz w:val="19"/>
+          <w:szCs w:val="19"/>
+        </w:rPr>
+      </w:pPr>
+      <w:r>
+        <w:rPr>
+          <w:rFonts w:ascii="Verdana" w:hAnsi="Verdana" w:cs="Arial"/>
+          <w:color w:val="4D4D4D"/>
+          <w:sz w:val="19"/>
+          <w:szCs w:val="19"/>
+        </w:rPr>
+        <w:t>性能约束</w:t>
+      </w:r>
+    </w:p>
+    <w:p>
+      <w:pPr>
+        <w:pStyle w:val="af1"/>
+        <w:numPr>
+          <w:ilvl w:val="0"/>
+          <w:numId w:val="6"/>
+        </w:numPr>
+        <w:shd w:val="clear" w:color="auto" w:fill="FFFFFF"/>
+        <w:spacing w:before="0" w:beforeAutospacing="0" w:after="0" w:afterAutospacing="0" w:line="390" w:lineRule="atLeast"/>
+        <w:rPr>
+          <w:rFonts w:ascii="Verdana" w:hAnsi="Verdana" w:cs="Arial"/>
+          <w:color w:val="4D4D4D"/>
+          <w:sz w:val="19"/>
+          <w:szCs w:val="19"/>
+        </w:rPr>
+      </w:pPr>
+      <w:r>
+        <w:rPr>
+          <w:rFonts w:ascii="Verdana" w:hAnsi="Verdana" w:cs="Arial" w:hint="eastAsia"/>
+          <w:color w:val="4D4D4D"/>
+          <w:sz w:val="19"/>
+          <w:szCs w:val="19"/>
+        </w:rPr>
+        <w:t>资源约束</w:t>
+      </w:r>
+    </w:p>
+    <w:p>
+      <w:pPr>
+        <w:rPr>
+          <w:rFonts w:hint="eastAsia"/>
+        </w:rPr>
+      </w:pPr>
+    </w:p>
+    <w:p>
+      <w:pPr>
+        <w:pStyle w:val="a9"/>
+        <w:ind w:left="765" w:firstLineChars="200" w:firstLine="400"/>
+      </w:pPr>
+      <w:r>
+        <w:rPr>
+          <w:rFonts w:hint="eastAsia"/>
+        </w:rPr>
+        <w:t>项目要求自立项起</w:t>
+      </w:r>
+      <w:r>
+        <w:t>13</w:t>
+      </w:r>
+      <w:r>
+        <w:rPr>
+          <w:rFonts w:hint="eastAsia"/>
+        </w:rPr>
+        <w:t>周</w:t>
+      </w:r>
+      <w:r>
+        <w:rPr>
+          <w:rFonts w:hint="eastAsia"/>
+        </w:rPr>
+        <w:t>内完成；</w:t>
+      </w:r>
+    </w:p>
+    <w:p>
+      <w:pPr>
+        <w:pStyle w:val="a9"/>
+        <w:ind w:left="765" w:firstLineChars="200" w:firstLine="400"/>
+      </w:pPr>
+      <w:r>
+        <w:rPr>
+          <w:rFonts w:hint="eastAsia"/>
+        </w:rPr>
+        <w:t>云—边—端</w:t>
+      </w:r>
+      <w:r>
+        <w:rPr>
+          <w:rFonts w:hint="eastAsia"/>
+        </w:rPr>
+        <w:t>架构的理念契合本系统的应用场景；</w:t>
+      </w:r>
+    </w:p>
+    <w:p>
+      <w:pPr>
+        <w:pStyle w:val="a9"/>
+        <w:ind w:left="765" w:firstLineChars="200" w:firstLine="400"/>
+      </w:pPr>
+      <w:r>
+        <w:rPr>
+          <w:rFonts w:hint="eastAsia"/>
+        </w:rPr>
+        <w:t>Java具有优秀的生态体系。</w:t>
+      </w:r>
+    </w:p>
+    <w:p>
+      <w:pPr>
+        <w:pStyle w:val="2"/>
+        <w:numPr>
+          <w:ilvl w:val="1"/>
+          <w:numId w:val="1"/>
+        </w:numPr>
+      </w:pPr>
+      <w:bookmarkStart w:id="15" w:name="_Toc888622596"/>
+      <w:r>
+        <w:rPr>
+          <w:rFonts w:hint="eastAsia"/>
+        </w:rPr>
+        <w:t>需求子集</w:t>
+      </w:r>
+      <w:bookmarkEnd w:id="15"/>
+    </w:p>
+    <w:p>
+      <w:pPr>
+        <w:pStyle w:val="a9"/>
+        <w:ind w:left="765" w:firstLineChars="200" w:firstLine="400"/>
+      </w:pPr>
+      <w:r>
+        <w:rPr>
+          <w:rFonts w:hint="eastAsia"/>
+        </w:rPr>
+        <w:t>系统安全稳定，操作简单方便</w:t>
+      </w:r>
+      <w:r>
+        <w:rPr>
+          <w:rFonts w:hint="eastAsia"/>
+        </w:rPr>
+        <w:t>，时延满足工业应用</w:t>
+      </w:r>
+      <w:r>
+        <w:rPr>
+          <w:rFonts w:hint="eastAsia"/>
+        </w:rPr>
+        <w:t>要求</w:t>
+      </w:r>
+      <w:r>
+        <w:rPr>
+          <w:rFonts w:hint="eastAsia"/>
+        </w:rPr>
+        <w:t>，</w:t>
+      </w:r>
+      <w:r>
+        <w:rPr>
+          <w:rFonts w:hint="eastAsia"/>
+        </w:rPr>
+        <w:t>界面</w:t>
+      </w:r>
+      <w:r>
+        <w:rPr>
+          <w:rFonts w:hint="eastAsia"/>
+        </w:rPr>
+        <w:t>用户友好。</w:t>
+      </w:r>
+    </w:p>
+    <w:p>
+      <w:pPr>
+        <w:rPr>
+          <w:rFonts w:hint="eastAsia"/>
+        </w:rPr>
+      </w:pPr>
+    </w:p>
+    <w:p>
+      <w:pPr>
         <w:pStyle w:val="InfoBlue"/>
       </w:pPr>
       <w:r>
@@ -3607,6 +4534,7 @@
         <w:pStyle w:val="InfoBlue"/>
       </w:pPr>
       <w:r>
+        <w:lastRenderedPageBreak/>
         <w:t>•</w:t>
       </w:r>
       <w:r>
@@ -3651,23 +4579,22 @@
         </w:numPr>
         <w:ind w:left="720" w:hanging="720"/>
       </w:pPr>
-      <w:bookmarkStart w:id="10" w:name="_Toc498836231"/>
-      <w:bookmarkStart w:id="11" w:name="_Toc54269957"/>
-      <w:r>
-        <w:rPr>
-          <w:rFonts w:hint="eastAsia"/>
-        </w:rPr>
-        <w:lastRenderedPageBreak/>
+      <w:bookmarkStart w:id="16" w:name="_Toc498836231"/>
+      <w:bookmarkStart w:id="17" w:name="_Toc54269957"/>
+      <w:r>
+        <w:rPr>
+          <w:rFonts w:hint="eastAsia"/>
+        </w:rPr>
         <w:t>功能</w:t>
       </w:r>
-      <w:bookmarkEnd w:id="10"/>
+      <w:bookmarkEnd w:id="16"/>
       <w:r>
         <w:rPr>
           <w:rFonts w:hint="eastAsia"/>
         </w:rPr>
         <w:t>需求</w:t>
       </w:r>
-      <w:bookmarkEnd w:id="11"/>
+      <w:bookmarkEnd w:id="17"/>
     </w:p>
     <w:p>
       <w:pPr>
@@ -3766,8 +4693,8 @@
       <w:pPr>
         <w:pStyle w:val="2"/>
       </w:pPr>
-      <w:bookmarkStart w:id="12" w:name="_Toc498836232"/>
-      <w:bookmarkStart w:id="13" w:name="_Toc54269958"/>
+      <w:bookmarkStart w:id="18" w:name="_Toc498836232"/>
+      <w:bookmarkStart w:id="19" w:name="_Toc54269958"/>
       <w:r>
         <w:t>&lt;</w:t>
       </w:r>
@@ -3780,8 +4707,8 @@
       <w:r>
         <w:t>&gt;</w:t>
       </w:r>
-      <w:bookmarkEnd w:id="12"/>
-      <w:bookmarkEnd w:id="13"/>
+      <w:bookmarkEnd w:id="18"/>
+      <w:bookmarkEnd w:id="19"/>
     </w:p>
     <w:p>
       <w:pPr>
@@ -3845,7 +4772,7 @@
       <w:pPr>
         <w:pStyle w:val="2"/>
       </w:pPr>
-      <w:bookmarkStart w:id="14" w:name="_Toc54269959"/>
+      <w:bookmarkStart w:id="20" w:name="_Toc54269959"/>
       <w:r>
         <w:t>&lt;</w:t>
       </w:r>
@@ -3858,7 +4785,7 @@
       <w:r>
         <w:t>&gt;</w:t>
       </w:r>
-      <w:bookmarkEnd w:id="14"/>
+      <w:bookmarkEnd w:id="20"/>
     </w:p>
     <w:p>
       <w:pPr>
@@ -3901,7 +4828,7 @@
       <w:pPr>
         <w:pStyle w:val="2"/>
       </w:pPr>
-      <w:bookmarkStart w:id="15" w:name="_Toc54269960"/>
+      <w:bookmarkStart w:id="21" w:name="_Toc54269960"/>
       <w:r>
         <w:t>&lt;</w:t>
       </w:r>
@@ -3914,7 +4841,7 @@
       <w:r>
         <w:t>&gt;</w:t>
       </w:r>
-      <w:bookmarkEnd w:id="15"/>
+      <w:bookmarkEnd w:id="21"/>
     </w:p>
     <w:p>
       <w:pPr>
@@ -3930,15 +4857,15 @@
         </w:numPr>
         <w:ind w:left="720" w:hanging="720"/>
       </w:pPr>
-      <w:bookmarkStart w:id="16" w:name="_Toc54269961"/>
-      <w:bookmarkStart w:id="17" w:name="_Toc498836233"/>
+      <w:bookmarkStart w:id="22" w:name="_Toc54269961"/>
+      <w:bookmarkStart w:id="23" w:name="_Toc498836233"/>
       <w:r>
         <w:rPr>
           <w:rFonts w:hint="eastAsia"/>
         </w:rPr>
         <w:t>非功能需求</w:t>
       </w:r>
-      <w:bookmarkEnd w:id="16"/>
+      <w:bookmarkEnd w:id="22"/>
     </w:p>
     <w:p>
       <w:pPr>
@@ -4232,19 +5159,13 @@
         </w:tc>
       </w:tr>
     </w:tbl>
-    <w:p>
-      <w:pPr>
-        <w:rPr>
-          <w:rFonts w:hint="eastAsia"/>
-        </w:rPr>
-      </w:pPr>
-    </w:p>
+    <w:p/>
     <w:p>
       <w:pPr>
         <w:pStyle w:val="2"/>
         <w:ind w:left="720" w:hanging="720"/>
       </w:pPr>
-      <w:bookmarkStart w:id="18" w:name="_Toc54269962"/>
+      <w:bookmarkStart w:id="24" w:name="_Toc54269962"/>
       <w:r>
         <w:rPr>
           <w:rFonts w:hint="eastAsia"/>
@@ -4257,8 +5178,8 @@
         </w:rPr>
         <w:t>用性</w:t>
       </w:r>
-      <w:bookmarkEnd w:id="17"/>
-      <w:bookmarkEnd w:id="18"/>
+      <w:bookmarkEnd w:id="23"/>
+      <w:bookmarkEnd w:id="24"/>
     </w:p>
     <w:p>
       <w:pPr>
@@ -4311,27 +5232,13 @@
         <w:rPr>
           <w:rFonts w:hint="eastAsia"/>
         </w:rPr>
-        <w:t>指出</w:t>
-      </w:r>
-      <w:proofErr w:type="gramStart"/>
-      <w:r>
-        <w:rPr>
-          <w:rFonts w:hint="eastAsia"/>
-        </w:rPr>
-        <w:t>典型</w:t>
-      </w:r>
-      <w:r>
-        <w:rPr>
-          <w:rFonts w:hint="eastAsia"/>
-        </w:rPr>
-        <w:t>任务</w:t>
-      </w:r>
-      <w:proofErr w:type="gramEnd"/>
-      <w:r>
-        <w:rPr>
-          <w:rFonts w:hint="eastAsia"/>
-        </w:rPr>
-        <w:t>的可评测任务次数或根据用户已知或喜欢的其他系统确定新系统的易</w:t>
+        <w:t>指出典型</w:t>
+      </w:r>
+      <w:r>
+        <w:rPr>
+          <w:rFonts w:hint="eastAsia"/>
+        </w:rPr>
+        <w:t>任务的可评测任务次数或根据用户已知或喜欢的其他系统确定新系统的易</w:t>
       </w:r>
       <w:r>
         <w:rPr>
@@ -4412,16 +5319,194 @@
       <w:pPr>
         <w:pStyle w:val="2"/>
       </w:pPr>
-      <w:bookmarkStart w:id="19" w:name="_Toc498836235"/>
-      <w:bookmarkStart w:id="20" w:name="_Toc54269963"/>
-      <w:r>
-        <w:rPr>
-          <w:rFonts w:hint="eastAsia"/>
-        </w:rPr>
+      <w:bookmarkStart w:id="25" w:name="_Toc498836235"/>
+      <w:bookmarkStart w:id="26" w:name="_Toc54269963"/>
+      <w:r>
+        <w:rPr>
+          <w:rFonts w:hint="eastAsia"/>
+        </w:rPr>
+        <w:lastRenderedPageBreak/>
         <w:t>可靠性</w:t>
       </w:r>
-      <w:bookmarkEnd w:id="19"/>
-      <w:bookmarkEnd w:id="20"/>
+      <w:bookmarkEnd w:id="25"/>
+      <w:bookmarkEnd w:id="26"/>
+    </w:p>
+    <w:p>
+      <w:pPr>
+        <w:pStyle w:val="3"/>
+        <w:numPr>
+          <w:ilvl w:val="2"/>
+          <w:numId w:val="1"/>
+        </w:numPr>
+      </w:pPr>
+      <w:bookmarkStart w:id="27" w:name="_Toc462656530"/>
+      <w:r>
+        <w:rPr>
+          <w:rFonts w:hint="eastAsia"/>
+        </w:rPr>
+        <w:t>可用性</w:t>
+      </w:r>
+      <w:bookmarkEnd w:id="27"/>
+    </w:p>
+    <w:p>
+      <w:pPr>
+        <w:pStyle w:val="a9"/>
+        <w:ind w:left="765" w:firstLineChars="200" w:firstLine="400"/>
+      </w:pPr>
+      <w:r>
+        <w:t>为了保证软件系统的无故障执行水平、可恢复性及准确性，本项目要求一年内的平均正常运行时间达到95%。</w:t>
+      </w:r>
+    </w:p>
+    <w:p>
+      <w:pPr>
+        <w:pStyle w:val="3"/>
+        <w:numPr>
+          <w:ilvl w:val="2"/>
+          <w:numId w:val="1"/>
+        </w:numPr>
+      </w:pPr>
+      <w:bookmarkStart w:id="28" w:name="_Toc1977497570"/>
+      <w:r>
+        <w:rPr>
+          <w:rFonts w:hint="eastAsia"/>
+        </w:rPr>
+        <w:t>平均故障间隔时间（M</w:t>
+      </w:r>
+      <w:r>
+        <w:t>TBF</w:t>
+      </w:r>
+      <w:r>
+        <w:rPr>
+          <w:rFonts w:hint="eastAsia"/>
+        </w:rPr>
+        <w:t>）</w:t>
+      </w:r>
+      <w:bookmarkEnd w:id="28"/>
+    </w:p>
+    <w:p>
+      <w:pPr>
+        <w:pStyle w:val="a9"/>
+        <w:ind w:left="765" w:firstLineChars="200" w:firstLine="400"/>
+      </w:pPr>
+      <w:r>
+        <w:rPr>
+          <w:rFonts w:hint="eastAsia"/>
+        </w:rPr>
+        <w:t>系统的平均故障间隔时间应大于30×24小时。</w:t>
+      </w:r>
+    </w:p>
+    <w:p>
+      <w:pPr>
+        <w:pStyle w:val="3"/>
+        <w:numPr>
+          <w:ilvl w:val="2"/>
+          <w:numId w:val="1"/>
+        </w:numPr>
+      </w:pPr>
+      <w:bookmarkStart w:id="29" w:name="_Toc1344738018"/>
+      <w:r>
+        <w:rPr>
+          <w:rFonts w:hint="eastAsia"/>
+        </w:rPr>
+        <w:t>平均修复时间（M</w:t>
+      </w:r>
+      <w:r>
+        <w:t>TTR</w:t>
+      </w:r>
+      <w:r>
+        <w:rPr>
+          <w:rFonts w:hint="eastAsia"/>
+        </w:rPr>
+        <w:t>）</w:t>
+      </w:r>
+      <w:bookmarkEnd w:id="29"/>
+    </w:p>
+    <w:p>
+      <w:pPr>
+        <w:pStyle w:val="a9"/>
+        <w:ind w:left="765" w:firstLineChars="200" w:firstLine="400"/>
+      </w:pPr>
+      <w:r>
+        <w:rPr>
+          <w:rFonts w:hint="eastAsia"/>
+        </w:rPr>
+        <w:t>数据在处理流程中的故障为严重故障，其修复时间不超过2小时；</w:t>
+      </w:r>
+    </w:p>
+    <w:p>
+      <w:pPr>
+        <w:pStyle w:val="a9"/>
+        <w:ind w:left="765" w:firstLineChars="200" w:firstLine="400"/>
+      </w:pPr>
+      <w:r>
+        <w:rPr>
+          <w:rFonts w:hint="eastAsia"/>
+        </w:rPr>
+        <w:t>由前端界面引发的用户交互故障为普通故障，其修复时间不超过1小时。</w:t>
+      </w:r>
+    </w:p>
+    <w:p>
+      <w:pPr>
+        <w:pStyle w:val="3"/>
+        <w:numPr>
+          <w:ilvl w:val="2"/>
+          <w:numId w:val="1"/>
+        </w:numPr>
+      </w:pPr>
+      <w:bookmarkStart w:id="30" w:name="_Toc893967498"/>
+      <w:r>
+        <w:rPr>
+          <w:rFonts w:hint="eastAsia"/>
+        </w:rPr>
+        <w:t>最高错误或缺陷率</w:t>
+      </w:r>
+      <w:bookmarkEnd w:id="30"/>
+    </w:p>
+    <w:p>
+      <w:pPr>
+        <w:pStyle w:val="a9"/>
+        <w:ind w:left="765" w:firstLineChars="200" w:firstLine="400"/>
+      </w:pPr>
+      <w:r>
+        <w:rPr>
+          <w:rFonts w:hint="eastAsia"/>
+        </w:rPr>
+        <w:t>根据能力成熟度模型集成（</w:t>
+      </w:r>
+      <w:r>
+        <w:t>Capability Maturity Model Integration</w:t>
+      </w:r>
+      <w:r>
+        <w:rPr>
+          <w:rFonts w:hint="eastAsia"/>
+        </w:rPr>
+        <w:t>，C</w:t>
+      </w:r>
+      <w:r>
+        <w:t>MMI</w:t>
+      </w:r>
+      <w:r>
+        <w:rPr>
+          <w:rFonts w:hint="eastAsia"/>
+        </w:rPr>
+        <w:t>），要求千行代码出错率不超过11.95‰（C</w:t>
+      </w:r>
+      <w:r>
+        <w:t>MMI 1</w:t>
+      </w:r>
+      <w:r>
+        <w:rPr>
+          <w:rFonts w:hint="eastAsia"/>
+        </w:rPr>
+        <w:t>级）。</w:t>
+      </w:r>
+    </w:p>
+    <w:p>
+      <w:pPr>
+        <w:rPr>
+          <w:rFonts w:hint="eastAsia"/>
+        </w:rPr>
+      </w:pPr>
     </w:p>
     <w:p>
       <w:pPr>
@@ -4442,7 +5527,6 @@
         <w:pStyle w:val="InfoBlue"/>
       </w:pPr>
       <w:r>
-        <w:lastRenderedPageBreak/>
         <w:t>•</w:t>
       </w:r>
       <w:r>
@@ -4628,7 +5712,6 @@
         </w:rPr>
         <w:t>错误或缺陷率</w:t>
       </w:r>
-      <w:proofErr w:type="gramStart"/>
       <w:r>
         <w:t>—</w:t>
       </w:r>
@@ -4636,14 +5719,7 @@
         <w:rPr>
           <w:rFonts w:hint="eastAsia"/>
         </w:rPr>
-        <w:t>按照</w:t>
-      </w:r>
-      <w:proofErr w:type="gramEnd"/>
-      <w:r>
-        <w:rPr>
-          <w:rFonts w:hint="eastAsia"/>
-        </w:rPr>
-        <w:t>小错误、大错误和严重错误来分类。需求中必须对“严重”错误进行界定，例如：数据完全丢失或完全不能使用系统的某部分功能。</w:t>
+        <w:t>按照小错误、大错误和严重错误来分类。需求中必须对“严重”错误进行界定，例如：数据完全丢失或完全不能使用系统的某部分功能。</w:t>
       </w:r>
       <w:r>
         <w:rPr>
@@ -4660,16 +5736,16 @@
           <w:numId w:val="1"/>
         </w:numPr>
       </w:pPr>
-      <w:bookmarkStart w:id="21" w:name="_Toc498836237"/>
-      <w:bookmarkStart w:id="22" w:name="_Toc54269964"/>
+      <w:bookmarkStart w:id="31" w:name="_Toc498836237"/>
+      <w:bookmarkStart w:id="32" w:name="_Toc54269964"/>
       <w:r>
         <w:rPr>
           <w:rFonts w:hint="eastAsia"/>
         </w:rPr>
         <w:t>性能</w:t>
       </w:r>
-      <w:bookmarkEnd w:id="21"/>
-      <w:bookmarkEnd w:id="22"/>
+      <w:bookmarkEnd w:id="31"/>
+      <w:bookmarkEnd w:id="32"/>
     </w:p>
     <w:p>
       <w:pPr>
@@ -4682,21 +5758,7 @@
         <w:rPr>
           <w:rFonts w:hint="eastAsia"/>
         </w:rPr>
-        <w:t>此节应概述系统的性能特征。其中</w:t>
-      </w:r>
-      <w:proofErr w:type="gramStart"/>
-      <w:r>
-        <w:rPr>
-          <w:rFonts w:hint="eastAsia"/>
-        </w:rPr>
-        <w:t>需包括</w:t>
-      </w:r>
-      <w:proofErr w:type="gramEnd"/>
-      <w:r>
-        <w:rPr>
-          <w:rFonts w:hint="eastAsia"/>
-        </w:rPr>
-        <w:t>具体的响应时间。</w:t>
+        <w:t>此节应概述系统的性能特征。其中需包括具体的响应时间。</w:t>
       </w:r>
     </w:p>
     <w:p>
@@ -4755,6 +5817,7 @@
         <w:pStyle w:val="InfoBlue"/>
       </w:pPr>
       <w:r>
+        <w:lastRenderedPageBreak/>
         <w:t>•</w:t>
       </w:r>
       <w:r>
@@ -4794,16 +5857,16 @@
       <w:pPr>
         <w:pStyle w:val="2"/>
       </w:pPr>
-      <w:bookmarkStart w:id="23" w:name="_Toc498836239"/>
-      <w:bookmarkStart w:id="24" w:name="_Toc54269965"/>
+      <w:bookmarkStart w:id="33" w:name="_Toc498836239"/>
+      <w:bookmarkStart w:id="34" w:name="_Toc54269965"/>
       <w:r>
         <w:rPr>
           <w:rFonts w:hint="eastAsia"/>
         </w:rPr>
         <w:t>可支持性</w:t>
       </w:r>
-      <w:bookmarkEnd w:id="23"/>
-      <w:bookmarkEnd w:id="24"/>
+      <w:bookmarkEnd w:id="33"/>
+      <w:bookmarkEnd w:id="34"/>
     </w:p>
     <w:p>
       <w:pPr>
@@ -4826,16 +5889,16 @@
       <w:pPr>
         <w:pStyle w:val="2"/>
       </w:pPr>
-      <w:bookmarkStart w:id="25" w:name="_Toc498836241"/>
-      <w:bookmarkStart w:id="26" w:name="_Toc54269966"/>
+      <w:bookmarkStart w:id="35" w:name="_Toc498836241"/>
+      <w:bookmarkStart w:id="36" w:name="_Toc54269966"/>
       <w:r>
         <w:rPr>
           <w:rFonts w:hint="eastAsia"/>
         </w:rPr>
         <w:t>设计约束</w:t>
       </w:r>
-      <w:bookmarkEnd w:id="25"/>
-      <w:bookmarkEnd w:id="26"/>
+      <w:bookmarkEnd w:id="35"/>
+      <w:bookmarkEnd w:id="36"/>
     </w:p>
     <w:p>
       <w:pPr>
@@ -4863,8 +5926,8 @@
         </w:numPr>
         <w:ind w:left="720" w:hanging="720"/>
       </w:pPr>
-      <w:bookmarkStart w:id="27" w:name="_Toc54269967"/>
-      <w:bookmarkStart w:id="28" w:name="_Toc498836243"/>
+      <w:bookmarkStart w:id="37" w:name="_Toc54269967"/>
+      <w:bookmarkStart w:id="38" w:name="_Toc498836243"/>
       <w:r>
         <w:rPr>
           <w:rFonts w:hint="eastAsia"/>
@@ -4880,13 +5943,13 @@
         </w:rPr>
         <w:t>需求</w:t>
       </w:r>
-      <w:bookmarkEnd w:id="27"/>
+      <w:bookmarkEnd w:id="37"/>
     </w:p>
     <w:p>
       <w:pPr>
         <w:pStyle w:val="2"/>
       </w:pPr>
-      <w:bookmarkStart w:id="29" w:name="_Toc54269968"/>
+      <w:bookmarkStart w:id="39" w:name="_Toc54269968"/>
       <w:r>
         <w:rPr>
           <w:rFonts w:hint="eastAsia"/>
@@ -4920,8 +5983,8 @@
         </w:rPr>
         <w:t>需求</w:t>
       </w:r>
-      <w:bookmarkEnd w:id="28"/>
-      <w:bookmarkEnd w:id="29"/>
+      <w:bookmarkEnd w:id="38"/>
+      <w:bookmarkEnd w:id="39"/>
     </w:p>
     <w:p>
       <w:pPr>
@@ -4944,16 +6007,15 @@
       <w:pPr>
         <w:pStyle w:val="2"/>
       </w:pPr>
-      <w:bookmarkStart w:id="30" w:name="_Toc498836245"/>
-      <w:bookmarkStart w:id="31" w:name="_Toc54269969"/>
-      <w:r>
-        <w:rPr>
-          <w:rFonts w:hint="eastAsia"/>
-        </w:rPr>
-        <w:lastRenderedPageBreak/>
+      <w:bookmarkStart w:id="40" w:name="_Toc498836245"/>
+      <w:bookmarkStart w:id="41" w:name="_Toc54269969"/>
+      <w:r>
+        <w:rPr>
+          <w:rFonts w:hint="eastAsia"/>
+        </w:rPr>
         <w:t>接口</w:t>
       </w:r>
-      <w:bookmarkEnd w:id="30"/>
+      <w:bookmarkEnd w:id="40"/>
       <w:r>
         <w:rPr>
           <w:rFonts w:hint="eastAsia"/>
@@ -4963,7 +6025,7 @@
       <w:r>
         <w:t>求</w:t>
       </w:r>
-      <w:bookmarkEnd w:id="31"/>
+      <w:bookmarkEnd w:id="41"/>
     </w:p>
     <w:p>
       <w:pPr>
@@ -5005,16 +6067,16 @@
         <w:pStyle w:val="3"/>
         <w:ind w:left="720" w:hanging="720"/>
       </w:pPr>
-      <w:bookmarkStart w:id="32" w:name="_Toc498836246"/>
-      <w:bookmarkStart w:id="33" w:name="_Toc54269970"/>
+      <w:bookmarkStart w:id="42" w:name="_Toc498836246"/>
+      <w:bookmarkStart w:id="43" w:name="_Toc54269970"/>
       <w:r>
         <w:rPr>
           <w:rFonts w:hint="eastAsia"/>
         </w:rPr>
         <w:t>用户界面</w:t>
       </w:r>
-      <w:bookmarkEnd w:id="32"/>
-      <w:bookmarkEnd w:id="33"/>
+      <w:bookmarkEnd w:id="42"/>
+      <w:bookmarkEnd w:id="43"/>
     </w:p>
     <w:p>
       <w:pPr>
@@ -5042,16 +6104,16 @@
         </w:numPr>
         <w:ind w:left="720" w:hanging="720"/>
       </w:pPr>
-      <w:bookmarkStart w:id="34" w:name="_Toc498836247"/>
-      <w:bookmarkStart w:id="35" w:name="_Toc54269971"/>
+      <w:bookmarkStart w:id="44" w:name="_Toc498836247"/>
+      <w:bookmarkStart w:id="45" w:name="_Toc54269971"/>
       <w:r>
         <w:rPr>
           <w:rFonts w:hint="eastAsia"/>
         </w:rPr>
         <w:t>硬件接口</w:t>
       </w:r>
-      <w:bookmarkEnd w:id="34"/>
-      <w:bookmarkEnd w:id="35"/>
+      <w:bookmarkEnd w:id="44"/>
+      <w:bookmarkEnd w:id="45"/>
     </w:p>
     <w:p>
       <w:pPr>
@@ -5075,16 +6137,16 @@
         <w:pStyle w:val="3"/>
         <w:ind w:left="720" w:hanging="720"/>
       </w:pPr>
-      <w:bookmarkStart w:id="36" w:name="_Toc498836248"/>
-      <w:bookmarkStart w:id="37" w:name="_Toc54269972"/>
+      <w:bookmarkStart w:id="46" w:name="_Toc498836248"/>
+      <w:bookmarkStart w:id="47" w:name="_Toc54269972"/>
       <w:r>
         <w:rPr>
           <w:rFonts w:hint="eastAsia"/>
         </w:rPr>
         <w:t>软件接口</w:t>
       </w:r>
-      <w:bookmarkEnd w:id="36"/>
-      <w:bookmarkEnd w:id="37"/>
+      <w:bookmarkEnd w:id="46"/>
+      <w:bookmarkEnd w:id="47"/>
     </w:p>
     <w:p>
       <w:pPr>
@@ -5132,16 +6194,16 @@
         <w:pStyle w:val="3"/>
         <w:ind w:left="720" w:hanging="720"/>
       </w:pPr>
-      <w:bookmarkStart w:id="38" w:name="_Toc498836249"/>
-      <w:bookmarkStart w:id="39" w:name="_Toc54269973"/>
+      <w:bookmarkStart w:id="48" w:name="_Toc498836249"/>
+      <w:bookmarkStart w:id="49" w:name="_Toc54269973"/>
       <w:r>
         <w:rPr>
           <w:rFonts w:hint="eastAsia"/>
         </w:rPr>
         <w:t>通信接口</w:t>
       </w:r>
-      <w:bookmarkEnd w:id="38"/>
-      <w:bookmarkEnd w:id="39"/>
+      <w:bookmarkEnd w:id="48"/>
+      <w:bookmarkEnd w:id="49"/>
     </w:p>
     <w:p>
       <w:pPr>
@@ -5164,16 +6226,16 @@
       <w:pPr>
         <w:pStyle w:val="2"/>
       </w:pPr>
-      <w:bookmarkStart w:id="40" w:name="_Toc498836252"/>
-      <w:bookmarkStart w:id="41" w:name="_Toc54269974"/>
+      <w:bookmarkStart w:id="50" w:name="_Toc498836252"/>
+      <w:bookmarkStart w:id="51" w:name="_Toc54269974"/>
       <w:r>
         <w:rPr>
           <w:rFonts w:hint="eastAsia"/>
         </w:rPr>
         <w:t>适用的标准</w:t>
       </w:r>
-      <w:bookmarkEnd w:id="40"/>
-      <w:bookmarkEnd w:id="41"/>
+      <w:bookmarkEnd w:id="50"/>
+      <w:bookmarkEnd w:id="51"/>
     </w:p>
     <w:p>
       <w:pPr>
@@ -5919,6 +6981,270 @@
       </w:pPr>
     </w:lvl>
   </w:abstractNum>
+  <w:abstractNum w:abstractNumId="2" w15:restartNumberingAfterBreak="0">
+    <w:nsid w:val="221530FB"/>
+    <w:multiLevelType w:val="multilevel"/>
+    <w:tmpl w:val="221530FB"/>
+    <w:lvl w:ilvl="0">
+      <w:start w:val="1"/>
+      <w:numFmt w:val="decimal"/>
+      <w:lvlText w:val="%1)"/>
+      <w:lvlJc w:val="left"/>
+      <w:pPr>
+        <w:ind w:left="1585" w:hanging="420"/>
+      </w:pPr>
+    </w:lvl>
+    <w:lvl w:ilvl="1">
+      <w:start w:val="1"/>
+      <w:numFmt w:val="lowerLetter"/>
+      <w:lvlText w:val="%2)"/>
+      <w:lvlJc w:val="left"/>
+      <w:pPr>
+        <w:ind w:left="2005" w:hanging="420"/>
+      </w:pPr>
+    </w:lvl>
+    <w:lvl w:ilvl="2">
+      <w:start w:val="1"/>
+      <w:numFmt w:val="lowerRoman"/>
+      <w:lvlText w:val="%3."/>
+      <w:lvlJc w:val="right"/>
+      <w:pPr>
+        <w:ind w:left="2425" w:hanging="420"/>
+      </w:pPr>
+    </w:lvl>
+    <w:lvl w:ilvl="3">
+      <w:start w:val="1"/>
+      <w:numFmt w:val="decimal"/>
+      <w:lvlText w:val="%4."/>
+      <w:lvlJc w:val="left"/>
+      <w:pPr>
+        <w:ind w:left="2845" w:hanging="420"/>
+      </w:pPr>
+    </w:lvl>
+    <w:lvl w:ilvl="4">
+      <w:start w:val="1"/>
+      <w:numFmt w:val="lowerLetter"/>
+      <w:lvlText w:val="%5)"/>
+      <w:lvlJc w:val="left"/>
+      <w:pPr>
+        <w:ind w:left="3265" w:hanging="420"/>
+      </w:pPr>
+    </w:lvl>
+    <w:lvl w:ilvl="5">
+      <w:start w:val="1"/>
+      <w:numFmt w:val="lowerRoman"/>
+      <w:lvlText w:val="%6."/>
+      <w:lvlJc w:val="right"/>
+      <w:pPr>
+        <w:ind w:left="3685" w:hanging="420"/>
+      </w:pPr>
+    </w:lvl>
+    <w:lvl w:ilvl="6">
+      <w:start w:val="1"/>
+      <w:numFmt w:val="decimal"/>
+      <w:lvlText w:val="%7."/>
+      <w:lvlJc w:val="left"/>
+      <w:pPr>
+        <w:ind w:left="4105" w:hanging="420"/>
+      </w:pPr>
+    </w:lvl>
+    <w:lvl w:ilvl="7">
+      <w:start w:val="1"/>
+      <w:numFmt w:val="lowerLetter"/>
+      <w:lvlText w:val="%8)"/>
+      <w:lvlJc w:val="left"/>
+      <w:pPr>
+        <w:ind w:left="4525" w:hanging="420"/>
+      </w:pPr>
+    </w:lvl>
+    <w:lvl w:ilvl="8">
+      <w:start w:val="1"/>
+      <w:numFmt w:val="lowerRoman"/>
+      <w:lvlText w:val="%9."/>
+      <w:lvlJc w:val="right"/>
+      <w:pPr>
+        <w:ind w:left="4945" w:hanging="420"/>
+      </w:pPr>
+    </w:lvl>
+  </w:abstractNum>
+  <w:abstractNum w:abstractNumId="3" w15:restartNumberingAfterBreak="0">
+    <w:nsid w:val="33864A4E"/>
+    <w:multiLevelType w:val="hybridMultilevel"/>
+    <w:tmpl w:val="A1C8FC86"/>
+    <w:lvl w:ilvl="0" w:tplc="D2B2A2C2">
+      <w:start w:val="1"/>
+      <w:numFmt w:val="decimal"/>
+      <w:lvlText w:val="%1）"/>
+      <w:lvlJc w:val="left"/>
+      <w:pPr>
+        <w:ind w:left="2160" w:hanging="720"/>
+      </w:pPr>
+      <w:rPr>
+        <w:rFonts w:hint="default"/>
+      </w:rPr>
+    </w:lvl>
+    <w:lvl w:ilvl="1" w:tplc="04090019" w:tentative="1">
+      <w:start w:val="1"/>
+      <w:numFmt w:val="lowerLetter"/>
+      <w:lvlText w:val="%2)"/>
+      <w:lvlJc w:val="left"/>
+      <w:pPr>
+        <w:ind w:left="1560" w:hanging="420"/>
+      </w:pPr>
+    </w:lvl>
+    <w:lvl w:ilvl="2" w:tplc="0409001B" w:tentative="1">
+      <w:start w:val="1"/>
+      <w:numFmt w:val="lowerRoman"/>
+      <w:lvlText w:val="%3."/>
+      <w:lvlJc w:val="right"/>
+      <w:pPr>
+        <w:ind w:left="1980" w:hanging="420"/>
+      </w:pPr>
+    </w:lvl>
+    <w:lvl w:ilvl="3" w:tplc="0409000F" w:tentative="1">
+      <w:start w:val="1"/>
+      <w:numFmt w:val="decimal"/>
+      <w:lvlText w:val="%4."/>
+      <w:lvlJc w:val="left"/>
+      <w:pPr>
+        <w:ind w:left="2400" w:hanging="420"/>
+      </w:pPr>
+    </w:lvl>
+    <w:lvl w:ilvl="4" w:tplc="04090019" w:tentative="1">
+      <w:start w:val="1"/>
+      <w:numFmt w:val="lowerLetter"/>
+      <w:lvlText w:val="%5)"/>
+      <w:lvlJc w:val="left"/>
+      <w:pPr>
+        <w:ind w:left="2820" w:hanging="420"/>
+      </w:pPr>
+    </w:lvl>
+    <w:lvl w:ilvl="5" w:tplc="0409001B" w:tentative="1">
+      <w:start w:val="1"/>
+      <w:numFmt w:val="lowerRoman"/>
+      <w:lvlText w:val="%6."/>
+      <w:lvlJc w:val="right"/>
+      <w:pPr>
+        <w:ind w:left="3240" w:hanging="420"/>
+      </w:pPr>
+    </w:lvl>
+    <w:lvl w:ilvl="6" w:tplc="0409000F" w:tentative="1">
+      <w:start w:val="1"/>
+      <w:numFmt w:val="decimal"/>
+      <w:lvlText w:val="%7."/>
+      <w:lvlJc w:val="left"/>
+      <w:pPr>
+        <w:ind w:left="3660" w:hanging="420"/>
+      </w:pPr>
+    </w:lvl>
+    <w:lvl w:ilvl="7" w:tplc="04090019" w:tentative="1">
+      <w:start w:val="1"/>
+      <w:numFmt w:val="lowerLetter"/>
+      <w:lvlText w:val="%8)"/>
+      <w:lvlJc w:val="left"/>
+      <w:pPr>
+        <w:ind w:left="4080" w:hanging="420"/>
+      </w:pPr>
+    </w:lvl>
+    <w:lvl w:ilvl="8" w:tplc="0409001B" w:tentative="1">
+      <w:start w:val="1"/>
+      <w:numFmt w:val="lowerRoman"/>
+      <w:lvlText w:val="%9."/>
+      <w:lvlJc w:val="right"/>
+      <w:pPr>
+        <w:ind w:left="4500" w:hanging="420"/>
+      </w:pPr>
+    </w:lvl>
+  </w:abstractNum>
+  <w:abstractNum w:abstractNumId="4" w15:restartNumberingAfterBreak="0">
+    <w:nsid w:val="4857775A"/>
+    <w:multiLevelType w:val="hybridMultilevel"/>
+    <w:tmpl w:val="7CDA5D42"/>
+    <w:lvl w:ilvl="0" w:tplc="D2B2A2C2">
+      <w:start w:val="1"/>
+      <w:numFmt w:val="decimal"/>
+      <w:lvlText w:val="%1）"/>
+      <w:lvlJc w:val="left"/>
+      <w:pPr>
+        <w:ind w:left="1440" w:hanging="720"/>
+      </w:pPr>
+      <w:rPr>
+        <w:rFonts w:hint="default"/>
+      </w:rPr>
+    </w:lvl>
+    <w:lvl w:ilvl="1" w:tplc="04090019" w:tentative="1">
+      <w:start w:val="1"/>
+      <w:numFmt w:val="lowerLetter"/>
+      <w:lvlText w:val="%2)"/>
+      <w:lvlJc w:val="left"/>
+      <w:pPr>
+        <w:ind w:left="1560" w:hanging="420"/>
+      </w:pPr>
+    </w:lvl>
+    <w:lvl w:ilvl="2" w:tplc="0409001B" w:tentative="1">
+      <w:start w:val="1"/>
+      <w:numFmt w:val="lowerRoman"/>
+      <w:lvlText w:val="%3."/>
+      <w:lvlJc w:val="right"/>
+      <w:pPr>
+        <w:ind w:left="1980" w:hanging="420"/>
+      </w:pPr>
+    </w:lvl>
+    <w:lvl w:ilvl="3" w:tplc="0409000F" w:tentative="1">
+      <w:start w:val="1"/>
+      <w:numFmt w:val="decimal"/>
+      <w:lvlText w:val="%4."/>
+      <w:lvlJc w:val="left"/>
+      <w:pPr>
+        <w:ind w:left="2400" w:hanging="420"/>
+      </w:pPr>
+    </w:lvl>
+    <w:lvl w:ilvl="4" w:tplc="04090019" w:tentative="1">
+      <w:start w:val="1"/>
+      <w:numFmt w:val="lowerLetter"/>
+      <w:lvlText w:val="%5)"/>
+      <w:lvlJc w:val="left"/>
+      <w:pPr>
+        <w:ind w:left="2820" w:hanging="420"/>
+      </w:pPr>
+    </w:lvl>
+    <w:lvl w:ilvl="5" w:tplc="0409001B" w:tentative="1">
+      <w:start w:val="1"/>
+      <w:numFmt w:val="lowerRoman"/>
+      <w:lvlText w:val="%6."/>
+      <w:lvlJc w:val="right"/>
+      <w:pPr>
+        <w:ind w:left="3240" w:hanging="420"/>
+      </w:pPr>
+    </w:lvl>
+    <w:lvl w:ilvl="6" w:tplc="0409000F" w:tentative="1">
+      <w:start w:val="1"/>
+      <w:numFmt w:val="decimal"/>
+      <w:lvlText w:val="%7."/>
+      <w:lvlJc w:val="left"/>
+      <w:pPr>
+        <w:ind w:left="3660" w:hanging="420"/>
+      </w:pPr>
+    </w:lvl>
+    <w:lvl w:ilvl="7" w:tplc="04090019" w:tentative="1">
+      <w:start w:val="1"/>
+      <w:numFmt w:val="lowerLetter"/>
+      <w:lvlText w:val="%8)"/>
+      <w:lvlJc w:val="left"/>
+      <w:pPr>
+        <w:ind w:left="4080" w:hanging="420"/>
+      </w:pPr>
+    </w:lvl>
+    <w:lvl w:ilvl="8" w:tplc="0409001B" w:tentative="1">
+      <w:start w:val="1"/>
+      <w:numFmt w:val="lowerRoman"/>
+      <w:lvlText w:val="%9."/>
+      <w:lvlJc w:val="right"/>
+      <w:pPr>
+        <w:ind w:left="4500" w:hanging="420"/>
+      </w:pPr>
+    </w:lvl>
+  </w:abstractNum>
   <w:num w:numId="1">
     <w:abstractNumId w:val="0"/>
   </w:num>
@@ -5930,6 +7256,15 @@
   </w:num>
   <w:num w:numId="4">
     <w:abstractNumId w:val="0"/>
+  </w:num>
+  <w:num w:numId="5">
+    <w:abstractNumId w:val="2"/>
+  </w:num>
+  <w:num w:numId="6">
+    <w:abstractNumId w:val="4"/>
+  </w:num>
+  <w:num w:numId="7">
+    <w:abstractNumId w:val="3"/>
   </w:num>
   <w:numIdMacAtCleanup w:val="2"/>
 </w:numbering>
@@ -5966,6 +7301,7 @@
     <w:lsdException w:name="Subtitle" w:qFormat="1"/>
     <w:lsdException w:name="Strong" w:qFormat="1"/>
     <w:lsdException w:name="Emphasis" w:qFormat="1"/>
+    <w:lsdException w:name="Normal (Web)" w:uiPriority="99"/>
     <w:lsdException w:name="HTML Keyboard" w:semiHidden="1" w:unhideWhenUsed="1"/>
     <w:lsdException w:name="Normal Table" w:semiHidden="1" w:unhideWhenUsed="1"/>
     <w:lsdException w:name="annotation subject" w:semiHidden="1" w:unhideWhenUsed="1"/>
@@ -6736,6 +8072,7 @@
   <w:style w:type="paragraph" w:customStyle="1" w:styleId="Bullet">
     <w:name w:val="Bullet"/>
     <w:basedOn w:val="a"/>
+    <w:qFormat/>
     <w:pPr>
       <w:widowControl/>
       <w:numPr>
@@ -6911,6 +8248,22 @@
         <w:shd w:val="clear" w:color="auto" w:fill="CCCCCC" w:themeFill="text1" w:themeFillTint="33"/>
       </w:tcPr>
     </w:tblStylePr>
+  </w:style>
+  <w:style w:type="paragraph" w:styleId="af1">
+    <w:name w:val="Normal (Web)"/>
+    <w:basedOn w:val="a"/>
+    <w:uiPriority w:val="99"/>
+    <w:unhideWhenUsed/>
+    <w:rsid w:val="000A54AB"/>
+    <w:pPr>
+      <w:widowControl/>
+      <w:spacing w:before="100" w:beforeAutospacing="1" w:after="100" w:afterAutospacing="1" w:line="240" w:lineRule="auto"/>
+    </w:pPr>
+    <w:rPr>
+      <w:rFonts w:hAnsi="宋体" w:cs="宋体"/>
+      <w:sz w:val="24"/>
+      <w:szCs w:val="24"/>
+    </w:rPr>
   </w:style>
 </w:styles>
 </file>

</xml_diff>

<commit_message>
docs: update 软件需求规约 to change another user-case graph.
</commit_message>
<xml_diff>
--- a/软件需求规约.docx
+++ b/软件需求规约.docx
@@ -4507,11 +4507,20 @@
         <w:t>库：</w:t>
       </w:r>
       <w:r>
-        <w:t xml:space="preserve">iView, </w:t>
+        <w:t>iView, Element</w:t>
+      </w:r>
+      <w:r>
+        <w:t xml:space="preserve"> </w:t>
+      </w:r>
+      <w:r>
+        <w:t>UI</w:t>
+      </w:r>
+      <w:r>
+        <w:t xml:space="preserve">, </w:t>
       </w:r>
       <w:proofErr w:type="spellStart"/>
       <w:r>
-        <w:t>ElementUI</w:t>
+        <w:t>ECharts</w:t>
       </w:r>
       <w:proofErr w:type="spellEnd"/>
       <w:r>
@@ -4532,11 +4541,15 @@
         </w:rPr>
         <w:t>开发工具：</w:t>
       </w:r>
-      <w:proofErr w:type="spellStart"/>
-      <w:r>
-        <w:t>Intellij</w:t>
-      </w:r>
-      <w:proofErr w:type="spellEnd"/>
+      <w:r>
+        <w:t>Intelli</w:t>
+      </w:r>
+      <w:r>
+        <w:rPr>
+          <w:rFonts w:hint="eastAsia"/>
+        </w:rPr>
+        <w:t>J</w:t>
+      </w:r>
       <w:r>
         <w:t xml:space="preserve"> IDEA</w:t>
       </w:r>
@@ -4741,7 +4754,6 @@
         <w:rPr>
           <w:rFonts w:hint="eastAsia"/>
         </w:rPr>
-        <w:lastRenderedPageBreak/>
         <w:t>功能</w:t>
       </w:r>
       <w:bookmarkEnd w:id="16"/>
@@ -4772,18 +4784,23 @@
       <w:pPr>
         <w:jc w:val="center"/>
         <w:rPr>
-          <w:rFonts w:hint="eastAsia"/>
-        </w:rPr>
+          <w:noProof/>
+        </w:rPr>
+      </w:pPr>
+    </w:p>
+    <w:p>
+      <w:pPr>
+        <w:jc w:val="center"/>
       </w:pPr>
       <w:r>
         <w:rPr>
           <w:noProof/>
         </w:rPr>
         <w:drawing>
-          <wp:inline distT="0" distB="0" distL="0" distR="0" wp14:anchorId="7FA0CBAE" wp14:editId="0FEE738B">
-            <wp:extent cx="5945320" cy="4366260"/>
-            <wp:effectExtent l="0" t="0" r="0" b="0"/>
-            <wp:docPr id="1" name="图片 1"/>
+          <wp:inline distT="0" distB="0" distL="0" distR="0" wp14:anchorId="7602CA10" wp14:editId="16988AE5">
+            <wp:extent cx="5956239" cy="2403764"/>
+            <wp:effectExtent l="0" t="0" r="6985" b="0"/>
+            <wp:docPr id="2" name="图片 2"/>
             <wp:cNvGraphicFramePr>
               <a:graphicFrameLocks xmlns:a="http://schemas.openxmlformats.org/drawingml/2006/main" noChangeAspect="1"/>
             </wp:cNvGraphicFramePr>
@@ -4796,7 +4813,7 @@
                       <a:picLocks noChangeAspect="1" noChangeArrowheads="1"/>
                     </pic:cNvPicPr>
                   </pic:nvPicPr>
-                  <pic:blipFill>
+                  <pic:blipFill rotWithShape="1">
                     <a:blip r:embed="rId9">
                       <a:extLst>
                         <a:ext uri="{28A0092B-C50C-407E-A947-70E740481C1C}">
@@ -4804,15 +4821,13 @@
                         </a:ext>
                       </a:extLst>
                     </a:blip>
-                    <a:srcRect/>
-                    <a:stretch>
-                      <a:fillRect/>
-                    </a:stretch>
+                    <a:srcRect l="699" t="2709" r="1398" b="5432"/>
+                    <a:stretch/>
                   </pic:blipFill>
                   <pic:spPr bwMode="auto">
                     <a:xfrm>
                       <a:off x="0" y="0"/>
-                      <a:ext cx="6006487" cy="4411181"/>
+                      <a:ext cx="5965084" cy="2407333"/>
                     </a:xfrm>
                     <a:prstGeom prst="rect">
                       <a:avLst/>
@@ -4821,6 +4836,11 @@
                     <a:ln>
                       <a:noFill/>
                     </a:ln>
+                    <a:extLst>
+                      <a:ext uri="{53640926-AAD7-44D8-BBD7-CCE9431645EC}">
+                        <a14:shadowObscured xmlns:a14="http://schemas.microsoft.com/office/drawing/2010/main"/>
+                      </a:ext>
+                    </a:extLst>
                   </pic:spPr>
                 </pic:pic>
               </a:graphicData>
@@ -4834,6 +4854,7 @@
         <w:pStyle w:val="2"/>
       </w:pPr>
       <w:r>
+        <w:lastRenderedPageBreak/>
         <w:t xml:space="preserve">Actor: </w:t>
       </w:r>
       <w:r>
@@ -5220,7 +5241,6 @@
               <w:spacing w:line="240" w:lineRule="auto"/>
               <w:jc w:val="both"/>
               <w:rPr>
-                <w:rFonts w:hint="eastAsia"/>
                 <w:kern w:val="2"/>
                 <w:sz w:val="18"/>
                 <w:szCs w:val="18"/>
@@ -5274,12 +5294,28 @@
               <w:spacing w:line="240" w:lineRule="auto"/>
               <w:jc w:val="both"/>
               <w:rPr>
+                <w:kern w:val="2"/>
+                <w:sz w:val="18"/>
+                <w:szCs w:val="18"/>
+              </w:rPr>
+            </w:pPr>
+            <w:r>
+              <w:rPr>
                 <w:rFonts w:hint="eastAsia"/>
                 <w:kern w:val="2"/>
                 <w:sz w:val="18"/>
                 <w:szCs w:val="18"/>
               </w:rPr>
-            </w:pPr>
+              <w:t>1</w:t>
+            </w:r>
+            <w:r>
+              <w:rPr>
+                <w:kern w:val="2"/>
+                <w:sz w:val="18"/>
+                <w:szCs w:val="18"/>
+              </w:rPr>
+              <w:t xml:space="preserve">. </w:t>
+            </w:r>
             <w:r>
               <w:rPr>
                 <w:rFonts w:hint="eastAsia"/>
@@ -5287,7 +5323,64 @@
                 <w:sz w:val="18"/>
                 <w:szCs w:val="18"/>
               </w:rPr>
-              <w:t>1</w:t>
+              <w:t>根据边缘端标识查询边缘端节点</w:t>
+            </w:r>
+            <w:r>
+              <w:rPr>
+                <w:rFonts w:hint="eastAsia"/>
+                <w:kern w:val="2"/>
+                <w:sz w:val="18"/>
+                <w:szCs w:val="18"/>
+              </w:rPr>
+              <w:t>/新建边缘端节点</w:t>
+            </w:r>
+          </w:p>
+          <w:p>
+            <w:pPr>
+              <w:spacing w:line="240" w:lineRule="auto"/>
+              <w:jc w:val="both"/>
+              <w:rPr>
+                <w:kern w:val="2"/>
+                <w:sz w:val="18"/>
+                <w:szCs w:val="18"/>
+              </w:rPr>
+            </w:pPr>
+            <w:r>
+              <w:rPr>
+                <w:kern w:val="2"/>
+                <w:sz w:val="18"/>
+                <w:szCs w:val="18"/>
+              </w:rPr>
+              <w:t xml:space="preserve">2. </w:t>
+            </w:r>
+            <w:r>
+              <w:rPr>
+                <w:rFonts w:hint="eastAsia"/>
+                <w:kern w:val="2"/>
+                <w:sz w:val="18"/>
+                <w:szCs w:val="18"/>
+              </w:rPr>
+              <w:t>点击编辑按钮</w:t>
+            </w:r>
+          </w:p>
+          <w:p>
+            <w:pPr>
+              <w:spacing w:line="240" w:lineRule="auto"/>
+              <w:jc w:val="both"/>
+              <w:rPr>
+                <w:kern w:val="2"/>
+                <w:sz w:val="18"/>
+                <w:szCs w:val="18"/>
+              </w:rPr>
+            </w:pPr>
+            <w:r>
+              <w:rPr>
+                <w:rFonts w:hint="eastAsia"/>
+                <w:kern w:val="2"/>
+                <w:sz w:val="18"/>
+                <w:szCs w:val="18"/>
+              </w:rPr>
+              <w:t>3</w:t>
             </w:r>
             <w:r>
               <w:rPr>
@@ -5304,80 +5397,6 @@
                 <w:sz w:val="18"/>
                 <w:szCs w:val="18"/>
               </w:rPr>
-              <w:t>根据边缘端标识查询边缘端节点</w:t>
-            </w:r>
-            <w:r>
-              <w:rPr>
-                <w:rFonts w:hint="eastAsia"/>
-                <w:kern w:val="2"/>
-                <w:sz w:val="18"/>
-                <w:szCs w:val="18"/>
-              </w:rPr>
-              <w:t>/新建边缘端节点</w:t>
-            </w:r>
-          </w:p>
-          <w:p>
-            <w:pPr>
-              <w:spacing w:line="240" w:lineRule="auto"/>
-              <w:jc w:val="both"/>
-              <w:rPr>
-                <w:kern w:val="2"/>
-                <w:sz w:val="18"/>
-                <w:szCs w:val="18"/>
-              </w:rPr>
-            </w:pPr>
-            <w:r>
-              <w:rPr>
-                <w:kern w:val="2"/>
-                <w:sz w:val="18"/>
-                <w:szCs w:val="18"/>
-              </w:rPr>
-              <w:t xml:space="preserve">2. </w:t>
-            </w:r>
-            <w:r>
-              <w:rPr>
-                <w:rFonts w:hint="eastAsia"/>
-                <w:kern w:val="2"/>
-                <w:sz w:val="18"/>
-                <w:szCs w:val="18"/>
-              </w:rPr>
-              <w:t>点击编辑按钮</w:t>
-            </w:r>
-          </w:p>
-          <w:p>
-            <w:pPr>
-              <w:spacing w:line="240" w:lineRule="auto"/>
-              <w:jc w:val="both"/>
-              <w:rPr>
-                <w:kern w:val="2"/>
-                <w:sz w:val="18"/>
-                <w:szCs w:val="18"/>
-              </w:rPr>
-            </w:pPr>
-            <w:r>
-              <w:rPr>
-                <w:rFonts w:hint="eastAsia"/>
-                <w:kern w:val="2"/>
-                <w:sz w:val="18"/>
-                <w:szCs w:val="18"/>
-              </w:rPr>
-              <w:t>3</w:t>
-            </w:r>
-            <w:r>
-              <w:rPr>
-                <w:kern w:val="2"/>
-                <w:sz w:val="18"/>
-                <w:szCs w:val="18"/>
-              </w:rPr>
-              <w:t xml:space="preserve">. </w:t>
-            </w:r>
-            <w:r>
-              <w:rPr>
-                <w:rFonts w:hint="eastAsia"/>
-                <w:kern w:val="2"/>
-                <w:sz w:val="18"/>
-                <w:szCs w:val="18"/>
-              </w:rPr>
               <w:t>管理人员编辑相关信息</w:t>
             </w:r>
           </w:p>
@@ -5386,7 +5405,6 @@
               <w:spacing w:line="240" w:lineRule="auto"/>
               <w:jc w:val="both"/>
               <w:rPr>
-                <w:rFonts w:hint="eastAsia"/>
                 <w:kern w:val="2"/>
                 <w:sz w:val="18"/>
                 <w:szCs w:val="18"/>
@@ -5540,7 +5558,6 @@
               <w:spacing w:line="240" w:lineRule="auto"/>
               <w:jc w:val="both"/>
               <w:rPr>
-                <w:rFonts w:hint="eastAsia"/>
                 <w:kern w:val="2"/>
                 <w:sz w:val="18"/>
                 <w:szCs w:val="18"/>
@@ -5589,13 +5606,7 @@
     <w:p/>
     <w:p/>
     <w:p/>
-    <w:p>
-      <w:pPr>
-        <w:rPr>
-          <w:rFonts w:hint="eastAsia"/>
-        </w:rPr>
-      </w:pPr>
-    </w:p>
+    <w:p/>
     <w:p>
       <w:pPr>
         <w:pStyle w:val="3"/>
@@ -5608,7 +5619,6 @@
         <w:rPr>
           <w:rFonts w:hint="eastAsia"/>
         </w:rPr>
-        <w:lastRenderedPageBreak/>
         <w:t>流程配置和下发</w:t>
       </w:r>
     </w:p>
@@ -5879,7 +5889,6 @@
               <w:spacing w:line="240" w:lineRule="auto"/>
               <w:jc w:val="both"/>
               <w:rPr>
-                <w:rFonts w:hint="eastAsia"/>
                 <w:kern w:val="2"/>
                 <w:sz w:val="18"/>
                 <w:szCs w:val="18"/>
@@ -5932,7 +5941,6 @@
               <w:spacing w:line="240" w:lineRule="auto"/>
               <w:jc w:val="both"/>
               <w:rPr>
-                <w:rFonts w:hint="eastAsia"/>
                 <w:kern w:val="2"/>
                 <w:sz w:val="18"/>
                 <w:szCs w:val="18"/>
@@ -6124,7 +6132,6 @@
               <w:spacing w:line="240" w:lineRule="auto"/>
               <w:jc w:val="both"/>
               <w:rPr>
-                <w:rFonts w:hint="eastAsia"/>
                 <w:kern w:val="2"/>
                 <w:sz w:val="18"/>
                 <w:szCs w:val="18"/>
@@ -6279,7 +6286,6 @@
               <w:spacing w:line="240" w:lineRule="auto"/>
               <w:jc w:val="both"/>
               <w:rPr>
-                <w:rFonts w:hint="eastAsia"/>
                 <w:kern w:val="2"/>
                 <w:sz w:val="18"/>
                 <w:szCs w:val="18"/>
@@ -6324,13 +6330,7 @@
         </w:tc>
       </w:tr>
     </w:tbl>
-    <w:p>
-      <w:pPr>
-        <w:rPr>
-          <w:rFonts w:hint="eastAsia"/>
-        </w:rPr>
-      </w:pPr>
-    </w:p>
+    <w:p/>
     <w:p>
       <w:pPr>
         <w:pStyle w:val="3"/>
@@ -6613,7 +6613,6 @@
               <w:spacing w:line="240" w:lineRule="auto"/>
               <w:jc w:val="both"/>
               <w:rPr>
-                <w:rFonts w:hint="eastAsia"/>
                 <w:kern w:val="2"/>
                 <w:sz w:val="18"/>
                 <w:szCs w:val="18"/>
@@ -6675,7 +6674,6 @@
               <w:spacing w:line="240" w:lineRule="auto"/>
               <w:jc w:val="both"/>
               <w:rPr>
-                <w:rFonts w:hint="eastAsia"/>
                 <w:kern w:val="2"/>
                 <w:sz w:val="18"/>
                 <w:szCs w:val="18"/>
@@ -6885,7 +6883,6 @@
               <w:spacing w:line="240" w:lineRule="auto"/>
               <w:jc w:val="both"/>
               <w:rPr>
-                <w:rFonts w:hint="eastAsia"/>
                 <w:kern w:val="2"/>
                 <w:sz w:val="18"/>
                 <w:szCs w:val="18"/>
@@ -7290,6 +7287,7 @@
                 <w:sz w:val="18"/>
                 <w:szCs w:val="18"/>
               </w:rPr>
+              <w:lastRenderedPageBreak/>
               <w:t>描述</w:t>
             </w:r>
           </w:p>
@@ -7453,7 +7451,6 @@
               <w:spacing w:line="240" w:lineRule="auto"/>
               <w:jc w:val="both"/>
               <w:rPr>
-                <w:rFonts w:hint="eastAsia"/>
                 <w:kern w:val="2"/>
                 <w:sz w:val="18"/>
                 <w:szCs w:val="18"/>
@@ -7515,7 +7512,6 @@
               <w:spacing w:line="240" w:lineRule="auto"/>
               <w:jc w:val="both"/>
               <w:rPr>
-                <w:rFonts w:hint="eastAsia"/>
                 <w:kern w:val="2"/>
                 <w:sz w:val="18"/>
                 <w:szCs w:val="18"/>
@@ -7624,7 +7620,6 @@
               <w:spacing w:line="240" w:lineRule="auto"/>
               <w:jc w:val="both"/>
               <w:rPr>
-                <w:rFonts w:hint="eastAsia"/>
                 <w:kern w:val="2"/>
                 <w:sz w:val="18"/>
                 <w:szCs w:val="18"/>
@@ -7758,7 +7753,6 @@
               <w:spacing w:line="240" w:lineRule="auto"/>
               <w:jc w:val="both"/>
               <w:rPr>
-                <w:rFonts w:hint="eastAsia"/>
                 <w:kern w:val="2"/>
                 <w:sz w:val="18"/>
                 <w:szCs w:val="18"/>
@@ -7973,7 +7967,6 @@
               <w:spacing w:line="240" w:lineRule="auto"/>
               <w:jc w:val="both"/>
               <w:rPr>
-                <w:rFonts w:hint="eastAsia"/>
                 <w:kern w:val="2"/>
                 <w:sz w:val="18"/>
                 <w:szCs w:val="18"/>
@@ -8078,7 +8071,6 @@
               <w:spacing w:line="240" w:lineRule="auto"/>
               <w:jc w:val="both"/>
               <w:rPr>
-                <w:rFonts w:hint="eastAsia"/>
                 <w:kern w:val="2"/>
                 <w:sz w:val="18"/>
                 <w:szCs w:val="18"/>
@@ -8184,7 +8176,6 @@
               <w:spacing w:line="240" w:lineRule="auto"/>
               <w:jc w:val="both"/>
               <w:rPr>
-                <w:rFonts w:hint="eastAsia"/>
                 <w:kern w:val="2"/>
                 <w:sz w:val="18"/>
                 <w:szCs w:val="18"/>
@@ -8249,13 +8240,7 @@
         </w:tc>
       </w:tr>
     </w:tbl>
-    <w:p>
-      <w:pPr>
-        <w:rPr>
-          <w:rFonts w:hint="eastAsia"/>
-        </w:rPr>
-      </w:pPr>
-    </w:p>
+    <w:p/>
     <w:p>
       <w:pPr>
         <w:pStyle w:val="2"/>
@@ -8264,7 +8249,6 @@
         <w:rPr>
           <w:rFonts w:hint="eastAsia"/>
         </w:rPr>
-        <w:lastRenderedPageBreak/>
         <w:t>Actor:</w:t>
       </w:r>
       <w:r>
@@ -8616,7 +8600,6 @@
               <w:spacing w:line="240" w:lineRule="auto"/>
               <w:jc w:val="both"/>
               <w:rPr>
-                <w:rFonts w:hint="eastAsia"/>
                 <w:kern w:val="2"/>
                 <w:sz w:val="18"/>
                 <w:szCs w:val="18"/>
@@ -8671,13 +8654,7 @@
         </w:tc>
       </w:tr>
     </w:tbl>
-    <w:p>
-      <w:pPr>
-        <w:rPr>
-          <w:rFonts w:hint="eastAsia"/>
-        </w:rPr>
-      </w:pPr>
-    </w:p>
+    <w:p/>
     <w:p>
       <w:pPr>
         <w:pStyle w:val="3"/>
@@ -9003,7 +8980,6 @@
               <w:spacing w:line="240" w:lineRule="auto"/>
               <w:jc w:val="both"/>
               <w:rPr>
-                <w:rFonts w:hint="eastAsia"/>
                 <w:kern w:val="2"/>
                 <w:sz w:val="18"/>
                 <w:szCs w:val="18"/>
@@ -9058,13 +9034,7 @@
         </w:tc>
       </w:tr>
     </w:tbl>
-    <w:p>
-      <w:pPr>
-        <w:rPr>
-          <w:rFonts w:hint="eastAsia"/>
-        </w:rPr>
-      </w:pPr>
-    </w:p>
+    <w:p/>
     <w:p>
       <w:pPr>
         <w:pStyle w:val="3"/>
@@ -9390,7 +9360,6 @@
               <w:spacing w:line="240" w:lineRule="auto"/>
               <w:jc w:val="both"/>
               <w:rPr>
-                <w:rFonts w:hint="eastAsia"/>
                 <w:kern w:val="2"/>
                 <w:sz w:val="18"/>
                 <w:szCs w:val="18"/>
@@ -9445,13 +9414,7 @@
         </w:tc>
       </w:tr>
     </w:tbl>
-    <w:p>
-      <w:pPr>
-        <w:rPr>
-          <w:rFonts w:hint="eastAsia"/>
-        </w:rPr>
-      </w:pPr>
-    </w:p>
+    <w:p/>
     <w:p>
       <w:pPr>
         <w:pStyle w:val="3"/>
@@ -9464,6 +9427,7 @@
         <w:rPr>
           <w:rFonts w:hint="eastAsia"/>
         </w:rPr>
+        <w:lastRenderedPageBreak/>
         <w:t>协议语义化转换</w:t>
       </w:r>
     </w:p>
@@ -9777,7 +9741,6 @@
               <w:spacing w:line="240" w:lineRule="auto"/>
               <w:jc w:val="both"/>
               <w:rPr>
-                <w:rFonts w:hint="eastAsia"/>
                 <w:kern w:val="2"/>
                 <w:sz w:val="18"/>
                 <w:szCs w:val="18"/>
@@ -9832,13 +9795,7 @@
         </w:tc>
       </w:tr>
     </w:tbl>
-    <w:p>
-      <w:pPr>
-        <w:rPr>
-          <w:rFonts w:hint="eastAsia"/>
-        </w:rPr>
-      </w:pPr>
-    </w:p>
+    <w:p/>
     <w:p>
       <w:pPr>
         <w:pStyle w:val="3"/>
@@ -10164,7 +10121,6 @@
               <w:spacing w:line="240" w:lineRule="auto"/>
               <w:jc w:val="both"/>
               <w:rPr>
-                <w:rFonts w:hint="eastAsia"/>
                 <w:kern w:val="2"/>
                 <w:sz w:val="18"/>
                 <w:szCs w:val="18"/>
@@ -10219,13 +10175,7 @@
         </w:tc>
       </w:tr>
     </w:tbl>
-    <w:p>
-      <w:pPr>
-        <w:rPr>
-          <w:rFonts w:hint="eastAsia"/>
-        </w:rPr>
-      </w:pPr>
-    </w:p>
+    <w:p/>
     <w:p>
       <w:pPr>
         <w:pStyle w:val="3"/>
@@ -10238,7 +10188,6 @@
         <w:rPr>
           <w:rFonts w:hint="eastAsia"/>
         </w:rPr>
-        <w:lastRenderedPageBreak/>
         <w:t>机器学习推理</w:t>
       </w:r>
     </w:p>
@@ -10552,7 +10501,6 @@
               <w:spacing w:line="240" w:lineRule="auto"/>
               <w:jc w:val="both"/>
               <w:rPr>
-                <w:rFonts w:hint="eastAsia"/>
                 <w:kern w:val="2"/>
                 <w:sz w:val="18"/>
                 <w:szCs w:val="18"/>
@@ -10607,13 +10555,7 @@
         </w:tc>
       </w:tr>
     </w:tbl>
-    <w:p>
-      <w:pPr>
-        <w:rPr>
-          <w:rFonts w:hint="eastAsia"/>
-        </w:rPr>
-      </w:pPr>
-    </w:p>
+    <w:p/>
     <w:p>
       <w:pPr>
         <w:pStyle w:val="1"/>
@@ -10980,6 +10922,7 @@
         <w:rPr>
           <w:rFonts w:hint="eastAsia"/>
         </w:rPr>
+        <w:lastRenderedPageBreak/>
         <w:t>可靠性</w:t>
       </w:r>
       <w:bookmarkEnd w:id="25"/>
@@ -11170,7 +11113,6 @@
         <w:rPr>
           <w:rFonts w:hint="eastAsia"/>
         </w:rPr>
-        <w:lastRenderedPageBreak/>
         <w:t>性能</w:t>
       </w:r>
       <w:bookmarkEnd w:id="31"/>
@@ -11730,6 +11672,7 @@
         <w:rPr>
           <w:rFonts w:hint="eastAsia"/>
         </w:rPr>
+        <w:lastRenderedPageBreak/>
         <w:t>命名约定</w:t>
       </w:r>
       <w:bookmarkEnd w:id="42"/>
@@ -11959,7 +11902,6 @@
         <w:pStyle w:val="InfoBlue"/>
       </w:pPr>
       <w:r>
-        <w:lastRenderedPageBreak/>
         <w:t>[</w:t>
       </w:r>
       <w:r>
@@ -12426,6 +12368,7 @@
         <w:rPr>
           <w:rFonts w:hint="eastAsia"/>
         </w:rPr>
+        <w:lastRenderedPageBreak/>
         <w:t>MQTT</w:t>
       </w:r>
       <w:r>

</xml_diff>

<commit_message>
docs: update to finish the version 0.1 of 软件需求规约.
</commit_message>
<xml_diff>
--- a/软件需求规约.docx
+++ b/软件需求规约.docx
@@ -124,30 +124,11 @@
         <w:rPr>
           <w:rFonts w:hint="eastAsia"/>
         </w:rPr>
-        <w:t>注：用方括号</w:t>
-      </w:r>
-      <w:proofErr w:type="gramStart"/>
-      <w:r>
-        <w:rPr>
-          <w:rFonts w:hint="eastAsia"/>
-        </w:rPr>
-        <w:t>括</w:t>
-      </w:r>
-      <w:proofErr w:type="gramEnd"/>
-      <w:r>
-        <w:rPr>
-          <w:rFonts w:hint="eastAsia"/>
-        </w:rPr>
-        <w:t>起来并以蓝色斜体（样式</w:t>
-      </w:r>
-      <w:r>
-        <w:t>=</w:t>
-      </w:r>
-      <w:proofErr w:type="spellStart"/>
-      <w:r>
-        <w:t>InfoBlue</w:t>
-      </w:r>
-      <w:proofErr w:type="spellEnd"/>
+        <w:t>注：用方括号括起来并以蓝色斜体（样式</w:t>
+      </w:r>
+      <w:r>
+        <w:t>=InfoBlue</w:t>
+      </w:r>
       <w:r>
         <w:rPr>
           <w:rFonts w:hint="eastAsia"/>
@@ -536,21 +517,7 @@
               <w:rPr>
                 <w:rFonts w:ascii="Times New Roman" w:hint="eastAsia"/>
               </w:rPr>
-              <w:t>张</w:t>
-            </w:r>
-            <w:proofErr w:type="gramStart"/>
-            <w:r>
-              <w:rPr>
-                <w:rFonts w:ascii="Times New Roman" w:hint="eastAsia"/>
-              </w:rPr>
-              <w:t>俸</w:t>
-            </w:r>
-            <w:proofErr w:type="gramEnd"/>
-            <w:r>
-              <w:rPr>
-                <w:rFonts w:ascii="Times New Roman" w:hint="eastAsia"/>
-              </w:rPr>
-              <w:t>铭</w:t>
+              <w:t>张俸铭</w:t>
             </w:r>
           </w:p>
         </w:tc>
@@ -3633,21 +3600,7 @@
         <w:rPr>
           <w:rFonts w:hint="eastAsia"/>
         </w:rPr>
-        <w:t>在边缘</w:t>
-      </w:r>
-      <w:proofErr w:type="gramStart"/>
-      <w:r>
-        <w:rPr>
-          <w:rFonts w:hint="eastAsia"/>
-        </w:rPr>
-        <w:t>端实现</w:t>
-      </w:r>
-      <w:proofErr w:type="gramEnd"/>
-      <w:r>
-        <w:rPr>
-          <w:rFonts w:hint="eastAsia"/>
-        </w:rPr>
-        <w:t>对</w:t>
+        <w:t>在边缘端实现对</w:t>
       </w:r>
       <w:r>
         <w:rPr>
@@ -3742,19 +3695,11 @@
         </w:rPr>
         <w:t>实现</w:t>
       </w:r>
-      <w:proofErr w:type="gramStart"/>
-      <w:r>
-        <w:rPr>
-          <w:rFonts w:hint="eastAsia"/>
-        </w:rPr>
-        <w:t>灵活可</w:t>
-      </w:r>
-      <w:proofErr w:type="gramEnd"/>
-      <w:r>
-        <w:rPr>
-          <w:rFonts w:hint="eastAsia"/>
-        </w:rPr>
-        <w:t>配置的</w:t>
+      <w:r>
+        <w:rPr>
+          <w:rFonts w:hint="eastAsia"/>
+        </w:rPr>
+        <w:t>灵活可配置的</w:t>
       </w:r>
       <w:r>
         <w:rPr>
@@ -3870,21 +3815,10 @@
         <w:rPr>
           <w:rFonts w:hint="eastAsia"/>
         </w:rPr>
-        <w:t>云—</w:t>
-      </w:r>
-      <w:proofErr w:type="gramStart"/>
-      <w:r>
-        <w:rPr>
-          <w:rFonts w:hint="eastAsia"/>
-        </w:rPr>
-        <w:t>边—端</w:t>
-      </w:r>
-      <w:r>
-        <w:t>架构</w:t>
-      </w:r>
-      <w:proofErr w:type="gramEnd"/>
-      <w:r>
-        <w:t>，设计并实现面向工业应用的</w:t>
+        <w:t>云—边—端</w:t>
+      </w:r>
+      <w:r>
+        <w:t>架构，设计并实现面向工业应用的</w:t>
       </w:r>
       <w:r>
         <w:rPr>
@@ -4122,21 +4056,7 @@
         <w:rPr>
           <w:rFonts w:hint="eastAsia"/>
         </w:rPr>
-        <w:t>边缘</w:t>
-      </w:r>
-      <w:proofErr w:type="gramStart"/>
-      <w:r>
-        <w:rPr>
-          <w:rFonts w:hint="eastAsia"/>
-        </w:rPr>
-        <w:t>端能够</w:t>
-      </w:r>
-      <w:proofErr w:type="gramEnd"/>
-      <w:r>
-        <w:rPr>
-          <w:rFonts w:hint="eastAsia"/>
-        </w:rPr>
-        <w:t>通过相应的协议与设备</w:t>
+        <w:t>边缘端能够通过相应的协议与设备</w:t>
       </w:r>
       <w:r>
         <w:rPr>
@@ -4187,27 +4107,13 @@
         <w:rPr>
           <w:rFonts w:hint="eastAsia"/>
         </w:rPr>
-        <w:t>边缘</w:t>
-      </w:r>
-      <w:proofErr w:type="gramStart"/>
-      <w:r>
-        <w:rPr>
-          <w:rFonts w:hint="eastAsia"/>
-        </w:rPr>
-        <w:t>端</w:t>
-      </w:r>
-      <w:r>
-        <w:rPr>
-          <w:rFonts w:hint="eastAsia"/>
-        </w:rPr>
-        <w:t>依据</w:t>
-      </w:r>
-      <w:proofErr w:type="gramEnd"/>
-      <w:r>
-        <w:rPr>
-          <w:rFonts w:hint="eastAsia"/>
-        </w:rPr>
-        <w:t>所管理的设备进行相应的指令下发</w:t>
+        <w:t>边缘端</w:t>
+      </w:r>
+      <w:r>
+        <w:rPr>
+          <w:rFonts w:hint="eastAsia"/>
+        </w:rPr>
+        <w:t>依据所管理的设备进行相应的指令下发</w:t>
       </w:r>
       <w:r>
         <w:rPr>
@@ -4353,27 +4259,13 @@
         <w:rPr>
           <w:rFonts w:hint="eastAsia"/>
         </w:rPr>
-        <w:t>边缘</w:t>
-      </w:r>
-      <w:proofErr w:type="gramStart"/>
-      <w:r>
-        <w:rPr>
-          <w:rFonts w:hint="eastAsia"/>
-        </w:rPr>
-        <w:t>端</w:t>
-      </w:r>
-      <w:r>
-        <w:rPr>
-          <w:rFonts w:hint="eastAsia"/>
-        </w:rPr>
-        <w:t>业务</w:t>
-      </w:r>
-      <w:proofErr w:type="gramEnd"/>
-      <w:r>
-        <w:rPr>
-          <w:rFonts w:hint="eastAsia"/>
-        </w:rPr>
-        <w:t>人员和</w:t>
+        <w:t>边缘端</w:t>
+      </w:r>
+      <w:r>
+        <w:rPr>
+          <w:rFonts w:hint="eastAsia"/>
+        </w:rPr>
+        <w:t>业务人员和</w:t>
       </w:r>
       <w:r>
         <w:rPr>
@@ -4516,13 +4408,8 @@
         <w:t>UI</w:t>
       </w:r>
       <w:r>
-        <w:t xml:space="preserve">, </w:t>
-      </w:r>
-      <w:proofErr w:type="spellStart"/>
-      <w:r>
-        <w:t>ECharts</w:t>
-      </w:r>
-      <w:proofErr w:type="spellEnd"/>
+        <w:t>, ECharts</w:t>
+      </w:r>
       <w:r>
         <w:rPr>
           <w:rFonts w:hint="eastAsia"/>
@@ -4638,27 +4525,13 @@
         <w:rPr>
           <w:rFonts w:hint="eastAsia"/>
         </w:rPr>
-        <w:t>云—</w:t>
-      </w:r>
-      <w:proofErr w:type="gramStart"/>
-      <w:r>
-        <w:rPr>
-          <w:rFonts w:hint="eastAsia"/>
-        </w:rPr>
-        <w:t>边—端</w:t>
-      </w:r>
-      <w:r>
-        <w:rPr>
-          <w:rFonts w:hint="eastAsia"/>
-        </w:rPr>
-        <w:t>架构</w:t>
-      </w:r>
-      <w:proofErr w:type="gramEnd"/>
-      <w:r>
-        <w:rPr>
-          <w:rFonts w:hint="eastAsia"/>
-        </w:rPr>
-        <w:t>的理念契合本系统的应用场景；</w:t>
+        <w:t>云—边—端</w:t>
+      </w:r>
+      <w:r>
+        <w:rPr>
+          <w:rFonts w:hint="eastAsia"/>
+        </w:rPr>
+        <w:t>架构的理念契合本系统的应用场景；</w:t>
       </w:r>
     </w:p>
     <w:p>
@@ -5014,19 +4887,8 @@
                 <w:sz w:val="18"/>
                 <w:szCs w:val="18"/>
               </w:rPr>
-              <w:t>边缘</w:t>
-            </w:r>
-            <w:proofErr w:type="gramStart"/>
-            <w:r>
-              <w:rPr>
-                <w:rFonts w:hint="eastAsia"/>
-                <w:kern w:val="2"/>
-                <w:sz w:val="18"/>
-                <w:szCs w:val="18"/>
-              </w:rPr>
-              <w:t>端管理</w:t>
-            </w:r>
-            <w:proofErr w:type="gramEnd"/>
+              <w:t>边缘端管理</w:t>
+            </w:r>
           </w:p>
         </w:tc>
       </w:tr>
@@ -5181,27 +5043,7 @@
                 <w:sz w:val="18"/>
                 <w:szCs w:val="18"/>
               </w:rPr>
-              <w:t>云端管理人员已登录，并进入边缘</w:t>
-            </w:r>
-            <w:proofErr w:type="gramStart"/>
-            <w:r>
-              <w:rPr>
-                <w:rFonts w:hint="eastAsia"/>
-                <w:kern w:val="2"/>
-                <w:sz w:val="18"/>
-                <w:szCs w:val="18"/>
-              </w:rPr>
-              <w:t>端管理</w:t>
-            </w:r>
-            <w:proofErr w:type="gramEnd"/>
-            <w:r>
-              <w:rPr>
-                <w:rFonts w:hint="eastAsia"/>
-                <w:kern w:val="2"/>
-                <w:sz w:val="18"/>
-                <w:szCs w:val="18"/>
-              </w:rPr>
-              <w:t>页面</w:t>
+              <w:t>云端管理人员已登录，并进入边缘端管理页面</w:t>
             </w:r>
           </w:p>
         </w:tc>
@@ -5602,11 +5444,21 @@
         </w:tc>
       </w:tr>
     </w:tbl>
+    <w:p>
+      <w:pPr>
+        <w:rPr>
+          <w:rFonts w:hint="eastAsia"/>
+        </w:rPr>
+      </w:pPr>
+    </w:p>
     <w:p/>
-    <w:p/>
-    <w:p/>
-    <w:p/>
-    <w:p/>
+    <w:p>
+      <w:pPr>
+        <w:rPr>
+          <w:rFonts w:hint="eastAsia"/>
+        </w:rPr>
+      </w:pPr>
+    </w:p>
     <w:p>
       <w:pPr>
         <w:pStyle w:val="3"/>
@@ -6331,6 +6183,14 @@
       </w:tr>
     </w:tbl>
     <w:p/>
+    <w:p/>
+    <w:p>
+      <w:pPr>
+        <w:rPr>
+          <w:rFonts w:hint="eastAsia"/>
+        </w:rPr>
+      </w:pPr>
+    </w:p>
     <w:p>
       <w:pPr>
         <w:pStyle w:val="3"/>
@@ -7117,6 +6977,14 @@
       </w:tr>
     </w:tbl>
     <w:p/>
+    <w:p/>
+    <w:p>
+      <w:pPr>
+        <w:rPr>
+          <w:rFonts w:hint="eastAsia"/>
+        </w:rPr>
+      </w:pPr>
+    </w:p>
     <w:p>
       <w:pPr>
         <w:pStyle w:val="3"/>
@@ -7129,6 +6997,7 @@
         <w:rPr>
           <w:rFonts w:hint="eastAsia"/>
         </w:rPr>
+        <w:lastRenderedPageBreak/>
         <w:t>数据存储和</w:t>
       </w:r>
       <w:r>
@@ -7287,7 +7156,6 @@
                 <w:sz w:val="18"/>
                 <w:szCs w:val="18"/>
               </w:rPr>
-              <w:lastRenderedPageBreak/>
               <w:t>描述</w:t>
             </w:r>
           </w:p>
@@ -7789,6 +7657,21 @@
       </w:tr>
     </w:tbl>
     <w:p/>
+    <w:p/>
+    <w:p>
+      <w:pPr>
+        <w:rPr>
+          <w:rFonts w:hint="eastAsia"/>
+        </w:rPr>
+      </w:pPr>
+    </w:p>
+    <w:p>
+      <w:pPr>
+        <w:rPr>
+          <w:rFonts w:hint="eastAsia"/>
+        </w:rPr>
+      </w:pPr>
+    </w:p>
     <w:p>
       <w:pPr>
         <w:pStyle w:val="3"/>
@@ -8187,9 +8070,155 @@
                 <w:kern w:val="2"/>
                 <w:sz w:val="18"/>
                 <w:szCs w:val="18"/>
-                <w:highlight w:val="yellow"/>
-              </w:rPr>
-              <w:t>参数要求？ 如何下发？</w:t>
+              </w:rPr>
+              <w:t>1</w:t>
+            </w:r>
+            <w:r>
+              <w:rPr>
+                <w:kern w:val="2"/>
+                <w:sz w:val="18"/>
+                <w:szCs w:val="18"/>
+              </w:rPr>
+              <w:t>.</w:t>
+            </w:r>
+            <w:r>
+              <w:rPr>
+                <w:rFonts w:hint="eastAsia"/>
+                <w:kern w:val="2"/>
+                <w:sz w:val="18"/>
+                <w:szCs w:val="18"/>
+              </w:rPr>
+              <w:t xml:space="preserve"> </w:t>
+            </w:r>
+            <w:r>
+              <w:rPr>
+                <w:rFonts w:hint="eastAsia"/>
+                <w:kern w:val="2"/>
+                <w:sz w:val="18"/>
+                <w:szCs w:val="18"/>
+              </w:rPr>
+              <w:t>根据模型名称查找</w:t>
+            </w:r>
+            <w:r>
+              <w:rPr>
+                <w:rFonts w:hint="eastAsia"/>
+                <w:kern w:val="2"/>
+                <w:sz w:val="18"/>
+                <w:szCs w:val="18"/>
+              </w:rPr>
+              <w:t>模型</w:t>
+            </w:r>
+            <w:r>
+              <w:rPr>
+                <w:rFonts w:hint="eastAsia"/>
+                <w:kern w:val="2"/>
+                <w:sz w:val="18"/>
+                <w:szCs w:val="18"/>
+              </w:rPr>
+              <w:t>/添加新的模型</w:t>
+            </w:r>
+          </w:p>
+          <w:p>
+            <w:pPr>
+              <w:spacing w:line="240" w:lineRule="auto"/>
+              <w:jc w:val="both"/>
+              <w:rPr>
+                <w:kern w:val="2"/>
+                <w:sz w:val="18"/>
+                <w:szCs w:val="18"/>
+              </w:rPr>
+            </w:pPr>
+            <w:r>
+              <w:rPr>
+                <w:kern w:val="2"/>
+                <w:sz w:val="18"/>
+                <w:szCs w:val="18"/>
+              </w:rPr>
+              <w:t xml:space="preserve">2. </w:t>
+            </w:r>
+            <w:r>
+              <w:rPr>
+                <w:rFonts w:hint="eastAsia"/>
+                <w:kern w:val="2"/>
+                <w:sz w:val="18"/>
+                <w:szCs w:val="18"/>
+              </w:rPr>
+              <w:t>选择需要更新的模型文件</w:t>
+            </w:r>
+          </w:p>
+          <w:p>
+            <w:pPr>
+              <w:spacing w:line="240" w:lineRule="auto"/>
+              <w:jc w:val="both"/>
+              <w:rPr>
+                <w:kern w:val="2"/>
+                <w:sz w:val="18"/>
+                <w:szCs w:val="18"/>
+              </w:rPr>
+            </w:pPr>
+            <w:r>
+              <w:rPr>
+                <w:rFonts w:hint="eastAsia"/>
+                <w:kern w:val="2"/>
+                <w:sz w:val="18"/>
+                <w:szCs w:val="18"/>
+              </w:rPr>
+              <w:t>3</w:t>
+            </w:r>
+            <w:r>
+              <w:rPr>
+                <w:kern w:val="2"/>
+                <w:sz w:val="18"/>
+                <w:szCs w:val="18"/>
+              </w:rPr>
+              <w:t xml:space="preserve">. </w:t>
+            </w:r>
+            <w:r>
+              <w:rPr>
+                <w:rFonts w:hint="eastAsia"/>
+                <w:kern w:val="2"/>
+                <w:sz w:val="18"/>
+                <w:szCs w:val="18"/>
+              </w:rPr>
+              <w:t>输入模型参数</w:t>
+            </w:r>
+          </w:p>
+          <w:p>
+            <w:pPr>
+              <w:spacing w:line="240" w:lineRule="auto"/>
+              <w:jc w:val="both"/>
+              <w:rPr>
+                <w:rFonts w:hint="eastAsia"/>
+                <w:kern w:val="2"/>
+                <w:sz w:val="18"/>
+                <w:szCs w:val="18"/>
+              </w:rPr>
+            </w:pPr>
+            <w:r>
+              <w:rPr>
+                <w:rFonts w:hint="eastAsia"/>
+                <w:kern w:val="2"/>
+                <w:sz w:val="18"/>
+                <w:szCs w:val="18"/>
+              </w:rPr>
+              <w:t>4</w:t>
+            </w:r>
+            <w:r>
+              <w:rPr>
+                <w:kern w:val="2"/>
+                <w:sz w:val="18"/>
+                <w:szCs w:val="18"/>
+              </w:rPr>
+              <w:t xml:space="preserve">. </w:t>
+            </w:r>
+            <w:r>
+              <w:rPr>
+                <w:rFonts w:hint="eastAsia"/>
+                <w:kern w:val="2"/>
+                <w:sz w:val="18"/>
+                <w:szCs w:val="18"/>
+              </w:rPr>
+              <w:t>保存模型</w:t>
             </w:r>
           </w:p>
         </w:tc>
@@ -8236,13 +8265,146 @@
                 <w:szCs w:val="18"/>
               </w:rPr>
             </w:pPr>
+            <w:r>
+              <w:rPr>
+                <w:rFonts w:hint="eastAsia"/>
+                <w:kern w:val="2"/>
+                <w:sz w:val="18"/>
+                <w:szCs w:val="18"/>
+              </w:rPr>
+              <w:t>1</w:t>
+            </w:r>
+            <w:r>
+              <w:rPr>
+                <w:kern w:val="2"/>
+                <w:sz w:val="18"/>
+                <w:szCs w:val="18"/>
+              </w:rPr>
+              <w:t xml:space="preserve">a. </w:t>
+            </w:r>
+            <w:r>
+              <w:rPr>
+                <w:rFonts w:hint="eastAsia"/>
+                <w:kern w:val="2"/>
+                <w:sz w:val="18"/>
+                <w:szCs w:val="18"/>
+              </w:rPr>
+              <w:t>查询失败，系统提示错误</w:t>
+            </w:r>
+          </w:p>
+          <w:p>
+            <w:pPr>
+              <w:spacing w:line="240" w:lineRule="auto"/>
+              <w:jc w:val="both"/>
+              <w:rPr>
+                <w:kern w:val="2"/>
+                <w:sz w:val="18"/>
+                <w:szCs w:val="18"/>
+              </w:rPr>
+            </w:pPr>
+            <w:r>
+              <w:rPr>
+                <w:kern w:val="2"/>
+                <w:sz w:val="18"/>
+                <w:szCs w:val="18"/>
+              </w:rPr>
+              <w:t>3</w:t>
+            </w:r>
+            <w:r>
+              <w:rPr>
+                <w:rFonts w:hint="eastAsia"/>
+                <w:kern w:val="2"/>
+                <w:sz w:val="18"/>
+                <w:szCs w:val="18"/>
+              </w:rPr>
+              <w:t>a</w:t>
+            </w:r>
+            <w:r>
+              <w:rPr>
+                <w:kern w:val="2"/>
+                <w:sz w:val="18"/>
+                <w:szCs w:val="18"/>
+              </w:rPr>
+              <w:t xml:space="preserve">. </w:t>
+            </w:r>
+            <w:r>
+              <w:rPr>
+                <w:rFonts w:hint="eastAsia"/>
+                <w:kern w:val="2"/>
+                <w:sz w:val="18"/>
+                <w:szCs w:val="18"/>
+              </w:rPr>
+              <w:t>模型参数</w:t>
+            </w:r>
+            <w:r>
+              <w:rPr>
+                <w:rFonts w:hint="eastAsia"/>
+                <w:kern w:val="2"/>
+                <w:sz w:val="18"/>
+                <w:szCs w:val="18"/>
+              </w:rPr>
+              <w:t>格式不合法，系统提示错误</w:t>
+            </w:r>
+          </w:p>
+          <w:p>
+            <w:pPr>
+              <w:spacing w:line="240" w:lineRule="auto"/>
+              <w:jc w:val="both"/>
+              <w:rPr>
+                <w:rFonts w:hint="eastAsia"/>
+                <w:kern w:val="2"/>
+                <w:sz w:val="18"/>
+                <w:szCs w:val="18"/>
+              </w:rPr>
+            </w:pPr>
+            <w:r>
+              <w:rPr>
+                <w:rFonts w:hint="eastAsia"/>
+                <w:kern w:val="2"/>
+                <w:sz w:val="18"/>
+                <w:szCs w:val="18"/>
+              </w:rPr>
+              <w:t>4</w:t>
+            </w:r>
+            <w:r>
+              <w:rPr>
+                <w:kern w:val="2"/>
+                <w:sz w:val="18"/>
+                <w:szCs w:val="18"/>
+              </w:rPr>
+              <w:t xml:space="preserve">a. </w:t>
+            </w:r>
+            <w:r>
+              <w:rPr>
+                <w:rFonts w:hint="eastAsia"/>
+                <w:kern w:val="2"/>
+                <w:sz w:val="18"/>
+                <w:szCs w:val="18"/>
+              </w:rPr>
+              <w:t>保存失败，系统提示失败原因并返回到机器学习模型配置页面</w:t>
+            </w:r>
           </w:p>
         </w:tc>
       </w:tr>
     </w:tbl>
     <w:p/>
+    <w:p/>
     <w:p>
       <w:pPr>
+        <w:rPr>
+          <w:rFonts w:hint="eastAsia"/>
+        </w:rPr>
+      </w:pPr>
+    </w:p>
+    <w:p>
+      <w:pPr>
+        <w:rPr>
+          <w:rFonts w:hint="eastAsia"/>
+        </w:rPr>
+      </w:pPr>
+    </w:p>
+    <w:p>
+      <w:pPr>
         <w:pStyle w:val="2"/>
       </w:pPr>
       <w:r>
@@ -8258,21 +8420,7 @@
         <w:rPr>
           <w:rFonts w:hint="eastAsia"/>
         </w:rPr>
-        <w:t>边缘</w:t>
-      </w:r>
-      <w:proofErr w:type="gramStart"/>
-      <w:r>
-        <w:rPr>
-          <w:rFonts w:hint="eastAsia"/>
-        </w:rPr>
-        <w:t>端管理</w:t>
-      </w:r>
-      <w:proofErr w:type="gramEnd"/>
-      <w:r>
-        <w:rPr>
-          <w:rFonts w:hint="eastAsia"/>
-        </w:rPr>
-        <w:t>人员</w:t>
+        <w:t>边缘端管理人员</w:t>
       </w:r>
     </w:p>
     <w:p>
@@ -8349,6 +8497,23 @@
                 <w:szCs w:val="18"/>
               </w:rPr>
             </w:pPr>
+            <w:r>
+              <w:rPr>
+                <w:rFonts w:hint="eastAsia"/>
+                <w:kern w:val="2"/>
+                <w:sz w:val="18"/>
+                <w:szCs w:val="18"/>
+              </w:rPr>
+              <w:t>U</w:t>
+            </w:r>
+            <w:r>
+              <w:rPr>
+                <w:kern w:val="2"/>
+                <w:sz w:val="18"/>
+                <w:szCs w:val="18"/>
+              </w:rPr>
+              <w:t>C06</w:t>
+            </w:r>
           </w:p>
         </w:tc>
         <w:tc>
@@ -8389,6 +8554,15 @@
                 <w:szCs w:val="18"/>
               </w:rPr>
             </w:pPr>
+            <w:r>
+              <w:rPr>
+                <w:rFonts w:hint="eastAsia"/>
+                <w:kern w:val="2"/>
+                <w:sz w:val="18"/>
+                <w:szCs w:val="18"/>
+              </w:rPr>
+              <w:t>设备注册与管理</w:t>
+            </w:r>
           </w:p>
         </w:tc>
       </w:tr>
@@ -8427,11 +8601,48 @@
               <w:spacing w:line="240" w:lineRule="auto"/>
               <w:jc w:val="both"/>
               <w:rPr>
-                <w:kern w:val="2"/>
-                <w:sz w:val="18"/>
-                <w:szCs w:val="18"/>
-              </w:rPr>
-            </w:pPr>
+                <w:rFonts w:hint="eastAsia"/>
+                <w:kern w:val="2"/>
+                <w:sz w:val="18"/>
+                <w:szCs w:val="18"/>
+              </w:rPr>
+            </w:pPr>
+            <w:r>
+              <w:rPr>
+                <w:rFonts w:hint="eastAsia"/>
+                <w:kern w:val="2"/>
+                <w:sz w:val="18"/>
+                <w:szCs w:val="18"/>
+              </w:rPr>
+              <w:t>边缘端管理人员</w:t>
+            </w:r>
+            <w:r>
+              <w:rPr>
+                <w:rFonts w:hint="eastAsia"/>
+                <w:kern w:val="2"/>
+                <w:sz w:val="18"/>
+                <w:szCs w:val="18"/>
+              </w:rPr>
+              <w:t>对</w:t>
+            </w:r>
+            <w:r>
+              <w:rPr>
+                <w:rFonts w:hint="eastAsia"/>
+                <w:kern w:val="2"/>
+                <w:sz w:val="18"/>
+                <w:szCs w:val="18"/>
+              </w:rPr>
+              <w:t>边缘</w:t>
+            </w:r>
+            <w:r>
+              <w:rPr>
+                <w:rFonts w:hint="eastAsia"/>
+                <w:kern w:val="2"/>
+                <w:sz w:val="18"/>
+                <w:szCs w:val="18"/>
+              </w:rPr>
+              <w:t>端接入的设备进行管理</w:t>
+            </w:r>
           </w:p>
         </w:tc>
       </w:tr>
@@ -8475,6 +8686,15 @@
                 <w:szCs w:val="18"/>
               </w:rPr>
             </w:pPr>
+            <w:r>
+              <w:rPr>
+                <w:rFonts w:hint="eastAsia"/>
+                <w:kern w:val="2"/>
+                <w:sz w:val="18"/>
+                <w:szCs w:val="18"/>
+              </w:rPr>
+              <w:t>边缘端管理人员</w:t>
+            </w:r>
           </w:p>
         </w:tc>
       </w:tr>
@@ -8518,6 +8738,15 @@
                 <w:szCs w:val="18"/>
               </w:rPr>
             </w:pPr>
+            <w:r>
+              <w:rPr>
+                <w:rFonts w:hint="eastAsia"/>
+                <w:kern w:val="2"/>
+                <w:sz w:val="18"/>
+                <w:szCs w:val="18"/>
+              </w:rPr>
+              <w:t>边缘端管理人员已登录，并进入设备管理页面</w:t>
+            </w:r>
           </w:p>
         </w:tc>
       </w:tr>
@@ -8561,6 +8790,24 @@
                 <w:szCs w:val="18"/>
               </w:rPr>
             </w:pPr>
+            <w:r>
+              <w:rPr>
+                <w:rFonts w:hint="eastAsia"/>
+                <w:kern w:val="2"/>
+                <w:sz w:val="18"/>
+                <w:szCs w:val="18"/>
+              </w:rPr>
+              <w:t>设备</w:t>
+            </w:r>
+            <w:r>
+              <w:rPr>
+                <w:rFonts w:hint="eastAsia"/>
+                <w:kern w:val="2"/>
+                <w:sz w:val="18"/>
+                <w:szCs w:val="18"/>
+              </w:rPr>
+              <w:t>信息被正确配置</w:t>
+            </w:r>
           </w:p>
         </w:tc>
       </w:tr>
@@ -8605,6 +8852,169 @@
                 <w:szCs w:val="18"/>
               </w:rPr>
             </w:pPr>
+            <w:r>
+              <w:rPr>
+                <w:rFonts w:hint="eastAsia"/>
+                <w:kern w:val="2"/>
+                <w:sz w:val="18"/>
+                <w:szCs w:val="18"/>
+              </w:rPr>
+              <w:t>1</w:t>
+            </w:r>
+            <w:r>
+              <w:rPr>
+                <w:kern w:val="2"/>
+                <w:sz w:val="18"/>
+                <w:szCs w:val="18"/>
+              </w:rPr>
+              <w:t>.</w:t>
+            </w:r>
+            <w:r>
+              <w:rPr>
+                <w:kern w:val="2"/>
+                <w:sz w:val="18"/>
+                <w:szCs w:val="18"/>
+              </w:rPr>
+              <w:t xml:space="preserve"> </w:t>
+            </w:r>
+            <w:r>
+              <w:rPr>
+                <w:rFonts w:hint="eastAsia"/>
+                <w:kern w:val="2"/>
+                <w:sz w:val="18"/>
+                <w:szCs w:val="18"/>
+              </w:rPr>
+              <w:t>根据设备名称查询</w:t>
+            </w:r>
+            <w:r>
+              <w:rPr>
+                <w:rFonts w:hint="eastAsia"/>
+                <w:kern w:val="2"/>
+                <w:sz w:val="18"/>
+                <w:szCs w:val="18"/>
+              </w:rPr>
+              <w:t>设备</w:t>
+            </w:r>
+            <w:r>
+              <w:rPr>
+                <w:rFonts w:hint="eastAsia"/>
+                <w:kern w:val="2"/>
+                <w:sz w:val="18"/>
+                <w:szCs w:val="18"/>
+              </w:rPr>
+              <w:t>信息/添加</w:t>
+            </w:r>
+            <w:r>
+              <w:rPr>
+                <w:rFonts w:hint="eastAsia"/>
+                <w:kern w:val="2"/>
+                <w:sz w:val="18"/>
+                <w:szCs w:val="18"/>
+              </w:rPr>
+              <w:t>设备</w:t>
+            </w:r>
+          </w:p>
+          <w:p>
+            <w:pPr>
+              <w:spacing w:line="240" w:lineRule="auto"/>
+              <w:jc w:val="both"/>
+              <w:rPr>
+                <w:kern w:val="2"/>
+                <w:sz w:val="18"/>
+                <w:szCs w:val="18"/>
+              </w:rPr>
+            </w:pPr>
+            <w:r>
+              <w:rPr>
+                <w:rFonts w:hint="eastAsia"/>
+                <w:kern w:val="2"/>
+                <w:sz w:val="18"/>
+                <w:szCs w:val="18"/>
+              </w:rPr>
+              <w:t>2</w:t>
+            </w:r>
+            <w:r>
+              <w:rPr>
+                <w:kern w:val="2"/>
+                <w:sz w:val="18"/>
+                <w:szCs w:val="18"/>
+              </w:rPr>
+              <w:t xml:space="preserve">. </w:t>
+            </w:r>
+            <w:r>
+              <w:rPr>
+                <w:rFonts w:hint="eastAsia"/>
+                <w:kern w:val="2"/>
+                <w:sz w:val="18"/>
+                <w:szCs w:val="18"/>
+              </w:rPr>
+              <w:t>配置设备类型、协议</w:t>
+            </w:r>
+            <w:r>
+              <w:rPr>
+                <w:rFonts w:hint="eastAsia"/>
+                <w:kern w:val="2"/>
+                <w:sz w:val="18"/>
+                <w:szCs w:val="18"/>
+              </w:rPr>
+              <w:t>、地址、端口</w:t>
+            </w:r>
+            <w:r>
+              <w:rPr>
+                <w:rFonts w:hint="eastAsia"/>
+                <w:kern w:val="2"/>
+                <w:sz w:val="18"/>
+                <w:szCs w:val="18"/>
+              </w:rPr>
+              <w:t>、标签等</w:t>
+            </w:r>
+            <w:r>
+              <w:rPr>
+                <w:rFonts w:hint="eastAsia"/>
+                <w:kern w:val="2"/>
+                <w:sz w:val="18"/>
+                <w:szCs w:val="18"/>
+              </w:rPr>
+              <w:t>信息</w:t>
+            </w:r>
+          </w:p>
+          <w:p>
+            <w:pPr>
+              <w:spacing w:line="240" w:lineRule="auto"/>
+              <w:jc w:val="both"/>
+              <w:rPr>
+                <w:rFonts w:hint="eastAsia"/>
+                <w:kern w:val="2"/>
+                <w:sz w:val="18"/>
+                <w:szCs w:val="18"/>
+              </w:rPr>
+            </w:pPr>
+            <w:r>
+              <w:rPr>
+                <w:rFonts w:hint="eastAsia"/>
+                <w:kern w:val="2"/>
+                <w:sz w:val="18"/>
+                <w:szCs w:val="18"/>
+              </w:rPr>
+              <w:t>3</w:t>
+            </w:r>
+            <w:r>
+              <w:rPr>
+                <w:kern w:val="2"/>
+                <w:sz w:val="18"/>
+                <w:szCs w:val="18"/>
+              </w:rPr>
+              <w:t xml:space="preserve">. </w:t>
+            </w:r>
+            <w:r>
+              <w:rPr>
+                <w:rFonts w:hint="eastAsia"/>
+                <w:kern w:val="2"/>
+                <w:sz w:val="18"/>
+                <w:szCs w:val="18"/>
+              </w:rPr>
+              <w:t>保存设备配置</w:t>
+            </w:r>
           </w:p>
         </w:tc>
       </w:tr>
@@ -8650,11 +9060,130 @@
                 <w:szCs w:val="18"/>
               </w:rPr>
             </w:pPr>
+            <w:r>
+              <w:rPr>
+                <w:rFonts w:hint="eastAsia"/>
+                <w:kern w:val="2"/>
+                <w:sz w:val="18"/>
+                <w:szCs w:val="18"/>
+              </w:rPr>
+              <w:t>1</w:t>
+            </w:r>
+            <w:r>
+              <w:rPr>
+                <w:kern w:val="2"/>
+                <w:sz w:val="18"/>
+                <w:szCs w:val="18"/>
+              </w:rPr>
+              <w:t xml:space="preserve">a. </w:t>
+            </w:r>
+            <w:r>
+              <w:rPr>
+                <w:rFonts w:hint="eastAsia"/>
+                <w:kern w:val="2"/>
+                <w:sz w:val="18"/>
+                <w:szCs w:val="18"/>
+              </w:rPr>
+              <w:t>查询失败，系统提示错误</w:t>
+            </w:r>
+          </w:p>
+          <w:p>
+            <w:pPr>
+              <w:spacing w:line="240" w:lineRule="auto"/>
+              <w:jc w:val="both"/>
+              <w:rPr>
+                <w:kern w:val="2"/>
+                <w:sz w:val="18"/>
+                <w:szCs w:val="18"/>
+              </w:rPr>
+            </w:pPr>
+            <w:r>
+              <w:rPr>
+                <w:rFonts w:hint="eastAsia"/>
+                <w:kern w:val="2"/>
+                <w:sz w:val="18"/>
+                <w:szCs w:val="18"/>
+              </w:rPr>
+              <w:t>2a</w:t>
+            </w:r>
+            <w:r>
+              <w:rPr>
+                <w:kern w:val="2"/>
+                <w:sz w:val="18"/>
+                <w:szCs w:val="18"/>
+              </w:rPr>
+              <w:t xml:space="preserve">. </w:t>
+            </w:r>
+            <w:r>
+              <w:rPr>
+                <w:rFonts w:hint="eastAsia"/>
+                <w:kern w:val="2"/>
+                <w:sz w:val="18"/>
+                <w:szCs w:val="18"/>
+              </w:rPr>
+              <w:t>配置信息不合法，系统提示错误</w:t>
+            </w:r>
+          </w:p>
+          <w:p>
+            <w:pPr>
+              <w:spacing w:line="240" w:lineRule="auto"/>
+              <w:jc w:val="both"/>
+              <w:rPr>
+                <w:rFonts w:hint="eastAsia"/>
+                <w:kern w:val="2"/>
+                <w:sz w:val="18"/>
+                <w:szCs w:val="18"/>
+              </w:rPr>
+            </w:pPr>
+            <w:r>
+              <w:rPr>
+                <w:rFonts w:hint="eastAsia"/>
+                <w:kern w:val="2"/>
+                <w:sz w:val="18"/>
+                <w:szCs w:val="18"/>
+              </w:rPr>
+              <w:t>3</w:t>
+            </w:r>
+            <w:r>
+              <w:rPr>
+                <w:kern w:val="2"/>
+                <w:sz w:val="18"/>
+                <w:szCs w:val="18"/>
+              </w:rPr>
+              <w:t xml:space="preserve">a. </w:t>
+            </w:r>
+            <w:r>
+              <w:rPr>
+                <w:rFonts w:hint="eastAsia"/>
+                <w:kern w:val="2"/>
+                <w:sz w:val="18"/>
+                <w:szCs w:val="18"/>
+              </w:rPr>
+              <w:t>保存失败，系统提示失败原因并返回到</w:t>
+            </w:r>
+            <w:r>
+              <w:rPr>
+                <w:rFonts w:hint="eastAsia"/>
+                <w:kern w:val="2"/>
+                <w:sz w:val="18"/>
+                <w:szCs w:val="18"/>
+              </w:rPr>
+              <w:t>设备管理页面</w:t>
+            </w:r>
           </w:p>
         </w:tc>
       </w:tr>
     </w:tbl>
     <w:p/>
+    <w:p/>
+    <w:p/>
+    <w:p>
+      <w:pPr>
+        <w:rPr>
+          <w:rFonts w:hint="eastAsia"/>
+        </w:rPr>
+      </w:pPr>
+    </w:p>
     <w:p>
       <w:pPr>
         <w:pStyle w:val="3"/>
@@ -8667,7 +9196,8 @@
         <w:rPr>
           <w:rFonts w:hint="eastAsia"/>
         </w:rPr>
-        <w:t>设备状态可视化</w:t>
+        <w:lastRenderedPageBreak/>
+        <w:t>业务流程调度</w:t>
       </w:r>
     </w:p>
     <w:tbl>
@@ -8729,6 +9259,23 @@
                 <w:szCs w:val="18"/>
               </w:rPr>
             </w:pPr>
+            <w:r>
+              <w:rPr>
+                <w:rFonts w:hint="eastAsia"/>
+                <w:kern w:val="2"/>
+                <w:sz w:val="18"/>
+                <w:szCs w:val="18"/>
+              </w:rPr>
+              <w:t>UC</w:t>
+            </w:r>
+            <w:r>
+              <w:rPr>
+                <w:kern w:val="2"/>
+                <w:sz w:val="18"/>
+                <w:szCs w:val="18"/>
+              </w:rPr>
+              <w:t>07</w:t>
+            </w:r>
           </w:p>
         </w:tc>
         <w:tc>
@@ -8769,6 +9316,15 @@
                 <w:szCs w:val="18"/>
               </w:rPr>
             </w:pPr>
+            <w:r>
+              <w:rPr>
+                <w:rFonts w:hint="eastAsia"/>
+                <w:kern w:val="2"/>
+                <w:sz w:val="18"/>
+                <w:szCs w:val="18"/>
+              </w:rPr>
+              <w:t>业务流程调度</w:t>
+            </w:r>
           </w:p>
         </w:tc>
       </w:tr>
@@ -8812,6 +9368,42 @@
                 <w:szCs w:val="18"/>
               </w:rPr>
             </w:pPr>
+            <w:r>
+              <w:rPr>
+                <w:rFonts w:hint="eastAsia"/>
+                <w:kern w:val="2"/>
+                <w:sz w:val="18"/>
+                <w:szCs w:val="18"/>
+              </w:rPr>
+              <w:t>边缘端管理人员</w:t>
+            </w:r>
+            <w:r>
+              <w:rPr>
+                <w:rFonts w:hint="eastAsia"/>
+                <w:kern w:val="2"/>
+                <w:sz w:val="18"/>
+                <w:szCs w:val="18"/>
+              </w:rPr>
+              <w:t>配置业务流程</w:t>
+            </w:r>
+            <w:r>
+              <w:rPr>
+                <w:rFonts w:hint="eastAsia"/>
+                <w:kern w:val="2"/>
+                <w:sz w:val="18"/>
+                <w:szCs w:val="18"/>
+              </w:rPr>
+              <w:t>的</w:t>
+            </w:r>
+            <w:r>
+              <w:rPr>
+                <w:rFonts w:hint="eastAsia"/>
+                <w:kern w:val="2"/>
+                <w:sz w:val="18"/>
+                <w:szCs w:val="18"/>
+              </w:rPr>
+              <w:t>调度算法</w:t>
+            </w:r>
           </w:p>
         </w:tc>
       </w:tr>
@@ -8855,6 +9447,15 @@
                 <w:szCs w:val="18"/>
               </w:rPr>
             </w:pPr>
+            <w:r>
+              <w:rPr>
+                <w:rFonts w:hint="eastAsia"/>
+                <w:kern w:val="2"/>
+                <w:sz w:val="18"/>
+                <w:szCs w:val="18"/>
+              </w:rPr>
+              <w:t>边缘端管理人员</w:t>
+            </w:r>
           </w:p>
         </w:tc>
       </w:tr>
@@ -8898,6 +9499,24 @@
                 <w:szCs w:val="18"/>
               </w:rPr>
             </w:pPr>
+            <w:r>
+              <w:rPr>
+                <w:rFonts w:hint="eastAsia"/>
+                <w:kern w:val="2"/>
+                <w:sz w:val="18"/>
+                <w:szCs w:val="18"/>
+              </w:rPr>
+              <w:t>边缘端管理人员已登录，并进入</w:t>
+            </w:r>
+            <w:r>
+              <w:rPr>
+                <w:rFonts w:hint="eastAsia"/>
+                <w:kern w:val="2"/>
+                <w:sz w:val="18"/>
+                <w:szCs w:val="18"/>
+              </w:rPr>
+              <w:t>业务流程调度管理页面</w:t>
+            </w:r>
           </w:p>
         </w:tc>
       </w:tr>
@@ -8936,11 +9555,21 @@
               <w:spacing w:line="240" w:lineRule="auto"/>
               <w:jc w:val="both"/>
               <w:rPr>
-                <w:kern w:val="2"/>
-                <w:sz w:val="18"/>
-                <w:szCs w:val="18"/>
-              </w:rPr>
-            </w:pPr>
+                <w:rFonts w:hint="eastAsia"/>
+                <w:kern w:val="2"/>
+                <w:sz w:val="18"/>
+                <w:szCs w:val="18"/>
+              </w:rPr>
+            </w:pPr>
+            <w:r>
+              <w:rPr>
+                <w:rFonts w:hint="eastAsia"/>
+                <w:kern w:val="2"/>
+                <w:sz w:val="18"/>
+                <w:szCs w:val="18"/>
+              </w:rPr>
+              <w:t>正确为流程配置调度算法</w:t>
+            </w:r>
           </w:p>
         </w:tc>
       </w:tr>
@@ -8986,6 +9615,29 @@
               </w:rPr>
             </w:pPr>
           </w:p>
+          <w:p>
+            <w:pPr>
+              <w:spacing w:line="240" w:lineRule="auto"/>
+              <w:jc w:val="both"/>
+              <w:rPr>
+                <w:kern w:val="2"/>
+                <w:sz w:val="18"/>
+                <w:szCs w:val="18"/>
+              </w:rPr>
+            </w:pPr>
+          </w:p>
+          <w:p>
+            <w:pPr>
+              <w:spacing w:line="240" w:lineRule="auto"/>
+              <w:jc w:val="both"/>
+              <w:rPr>
+                <w:rFonts w:hint="eastAsia"/>
+                <w:kern w:val="2"/>
+                <w:sz w:val="18"/>
+                <w:szCs w:val="18"/>
+              </w:rPr>
+            </w:pPr>
+          </w:p>
         </w:tc>
       </w:tr>
       <w:tr>
@@ -9031,10 +9683,39 @@
               </w:rPr>
             </w:pPr>
           </w:p>
+          <w:p>
+            <w:pPr>
+              <w:spacing w:line="240" w:lineRule="auto"/>
+              <w:jc w:val="both"/>
+              <w:rPr>
+                <w:kern w:val="2"/>
+                <w:sz w:val="18"/>
+                <w:szCs w:val="18"/>
+              </w:rPr>
+            </w:pPr>
+          </w:p>
+          <w:p>
+            <w:pPr>
+              <w:spacing w:line="240" w:lineRule="auto"/>
+              <w:jc w:val="both"/>
+              <w:rPr>
+                <w:rFonts w:hint="eastAsia"/>
+                <w:kern w:val="2"/>
+                <w:sz w:val="18"/>
+                <w:szCs w:val="18"/>
+              </w:rPr>
+            </w:pPr>
+          </w:p>
         </w:tc>
       </w:tr>
     </w:tbl>
-    <w:p/>
+    <w:p>
+      <w:pPr>
+        <w:rPr>
+          <w:rFonts w:hint="eastAsia"/>
+        </w:rPr>
+      </w:pPr>
+    </w:p>
     <w:p>
       <w:pPr>
         <w:pStyle w:val="3"/>
@@ -9047,7 +9728,7 @@
         <w:rPr>
           <w:rFonts w:hint="eastAsia"/>
         </w:rPr>
-        <w:t>业务流程调度</w:t>
+        <w:t>协议语义化转换</w:t>
       </w:r>
     </w:p>
     <w:tbl>
@@ -9109,6 +9790,23 @@
                 <w:szCs w:val="18"/>
               </w:rPr>
             </w:pPr>
+            <w:r>
+              <w:rPr>
+                <w:rFonts w:hint="eastAsia"/>
+                <w:kern w:val="2"/>
+                <w:sz w:val="18"/>
+                <w:szCs w:val="18"/>
+              </w:rPr>
+              <w:t>UC</w:t>
+            </w:r>
+            <w:r>
+              <w:rPr>
+                <w:kern w:val="2"/>
+                <w:sz w:val="18"/>
+                <w:szCs w:val="18"/>
+              </w:rPr>
+              <w:t>08</w:t>
+            </w:r>
           </w:p>
         </w:tc>
         <w:tc>
@@ -9149,6 +9847,15 @@
                 <w:szCs w:val="18"/>
               </w:rPr>
             </w:pPr>
+            <w:r>
+              <w:rPr>
+                <w:rFonts w:hint="eastAsia"/>
+                <w:kern w:val="2"/>
+                <w:sz w:val="18"/>
+                <w:szCs w:val="18"/>
+              </w:rPr>
+              <w:t>协议语义化转换</w:t>
+            </w:r>
           </w:p>
         </w:tc>
       </w:tr>
@@ -9187,11 +9894,39 @@
               <w:spacing w:line="240" w:lineRule="auto"/>
               <w:jc w:val="both"/>
               <w:rPr>
-                <w:kern w:val="2"/>
-                <w:sz w:val="18"/>
-                <w:szCs w:val="18"/>
-              </w:rPr>
-            </w:pPr>
+                <w:rFonts w:hint="eastAsia"/>
+                <w:kern w:val="2"/>
+                <w:sz w:val="18"/>
+                <w:szCs w:val="18"/>
+              </w:rPr>
+            </w:pPr>
+            <w:r>
+              <w:rPr>
+                <w:rFonts w:hint="eastAsia"/>
+                <w:kern w:val="2"/>
+                <w:sz w:val="18"/>
+                <w:szCs w:val="18"/>
+              </w:rPr>
+              <w:t>边缘端管理人员</w:t>
+            </w:r>
+            <w:r>
+              <w:rPr>
+                <w:rFonts w:hint="eastAsia"/>
+                <w:kern w:val="2"/>
+                <w:sz w:val="18"/>
+                <w:szCs w:val="18"/>
+              </w:rPr>
+              <w:t>查看协议转换规则</w:t>
+            </w:r>
+            <w:r>
+              <w:rPr>
+                <w:rFonts w:hint="eastAsia"/>
+                <w:kern w:val="2"/>
+                <w:sz w:val="18"/>
+                <w:szCs w:val="18"/>
+              </w:rPr>
+              <w:t>信息</w:t>
+            </w:r>
           </w:p>
         </w:tc>
       </w:tr>
@@ -9235,6 +9970,15 @@
                 <w:szCs w:val="18"/>
               </w:rPr>
             </w:pPr>
+            <w:r>
+              <w:rPr>
+                <w:rFonts w:hint="eastAsia"/>
+                <w:kern w:val="2"/>
+                <w:sz w:val="18"/>
+                <w:szCs w:val="18"/>
+              </w:rPr>
+              <w:t>边缘端管理人员</w:t>
+            </w:r>
           </w:p>
         </w:tc>
       </w:tr>
@@ -9273,11 +10017,48 @@
               <w:spacing w:line="240" w:lineRule="auto"/>
               <w:jc w:val="both"/>
               <w:rPr>
-                <w:kern w:val="2"/>
-                <w:sz w:val="18"/>
-                <w:szCs w:val="18"/>
-              </w:rPr>
-            </w:pPr>
+                <w:rFonts w:hint="eastAsia"/>
+                <w:kern w:val="2"/>
+                <w:sz w:val="18"/>
+                <w:szCs w:val="18"/>
+              </w:rPr>
+            </w:pPr>
+            <w:r>
+              <w:rPr>
+                <w:rFonts w:hint="eastAsia"/>
+                <w:kern w:val="2"/>
+                <w:sz w:val="18"/>
+                <w:szCs w:val="18"/>
+              </w:rPr>
+              <w:t>边缘端管理人员已登录，</w:t>
+            </w:r>
+            <w:r>
+              <w:rPr>
+                <w:rFonts w:hint="eastAsia"/>
+                <w:kern w:val="2"/>
+                <w:sz w:val="18"/>
+                <w:szCs w:val="18"/>
+              </w:rPr>
+              <w:t>并进入</w:t>
+            </w:r>
+            <w:r>
+              <w:rPr>
+                <w:rFonts w:hint="eastAsia"/>
+                <w:kern w:val="2"/>
+                <w:sz w:val="18"/>
+                <w:szCs w:val="18"/>
+              </w:rPr>
+              <w:t>协议</w:t>
+            </w:r>
+            <w:r>
+              <w:rPr>
+                <w:rFonts w:hint="eastAsia"/>
+                <w:kern w:val="2"/>
+                <w:sz w:val="18"/>
+                <w:szCs w:val="18"/>
+              </w:rPr>
+              <w:t>管理页面</w:t>
+            </w:r>
           </w:p>
         </w:tc>
       </w:tr>
@@ -9316,11 +10097,30 @@
               <w:spacing w:line="240" w:lineRule="auto"/>
               <w:jc w:val="both"/>
               <w:rPr>
-                <w:kern w:val="2"/>
-                <w:sz w:val="18"/>
-                <w:szCs w:val="18"/>
-              </w:rPr>
-            </w:pPr>
+                <w:rFonts w:hint="eastAsia"/>
+                <w:kern w:val="2"/>
+                <w:sz w:val="18"/>
+                <w:szCs w:val="18"/>
+              </w:rPr>
+            </w:pPr>
+            <w:r>
+              <w:rPr>
+                <w:rFonts w:hint="eastAsia"/>
+                <w:kern w:val="2"/>
+                <w:sz w:val="18"/>
+                <w:szCs w:val="18"/>
+              </w:rPr>
+              <w:t>为各设备正确配置协议</w:t>
+            </w:r>
+            <w:r>
+              <w:rPr>
+                <w:rFonts w:hint="eastAsia"/>
+                <w:kern w:val="2"/>
+                <w:sz w:val="18"/>
+                <w:szCs w:val="18"/>
+              </w:rPr>
+              <w:t>转换规则</w:t>
+            </w:r>
           </w:p>
         </w:tc>
       </w:tr>
@@ -9366,6 +10166,29 @@
               </w:rPr>
             </w:pPr>
           </w:p>
+          <w:p>
+            <w:pPr>
+              <w:spacing w:line="240" w:lineRule="auto"/>
+              <w:jc w:val="both"/>
+              <w:rPr>
+                <w:kern w:val="2"/>
+                <w:sz w:val="18"/>
+                <w:szCs w:val="18"/>
+              </w:rPr>
+            </w:pPr>
+          </w:p>
+          <w:p>
+            <w:pPr>
+              <w:spacing w:line="240" w:lineRule="auto"/>
+              <w:jc w:val="both"/>
+              <w:rPr>
+                <w:rFonts w:hint="eastAsia"/>
+                <w:kern w:val="2"/>
+                <w:sz w:val="18"/>
+                <w:szCs w:val="18"/>
+              </w:rPr>
+            </w:pPr>
+          </w:p>
         </w:tc>
       </w:tr>
       <w:tr>
@@ -9411,10 +10234,39 @@
               </w:rPr>
             </w:pPr>
           </w:p>
+          <w:p>
+            <w:pPr>
+              <w:spacing w:line="240" w:lineRule="auto"/>
+              <w:jc w:val="both"/>
+              <w:rPr>
+                <w:kern w:val="2"/>
+                <w:sz w:val="18"/>
+                <w:szCs w:val="18"/>
+              </w:rPr>
+            </w:pPr>
+          </w:p>
+          <w:p>
+            <w:pPr>
+              <w:spacing w:line="240" w:lineRule="auto"/>
+              <w:jc w:val="both"/>
+              <w:rPr>
+                <w:rFonts w:hint="eastAsia"/>
+                <w:kern w:val="2"/>
+                <w:sz w:val="18"/>
+                <w:szCs w:val="18"/>
+              </w:rPr>
+            </w:pPr>
+          </w:p>
         </w:tc>
       </w:tr>
     </w:tbl>
-    <w:p/>
+    <w:p>
+      <w:pPr>
+        <w:rPr>
+          <w:rFonts w:hint="eastAsia"/>
+        </w:rPr>
+      </w:pPr>
+    </w:p>
     <w:p>
       <w:pPr>
         <w:pStyle w:val="3"/>
@@ -9427,8 +10279,7 @@
         <w:rPr>
           <w:rFonts w:hint="eastAsia"/>
         </w:rPr>
-        <w:lastRenderedPageBreak/>
-        <w:t>协议语义化转换</w:t>
+        <w:t>设备数据采集与处理</w:t>
       </w:r>
     </w:p>
     <w:tbl>
@@ -9490,6 +10341,23 @@
                 <w:szCs w:val="18"/>
               </w:rPr>
             </w:pPr>
+            <w:r>
+              <w:rPr>
+                <w:rFonts w:hint="eastAsia"/>
+                <w:kern w:val="2"/>
+                <w:sz w:val="18"/>
+                <w:szCs w:val="18"/>
+              </w:rPr>
+              <w:t>UC</w:t>
+            </w:r>
+            <w:r>
+              <w:rPr>
+                <w:kern w:val="2"/>
+                <w:sz w:val="18"/>
+                <w:szCs w:val="18"/>
+              </w:rPr>
+              <w:t>09</w:t>
+            </w:r>
           </w:p>
         </w:tc>
         <w:tc>
@@ -9525,11 +10393,21 @@
               <w:spacing w:line="240" w:lineRule="auto"/>
               <w:jc w:val="both"/>
               <w:rPr>
-                <w:kern w:val="2"/>
-                <w:sz w:val="18"/>
-                <w:szCs w:val="18"/>
-              </w:rPr>
-            </w:pPr>
+                <w:rFonts w:hint="eastAsia"/>
+                <w:kern w:val="2"/>
+                <w:sz w:val="18"/>
+                <w:szCs w:val="18"/>
+              </w:rPr>
+            </w:pPr>
+            <w:r>
+              <w:rPr>
+                <w:rFonts w:hint="eastAsia"/>
+                <w:kern w:val="2"/>
+                <w:sz w:val="18"/>
+                <w:szCs w:val="18"/>
+              </w:rPr>
+              <w:t>设备数据采集与处理</w:t>
+            </w:r>
           </w:p>
         </w:tc>
       </w:tr>
@@ -9568,11 +10446,48 @@
               <w:spacing w:line="240" w:lineRule="auto"/>
               <w:jc w:val="both"/>
               <w:rPr>
-                <w:kern w:val="2"/>
-                <w:sz w:val="18"/>
-                <w:szCs w:val="18"/>
-              </w:rPr>
-            </w:pPr>
+                <w:rFonts w:hint="eastAsia"/>
+                <w:kern w:val="2"/>
+                <w:sz w:val="18"/>
+                <w:szCs w:val="18"/>
+              </w:rPr>
+            </w:pPr>
+            <w:r>
+              <w:rPr>
+                <w:rFonts w:hint="eastAsia"/>
+                <w:kern w:val="2"/>
+                <w:sz w:val="18"/>
+                <w:szCs w:val="18"/>
+              </w:rPr>
+              <w:t>边缘端管理人员配置设备</w:t>
+            </w:r>
+            <w:r>
+              <w:rPr>
+                <w:rFonts w:hint="eastAsia"/>
+                <w:kern w:val="2"/>
+                <w:sz w:val="18"/>
+                <w:szCs w:val="18"/>
+              </w:rPr>
+              <w:t>数据的上传内容</w:t>
+            </w:r>
+            <w:r>
+              <w:rPr>
+                <w:rFonts w:hint="eastAsia"/>
+                <w:kern w:val="2"/>
+                <w:sz w:val="18"/>
+                <w:szCs w:val="18"/>
+              </w:rPr>
+              <w:t>、周期和</w:t>
+            </w:r>
+            <w:r>
+              <w:rPr>
+                <w:rFonts w:hint="eastAsia"/>
+                <w:kern w:val="2"/>
+                <w:sz w:val="18"/>
+                <w:szCs w:val="18"/>
+              </w:rPr>
+              <w:t>方式</w:t>
+            </w:r>
           </w:p>
         </w:tc>
       </w:tr>
@@ -9616,6 +10531,15 @@
                 <w:szCs w:val="18"/>
               </w:rPr>
             </w:pPr>
+            <w:r>
+              <w:rPr>
+                <w:rFonts w:hint="eastAsia"/>
+                <w:kern w:val="2"/>
+                <w:sz w:val="18"/>
+                <w:szCs w:val="18"/>
+              </w:rPr>
+              <w:t>边缘端管理人员</w:t>
+            </w:r>
           </w:p>
         </w:tc>
       </w:tr>
@@ -9659,6 +10583,33 @@
                 <w:szCs w:val="18"/>
               </w:rPr>
             </w:pPr>
+            <w:r>
+              <w:rPr>
+                <w:rFonts w:hint="eastAsia"/>
+                <w:kern w:val="2"/>
+                <w:sz w:val="18"/>
+                <w:szCs w:val="18"/>
+              </w:rPr>
+              <w:t>边缘端管理人员已登录，并进入</w:t>
+            </w:r>
+            <w:r>
+              <w:rPr>
+                <w:rFonts w:hint="eastAsia"/>
+                <w:kern w:val="2"/>
+                <w:sz w:val="18"/>
+                <w:szCs w:val="18"/>
+              </w:rPr>
+              <w:t>设备数据</w:t>
+            </w:r>
+            <w:r>
+              <w:rPr>
+                <w:rFonts w:hint="eastAsia"/>
+                <w:kern w:val="2"/>
+                <w:sz w:val="18"/>
+                <w:szCs w:val="18"/>
+              </w:rPr>
+              <w:t>管理页面</w:t>
+            </w:r>
           </w:p>
         </w:tc>
       </w:tr>
@@ -9702,6 +10653,24 @@
                 <w:szCs w:val="18"/>
               </w:rPr>
             </w:pPr>
+            <w:r>
+              <w:rPr>
+                <w:rFonts w:hint="eastAsia"/>
+                <w:kern w:val="2"/>
+                <w:sz w:val="18"/>
+                <w:szCs w:val="18"/>
+              </w:rPr>
+              <w:t>配置正确的数据上传内容</w:t>
+            </w:r>
+            <w:r>
+              <w:rPr>
+                <w:rFonts w:hint="eastAsia"/>
+                <w:kern w:val="2"/>
+                <w:sz w:val="18"/>
+                <w:szCs w:val="18"/>
+              </w:rPr>
+              <w:t>、周期和方式</w:t>
+            </w:r>
           </w:p>
         </w:tc>
       </w:tr>
@@ -9746,6 +10715,151 @@
                 <w:szCs w:val="18"/>
               </w:rPr>
             </w:pPr>
+            <w:r>
+              <w:rPr>
+                <w:rFonts w:hint="eastAsia"/>
+                <w:kern w:val="2"/>
+                <w:sz w:val="18"/>
+                <w:szCs w:val="18"/>
+              </w:rPr>
+              <w:t>1</w:t>
+            </w:r>
+            <w:r>
+              <w:rPr>
+                <w:kern w:val="2"/>
+                <w:sz w:val="18"/>
+                <w:szCs w:val="18"/>
+              </w:rPr>
+              <w:t xml:space="preserve">. </w:t>
+            </w:r>
+            <w:r>
+              <w:rPr>
+                <w:rFonts w:hint="eastAsia"/>
+                <w:kern w:val="2"/>
+                <w:sz w:val="18"/>
+                <w:szCs w:val="18"/>
+              </w:rPr>
+              <w:t>查看流程中使用的所有设备</w:t>
+            </w:r>
+          </w:p>
+          <w:p>
+            <w:pPr>
+              <w:spacing w:line="240" w:lineRule="auto"/>
+              <w:jc w:val="both"/>
+              <w:rPr>
+                <w:kern w:val="2"/>
+                <w:sz w:val="18"/>
+                <w:szCs w:val="18"/>
+              </w:rPr>
+            </w:pPr>
+            <w:r>
+              <w:rPr>
+                <w:rFonts w:hint="eastAsia"/>
+                <w:kern w:val="2"/>
+                <w:sz w:val="18"/>
+                <w:szCs w:val="18"/>
+              </w:rPr>
+              <w:t>2</w:t>
+            </w:r>
+            <w:r>
+              <w:rPr>
+                <w:kern w:val="2"/>
+                <w:sz w:val="18"/>
+                <w:szCs w:val="18"/>
+              </w:rPr>
+              <w:t xml:space="preserve">. </w:t>
+            </w:r>
+            <w:r>
+              <w:rPr>
+                <w:rFonts w:hint="eastAsia"/>
+                <w:kern w:val="2"/>
+                <w:sz w:val="18"/>
+                <w:szCs w:val="18"/>
+              </w:rPr>
+              <w:t>配置</w:t>
+            </w:r>
+            <w:r>
+              <w:rPr>
+                <w:rFonts w:hint="eastAsia"/>
+                <w:kern w:val="2"/>
+                <w:sz w:val="18"/>
+                <w:szCs w:val="18"/>
+              </w:rPr>
+              <w:t>需要上传到云端的</w:t>
+            </w:r>
+            <w:r>
+              <w:rPr>
+                <w:rFonts w:hint="eastAsia"/>
+                <w:kern w:val="2"/>
+                <w:sz w:val="18"/>
+                <w:szCs w:val="18"/>
+              </w:rPr>
+              <w:t>数据域、</w:t>
+            </w:r>
+            <w:r>
+              <w:rPr>
+                <w:rFonts w:hint="eastAsia"/>
+                <w:kern w:val="2"/>
+                <w:sz w:val="18"/>
+                <w:szCs w:val="18"/>
+              </w:rPr>
+              <w:t>上传周期、</w:t>
+            </w:r>
+            <w:r>
+              <w:rPr>
+                <w:rFonts w:hint="eastAsia"/>
+                <w:kern w:val="2"/>
+                <w:sz w:val="18"/>
+                <w:szCs w:val="18"/>
+              </w:rPr>
+              <w:t>数据包封装格式等</w:t>
+            </w:r>
+          </w:p>
+          <w:p>
+            <w:pPr>
+              <w:spacing w:line="240" w:lineRule="auto"/>
+              <w:jc w:val="both"/>
+              <w:rPr>
+                <w:kern w:val="2"/>
+                <w:sz w:val="18"/>
+                <w:szCs w:val="18"/>
+              </w:rPr>
+            </w:pPr>
+            <w:r>
+              <w:rPr>
+                <w:rFonts w:hint="eastAsia"/>
+                <w:kern w:val="2"/>
+                <w:sz w:val="18"/>
+                <w:szCs w:val="18"/>
+              </w:rPr>
+              <w:t>3</w:t>
+            </w:r>
+            <w:r>
+              <w:rPr>
+                <w:kern w:val="2"/>
+                <w:sz w:val="18"/>
+                <w:szCs w:val="18"/>
+              </w:rPr>
+              <w:t xml:space="preserve">. </w:t>
+            </w:r>
+            <w:r>
+              <w:rPr>
+                <w:rFonts w:hint="eastAsia"/>
+                <w:kern w:val="2"/>
+                <w:sz w:val="18"/>
+                <w:szCs w:val="18"/>
+              </w:rPr>
+              <w:t>保存</w:t>
+            </w:r>
+            <w:r>
+              <w:rPr>
+                <w:rFonts w:hint="eastAsia"/>
+                <w:kern w:val="2"/>
+                <w:sz w:val="18"/>
+                <w:szCs w:val="18"/>
+              </w:rPr>
+              <w:t>数据上传配置信息</w:t>
+            </w:r>
           </w:p>
         </w:tc>
       </w:tr>
@@ -9791,11 +10905,135 @@
                 <w:szCs w:val="18"/>
               </w:rPr>
             </w:pPr>
+            <w:r>
+              <w:rPr>
+                <w:rFonts w:hint="eastAsia"/>
+                <w:kern w:val="2"/>
+                <w:sz w:val="18"/>
+                <w:szCs w:val="18"/>
+              </w:rPr>
+              <w:t>1</w:t>
+            </w:r>
+            <w:r>
+              <w:rPr>
+                <w:kern w:val="2"/>
+                <w:sz w:val="18"/>
+                <w:szCs w:val="18"/>
+              </w:rPr>
+              <w:t xml:space="preserve">a. </w:t>
+            </w:r>
+            <w:r>
+              <w:rPr>
+                <w:rFonts w:hint="eastAsia"/>
+                <w:kern w:val="2"/>
+                <w:sz w:val="18"/>
+                <w:szCs w:val="18"/>
+              </w:rPr>
+              <w:t>查询失败，系统提示错误</w:t>
+            </w:r>
+          </w:p>
+          <w:p>
+            <w:pPr>
+              <w:spacing w:line="240" w:lineRule="auto"/>
+              <w:jc w:val="both"/>
+              <w:rPr>
+                <w:kern w:val="2"/>
+                <w:sz w:val="18"/>
+                <w:szCs w:val="18"/>
+              </w:rPr>
+            </w:pPr>
+            <w:r>
+              <w:rPr>
+                <w:rFonts w:hint="eastAsia"/>
+                <w:kern w:val="2"/>
+                <w:sz w:val="18"/>
+                <w:szCs w:val="18"/>
+              </w:rPr>
+              <w:t>2a</w:t>
+            </w:r>
+            <w:r>
+              <w:rPr>
+                <w:kern w:val="2"/>
+                <w:sz w:val="18"/>
+                <w:szCs w:val="18"/>
+              </w:rPr>
+              <w:t xml:space="preserve">. </w:t>
+            </w:r>
+            <w:r>
+              <w:rPr>
+                <w:rFonts w:hint="eastAsia"/>
+                <w:kern w:val="2"/>
+                <w:sz w:val="18"/>
+                <w:szCs w:val="18"/>
+              </w:rPr>
+              <w:t>配置信息不合法，系统提示错误</w:t>
+            </w:r>
+          </w:p>
+          <w:p>
+            <w:pPr>
+              <w:spacing w:line="240" w:lineRule="auto"/>
+              <w:jc w:val="both"/>
+              <w:rPr>
+                <w:kern w:val="2"/>
+                <w:sz w:val="18"/>
+                <w:szCs w:val="18"/>
+              </w:rPr>
+            </w:pPr>
+            <w:r>
+              <w:rPr>
+                <w:rFonts w:hint="eastAsia"/>
+                <w:kern w:val="2"/>
+                <w:sz w:val="18"/>
+                <w:szCs w:val="18"/>
+              </w:rPr>
+              <w:t>3</w:t>
+            </w:r>
+            <w:r>
+              <w:rPr>
+                <w:kern w:val="2"/>
+                <w:sz w:val="18"/>
+                <w:szCs w:val="18"/>
+              </w:rPr>
+              <w:t xml:space="preserve">a. </w:t>
+            </w:r>
+            <w:r>
+              <w:rPr>
+                <w:rFonts w:hint="eastAsia"/>
+                <w:kern w:val="2"/>
+                <w:sz w:val="18"/>
+                <w:szCs w:val="18"/>
+              </w:rPr>
+              <w:t>保存失败，系统提示失败原因并返回到设备</w:t>
+            </w:r>
+            <w:r>
+              <w:rPr>
+                <w:rFonts w:hint="eastAsia"/>
+                <w:kern w:val="2"/>
+                <w:sz w:val="18"/>
+                <w:szCs w:val="18"/>
+              </w:rPr>
+              <w:t>数据</w:t>
+            </w:r>
+            <w:r>
+              <w:rPr>
+                <w:rFonts w:hint="eastAsia"/>
+                <w:kern w:val="2"/>
+                <w:sz w:val="18"/>
+                <w:szCs w:val="18"/>
+              </w:rPr>
+              <w:t>管理页面</w:t>
+            </w:r>
           </w:p>
         </w:tc>
       </w:tr>
     </w:tbl>
-    <w:p/>
+    <w:p>
+      <w:pPr>
+        <w:rPr>
+          <w:rFonts w:hint="eastAsia"/>
+        </w:rPr>
+      </w:pPr>
+    </w:p>
     <w:p>
       <w:pPr>
         <w:pStyle w:val="3"/>
@@ -9808,7 +11046,7 @@
         <w:rPr>
           <w:rFonts w:hint="eastAsia"/>
         </w:rPr>
-        <w:t>设备数据采集与处理</w:t>
+        <w:t>机器学习推理</w:t>
       </w:r>
     </w:p>
     <w:tbl>
@@ -9870,6 +11108,23 @@
                 <w:szCs w:val="18"/>
               </w:rPr>
             </w:pPr>
+            <w:r>
+              <w:rPr>
+                <w:rFonts w:hint="eastAsia"/>
+                <w:kern w:val="2"/>
+                <w:sz w:val="18"/>
+                <w:szCs w:val="18"/>
+              </w:rPr>
+              <w:t>UC</w:t>
+            </w:r>
+            <w:r>
+              <w:rPr>
+                <w:kern w:val="2"/>
+                <w:sz w:val="18"/>
+                <w:szCs w:val="18"/>
+              </w:rPr>
+              <w:t>10</w:t>
+            </w:r>
           </w:p>
         </w:tc>
         <w:tc>
@@ -9910,6 +11165,15 @@
                 <w:szCs w:val="18"/>
               </w:rPr>
             </w:pPr>
+            <w:r>
+              <w:rPr>
+                <w:rFonts w:hint="eastAsia"/>
+                <w:kern w:val="2"/>
+                <w:sz w:val="18"/>
+                <w:szCs w:val="18"/>
+              </w:rPr>
+              <w:t>机器学习推理</w:t>
+            </w:r>
           </w:p>
         </w:tc>
       </w:tr>
@@ -9953,6 +11217,24 @@
                 <w:szCs w:val="18"/>
               </w:rPr>
             </w:pPr>
+            <w:r>
+              <w:rPr>
+                <w:rFonts w:hint="eastAsia"/>
+                <w:kern w:val="2"/>
+                <w:sz w:val="18"/>
+                <w:szCs w:val="18"/>
+              </w:rPr>
+              <w:t>边缘端管理人员</w:t>
+            </w:r>
+            <w:r>
+              <w:rPr>
+                <w:rFonts w:hint="eastAsia"/>
+                <w:kern w:val="2"/>
+                <w:sz w:val="18"/>
+                <w:szCs w:val="18"/>
+              </w:rPr>
+              <w:t>配置机器学习模型</w:t>
+            </w:r>
           </w:p>
         </w:tc>
       </w:tr>
@@ -9996,6 +11278,15 @@
                 <w:szCs w:val="18"/>
               </w:rPr>
             </w:pPr>
+            <w:r>
+              <w:rPr>
+                <w:rFonts w:hint="eastAsia"/>
+                <w:kern w:val="2"/>
+                <w:sz w:val="18"/>
+                <w:szCs w:val="18"/>
+              </w:rPr>
+              <w:t>边缘端管理人员</w:t>
+            </w:r>
           </w:p>
         </w:tc>
       </w:tr>
@@ -10039,6 +11330,24 @@
                 <w:szCs w:val="18"/>
               </w:rPr>
             </w:pPr>
+            <w:r>
+              <w:rPr>
+                <w:rFonts w:hint="eastAsia"/>
+                <w:kern w:val="2"/>
+                <w:sz w:val="18"/>
+                <w:szCs w:val="18"/>
+              </w:rPr>
+              <w:t>边缘端管理人员已登录，并进入</w:t>
+            </w:r>
+            <w:r>
+              <w:rPr>
+                <w:rFonts w:hint="eastAsia"/>
+                <w:kern w:val="2"/>
+                <w:sz w:val="18"/>
+                <w:szCs w:val="18"/>
+              </w:rPr>
+              <w:t>机器学习配置页面</w:t>
+            </w:r>
           </w:p>
         </w:tc>
       </w:tr>
@@ -10082,6 +11391,15 @@
                 <w:szCs w:val="18"/>
               </w:rPr>
             </w:pPr>
+            <w:r>
+              <w:rPr>
+                <w:rFonts w:hint="eastAsia"/>
+                <w:kern w:val="2"/>
+                <w:sz w:val="18"/>
+                <w:szCs w:val="18"/>
+              </w:rPr>
+              <w:t>机器学习模型运行环境被正确配置</w:t>
+            </w:r>
           </w:p>
         </w:tc>
       </w:tr>
@@ -10126,6 +11444,125 @@
                 <w:szCs w:val="18"/>
               </w:rPr>
             </w:pPr>
+            <w:r>
+              <w:rPr>
+                <w:rFonts w:hint="eastAsia"/>
+                <w:kern w:val="2"/>
+                <w:sz w:val="18"/>
+                <w:szCs w:val="18"/>
+              </w:rPr>
+              <w:t>1</w:t>
+            </w:r>
+            <w:r>
+              <w:rPr>
+                <w:kern w:val="2"/>
+                <w:sz w:val="18"/>
+                <w:szCs w:val="18"/>
+              </w:rPr>
+              <w:t xml:space="preserve">. </w:t>
+            </w:r>
+            <w:r>
+              <w:rPr>
+                <w:rFonts w:hint="eastAsia"/>
+                <w:kern w:val="2"/>
+                <w:sz w:val="18"/>
+                <w:szCs w:val="18"/>
+              </w:rPr>
+              <w:t>配置运行模型使用的脚本路径</w:t>
+            </w:r>
+          </w:p>
+          <w:p>
+            <w:pPr>
+              <w:spacing w:line="240" w:lineRule="auto"/>
+              <w:jc w:val="both"/>
+              <w:rPr>
+                <w:kern w:val="2"/>
+                <w:sz w:val="18"/>
+                <w:szCs w:val="18"/>
+              </w:rPr>
+            </w:pPr>
+            <w:r>
+              <w:rPr>
+                <w:rFonts w:hint="eastAsia"/>
+                <w:kern w:val="2"/>
+                <w:sz w:val="18"/>
+                <w:szCs w:val="18"/>
+              </w:rPr>
+              <w:t>2</w:t>
+            </w:r>
+            <w:r>
+              <w:rPr>
+                <w:kern w:val="2"/>
+                <w:sz w:val="18"/>
+                <w:szCs w:val="18"/>
+              </w:rPr>
+              <w:t xml:space="preserve">. </w:t>
+            </w:r>
+            <w:r>
+              <w:rPr>
+                <w:rFonts w:hint="eastAsia"/>
+                <w:kern w:val="2"/>
+                <w:sz w:val="18"/>
+                <w:szCs w:val="18"/>
+              </w:rPr>
+              <w:t>配置</w:t>
+            </w:r>
+            <w:r>
+              <w:rPr>
+                <w:rFonts w:hint="eastAsia"/>
+                <w:kern w:val="2"/>
+                <w:sz w:val="18"/>
+                <w:szCs w:val="18"/>
+              </w:rPr>
+              <w:t>推理结果与</w:t>
+            </w:r>
+            <w:r>
+              <w:rPr>
+                <w:rFonts w:hint="eastAsia"/>
+                <w:kern w:val="2"/>
+                <w:sz w:val="18"/>
+                <w:szCs w:val="18"/>
+              </w:rPr>
+              <w:t>业务流程调度的关系</w:t>
+            </w:r>
+          </w:p>
+          <w:p>
+            <w:pPr>
+              <w:spacing w:line="240" w:lineRule="auto"/>
+              <w:jc w:val="both"/>
+              <w:rPr>
+                <w:rFonts w:hint="eastAsia"/>
+                <w:kern w:val="2"/>
+                <w:sz w:val="18"/>
+                <w:szCs w:val="18"/>
+              </w:rPr>
+            </w:pPr>
+            <w:r>
+              <w:rPr>
+                <w:rFonts w:hint="eastAsia"/>
+                <w:kern w:val="2"/>
+                <w:sz w:val="18"/>
+                <w:szCs w:val="18"/>
+              </w:rPr>
+              <w:t>3</w:t>
+            </w:r>
+            <w:r>
+              <w:rPr>
+                <w:kern w:val="2"/>
+                <w:sz w:val="18"/>
+                <w:szCs w:val="18"/>
+              </w:rPr>
+              <w:t xml:space="preserve">. </w:t>
+            </w:r>
+            <w:r>
+              <w:rPr>
+                <w:rFonts w:hint="eastAsia"/>
+                <w:kern w:val="2"/>
+                <w:sz w:val="18"/>
+                <w:szCs w:val="18"/>
+              </w:rPr>
+              <w:t>保存配置内容</w:t>
+            </w:r>
           </w:p>
         </w:tc>
       </w:tr>
@@ -10171,6 +11608,70 @@
                 <w:szCs w:val="18"/>
               </w:rPr>
             </w:pPr>
+            <w:r>
+              <w:rPr>
+                <w:rFonts w:hint="eastAsia"/>
+                <w:kern w:val="2"/>
+                <w:sz w:val="18"/>
+                <w:szCs w:val="18"/>
+              </w:rPr>
+              <w:t>1a</w:t>
+            </w:r>
+            <w:r>
+              <w:rPr>
+                <w:kern w:val="2"/>
+                <w:sz w:val="18"/>
+                <w:szCs w:val="18"/>
+              </w:rPr>
+              <w:t xml:space="preserve">. </w:t>
+            </w:r>
+            <w:r>
+              <w:rPr>
+                <w:rFonts w:hint="eastAsia"/>
+                <w:kern w:val="2"/>
+                <w:sz w:val="18"/>
+                <w:szCs w:val="18"/>
+              </w:rPr>
+              <w:t>找不到脚本路径，系统提示错误</w:t>
+            </w:r>
+          </w:p>
+          <w:p>
+            <w:pPr>
+              <w:spacing w:line="240" w:lineRule="auto"/>
+              <w:jc w:val="both"/>
+              <w:rPr>
+                <w:rFonts w:hint="eastAsia"/>
+                <w:kern w:val="2"/>
+                <w:sz w:val="18"/>
+                <w:szCs w:val="18"/>
+              </w:rPr>
+            </w:pPr>
+            <w:r>
+              <w:rPr>
+                <w:rFonts w:hint="eastAsia"/>
+                <w:kern w:val="2"/>
+                <w:sz w:val="18"/>
+                <w:szCs w:val="18"/>
+              </w:rPr>
+              <w:t>2</w:t>
+            </w:r>
+            <w:r>
+              <w:rPr>
+                <w:kern w:val="2"/>
+                <w:sz w:val="18"/>
+                <w:szCs w:val="18"/>
+              </w:rPr>
+              <w:t xml:space="preserve">a. </w:t>
+            </w:r>
+            <w:r>
+              <w:rPr>
+                <w:rFonts w:hint="eastAsia"/>
+                <w:kern w:val="2"/>
+                <w:sz w:val="18"/>
+                <w:szCs w:val="18"/>
+              </w:rPr>
+              <w:t>非法的关系配置，系统提示错误</w:t>
+            </w:r>
           </w:p>
         </w:tc>
       </w:tr>
@@ -10188,7 +11689,7 @@
         <w:rPr>
           <w:rFonts w:hint="eastAsia"/>
         </w:rPr>
-        <w:t>机器学习推理</w:t>
+        <w:t>设备状态可视化</w:t>
       </w:r>
     </w:p>
     <w:tbl>
@@ -10250,6 +11751,23 @@
                 <w:szCs w:val="18"/>
               </w:rPr>
             </w:pPr>
+            <w:r>
+              <w:rPr>
+                <w:rFonts w:hint="eastAsia"/>
+                <w:kern w:val="2"/>
+                <w:sz w:val="18"/>
+                <w:szCs w:val="18"/>
+              </w:rPr>
+              <w:t>UC</w:t>
+            </w:r>
+            <w:r>
+              <w:rPr>
+                <w:kern w:val="2"/>
+                <w:sz w:val="18"/>
+                <w:szCs w:val="18"/>
+              </w:rPr>
+              <w:t>11</w:t>
+            </w:r>
           </w:p>
         </w:tc>
         <w:tc>
@@ -10290,6 +11808,15 @@
                 <w:szCs w:val="18"/>
               </w:rPr>
             </w:pPr>
+            <w:r>
+              <w:rPr>
+                <w:rFonts w:hint="eastAsia"/>
+                <w:kern w:val="2"/>
+                <w:sz w:val="18"/>
+                <w:szCs w:val="18"/>
+              </w:rPr>
+              <w:t>设备状态可视化</w:t>
+            </w:r>
           </w:p>
         </w:tc>
       </w:tr>
@@ -10333,6 +11860,15 @@
                 <w:szCs w:val="18"/>
               </w:rPr>
             </w:pPr>
+            <w:r>
+              <w:rPr>
+                <w:rFonts w:hint="eastAsia"/>
+                <w:kern w:val="2"/>
+                <w:sz w:val="18"/>
+                <w:szCs w:val="18"/>
+              </w:rPr>
+              <w:t>边缘端管理人员查看设备状态历史信息</w:t>
+            </w:r>
           </w:p>
         </w:tc>
       </w:tr>
@@ -10376,6 +11912,15 @@
                 <w:szCs w:val="18"/>
               </w:rPr>
             </w:pPr>
+            <w:r>
+              <w:rPr>
+                <w:rFonts w:hint="eastAsia"/>
+                <w:kern w:val="2"/>
+                <w:sz w:val="18"/>
+                <w:szCs w:val="18"/>
+              </w:rPr>
+              <w:t>边缘端管理人员</w:t>
+            </w:r>
           </w:p>
         </w:tc>
       </w:tr>
@@ -10419,6 +11964,51 @@
                 <w:szCs w:val="18"/>
               </w:rPr>
             </w:pPr>
+            <w:r>
+              <w:rPr>
+                <w:rFonts w:hint="eastAsia"/>
+                <w:kern w:val="2"/>
+                <w:sz w:val="18"/>
+                <w:szCs w:val="18"/>
+              </w:rPr>
+              <w:t>边缘端管理人员</w:t>
+            </w:r>
+            <w:r>
+              <w:rPr>
+                <w:rFonts w:hint="eastAsia"/>
+                <w:kern w:val="2"/>
+                <w:sz w:val="18"/>
+                <w:szCs w:val="18"/>
+              </w:rPr>
+              <w:t>已</w:t>
+            </w:r>
+            <w:r>
+              <w:rPr>
+                <w:rFonts w:hint="eastAsia"/>
+                <w:kern w:val="2"/>
+                <w:sz w:val="18"/>
+                <w:szCs w:val="18"/>
+              </w:rPr>
+              <w:t>登录</w:t>
+            </w:r>
+            <w:r>
+              <w:rPr>
+                <w:rFonts w:hint="eastAsia"/>
+                <w:kern w:val="2"/>
+                <w:sz w:val="18"/>
+                <w:szCs w:val="18"/>
+              </w:rPr>
+              <w:t>，并进入</w:t>
+            </w:r>
+            <w:r>
+              <w:rPr>
+                <w:rFonts w:hint="eastAsia"/>
+                <w:kern w:val="2"/>
+                <w:sz w:val="18"/>
+                <w:szCs w:val="18"/>
+              </w:rPr>
+              <w:t>设备可视化页面</w:t>
+            </w:r>
           </w:p>
         </w:tc>
       </w:tr>
@@ -10462,6 +12052,15 @@
                 <w:szCs w:val="18"/>
               </w:rPr>
             </w:pPr>
+            <w:r>
+              <w:rPr>
+                <w:rFonts w:hint="eastAsia"/>
+                <w:kern w:val="2"/>
+                <w:sz w:val="18"/>
+                <w:szCs w:val="18"/>
+              </w:rPr>
+              <w:t>能够查看设备状态信息</w:t>
+            </w:r>
           </w:p>
         </w:tc>
       </w:tr>
@@ -10501,11 +12100,147 @@
               <w:spacing w:line="240" w:lineRule="auto"/>
               <w:jc w:val="both"/>
               <w:rPr>
-                <w:kern w:val="2"/>
-                <w:sz w:val="18"/>
-                <w:szCs w:val="18"/>
-              </w:rPr>
-            </w:pPr>
+                <w:rFonts w:hint="eastAsia"/>
+                <w:kern w:val="2"/>
+                <w:sz w:val="18"/>
+                <w:szCs w:val="18"/>
+              </w:rPr>
+            </w:pPr>
+            <w:r>
+              <w:rPr>
+                <w:rFonts w:hint="eastAsia"/>
+                <w:kern w:val="2"/>
+                <w:sz w:val="18"/>
+                <w:szCs w:val="18"/>
+              </w:rPr>
+              <w:t>1</w:t>
+            </w:r>
+            <w:r>
+              <w:rPr>
+                <w:kern w:val="2"/>
+                <w:sz w:val="18"/>
+                <w:szCs w:val="18"/>
+              </w:rPr>
+              <w:t xml:space="preserve">. </w:t>
+            </w:r>
+            <w:r>
+              <w:rPr>
+                <w:rFonts w:hint="eastAsia"/>
+                <w:kern w:val="2"/>
+                <w:sz w:val="18"/>
+                <w:szCs w:val="18"/>
+              </w:rPr>
+              <w:t>查看正在运行的</w:t>
+            </w:r>
+            <w:r>
+              <w:rPr>
+                <w:rFonts w:hint="eastAsia"/>
+                <w:kern w:val="2"/>
+                <w:sz w:val="18"/>
+                <w:szCs w:val="18"/>
+              </w:rPr>
+              <w:t>设备状态</w:t>
+            </w:r>
+          </w:p>
+          <w:p>
+            <w:pPr>
+              <w:spacing w:line="240" w:lineRule="auto"/>
+              <w:jc w:val="both"/>
+              <w:rPr>
+                <w:kern w:val="2"/>
+                <w:sz w:val="18"/>
+                <w:szCs w:val="18"/>
+              </w:rPr>
+            </w:pPr>
+            <w:r>
+              <w:rPr>
+                <w:kern w:val="2"/>
+                <w:sz w:val="18"/>
+                <w:szCs w:val="18"/>
+              </w:rPr>
+              <w:t>2</w:t>
+            </w:r>
+            <w:r>
+              <w:rPr>
+                <w:kern w:val="2"/>
+                <w:sz w:val="18"/>
+                <w:szCs w:val="18"/>
+              </w:rPr>
+              <w:t xml:space="preserve">. </w:t>
+            </w:r>
+            <w:r>
+              <w:rPr>
+                <w:rFonts w:hint="eastAsia"/>
+                <w:kern w:val="2"/>
+                <w:sz w:val="18"/>
+                <w:szCs w:val="18"/>
+              </w:rPr>
+              <w:t>选择</w:t>
+            </w:r>
+            <w:r>
+              <w:rPr>
+                <w:rFonts w:hint="eastAsia"/>
+                <w:kern w:val="2"/>
+                <w:sz w:val="18"/>
+                <w:szCs w:val="18"/>
+              </w:rPr>
+              <w:t>一个</w:t>
+            </w:r>
+            <w:r>
+              <w:rPr>
+                <w:rFonts w:hint="eastAsia"/>
+                <w:kern w:val="2"/>
+                <w:sz w:val="18"/>
+                <w:szCs w:val="18"/>
+              </w:rPr>
+              <w:t>已接入的设备</w:t>
+            </w:r>
+          </w:p>
+          <w:p>
+            <w:pPr>
+              <w:spacing w:line="240" w:lineRule="auto"/>
+              <w:jc w:val="both"/>
+              <w:rPr>
+                <w:rFonts w:hint="eastAsia"/>
+                <w:kern w:val="2"/>
+                <w:sz w:val="18"/>
+                <w:szCs w:val="18"/>
+              </w:rPr>
+            </w:pPr>
+            <w:r>
+              <w:rPr>
+                <w:kern w:val="2"/>
+                <w:sz w:val="18"/>
+                <w:szCs w:val="18"/>
+              </w:rPr>
+              <w:t>3</w:t>
+            </w:r>
+            <w:r>
+              <w:rPr>
+                <w:kern w:val="2"/>
+                <w:sz w:val="18"/>
+                <w:szCs w:val="18"/>
+              </w:rPr>
+              <w:t xml:space="preserve">. </w:t>
+            </w:r>
+            <w:r>
+              <w:rPr>
+                <w:rFonts w:hint="eastAsia"/>
+                <w:kern w:val="2"/>
+                <w:sz w:val="18"/>
+                <w:szCs w:val="18"/>
+              </w:rPr>
+              <w:t>查看设备的</w:t>
+            </w:r>
+            <w:r>
+              <w:rPr>
+                <w:rFonts w:hint="eastAsia"/>
+                <w:kern w:val="2"/>
+                <w:sz w:val="18"/>
+                <w:szCs w:val="18"/>
+              </w:rPr>
+              <w:t>历史运行时间等状态信息</w:t>
+            </w:r>
           </w:p>
         </w:tc>
       </w:tr>
@@ -10551,11 +12286,1453 @@
                 <w:szCs w:val="18"/>
               </w:rPr>
             </w:pPr>
+            <w:r>
+              <w:rPr>
+                <w:rFonts w:hint="eastAsia"/>
+                <w:kern w:val="2"/>
+                <w:sz w:val="18"/>
+                <w:szCs w:val="18"/>
+              </w:rPr>
+              <w:t>1a</w:t>
+            </w:r>
+            <w:r>
+              <w:rPr>
+                <w:kern w:val="2"/>
+                <w:sz w:val="18"/>
+                <w:szCs w:val="18"/>
+              </w:rPr>
+              <w:t xml:space="preserve">. </w:t>
+            </w:r>
+            <w:r>
+              <w:rPr>
+                <w:rFonts w:hint="eastAsia"/>
+                <w:kern w:val="2"/>
+                <w:sz w:val="18"/>
+                <w:szCs w:val="18"/>
+              </w:rPr>
+              <w:t>查看失败，系统</w:t>
+            </w:r>
+            <w:r>
+              <w:rPr>
+                <w:rFonts w:hint="eastAsia"/>
+                <w:kern w:val="2"/>
+                <w:sz w:val="18"/>
+                <w:szCs w:val="18"/>
+              </w:rPr>
+              <w:t>提示</w:t>
+            </w:r>
+            <w:r>
+              <w:rPr>
+                <w:rFonts w:hint="eastAsia"/>
+                <w:kern w:val="2"/>
+                <w:sz w:val="18"/>
+                <w:szCs w:val="18"/>
+              </w:rPr>
+              <w:t>错误信息</w:t>
+            </w:r>
+          </w:p>
+          <w:p>
+            <w:pPr>
+              <w:spacing w:line="240" w:lineRule="auto"/>
+              <w:jc w:val="both"/>
+              <w:rPr>
+                <w:rFonts w:hint="eastAsia"/>
+                <w:kern w:val="2"/>
+                <w:sz w:val="18"/>
+                <w:szCs w:val="18"/>
+              </w:rPr>
+            </w:pPr>
+            <w:r>
+              <w:rPr>
+                <w:kern w:val="2"/>
+                <w:sz w:val="18"/>
+                <w:szCs w:val="18"/>
+              </w:rPr>
+              <w:t>3</w:t>
+            </w:r>
+            <w:r>
+              <w:rPr>
+                <w:rFonts w:hint="eastAsia"/>
+                <w:kern w:val="2"/>
+                <w:sz w:val="18"/>
+                <w:szCs w:val="18"/>
+              </w:rPr>
+              <w:t>a</w:t>
+            </w:r>
+            <w:r>
+              <w:rPr>
+                <w:kern w:val="2"/>
+                <w:sz w:val="18"/>
+                <w:szCs w:val="18"/>
+              </w:rPr>
+              <w:t xml:space="preserve">. </w:t>
+            </w:r>
+            <w:r>
+              <w:rPr>
+                <w:rFonts w:hint="eastAsia"/>
+                <w:kern w:val="2"/>
+                <w:sz w:val="18"/>
+                <w:szCs w:val="18"/>
+              </w:rPr>
+              <w:t>查看失败，系统</w:t>
+            </w:r>
+            <w:r>
+              <w:rPr>
+                <w:rFonts w:hint="eastAsia"/>
+                <w:kern w:val="2"/>
+                <w:sz w:val="18"/>
+                <w:szCs w:val="18"/>
+              </w:rPr>
+              <w:t>提示错误信息</w:t>
+            </w:r>
           </w:p>
         </w:tc>
       </w:tr>
     </w:tbl>
     <w:p/>
+    <w:p>
+      <w:pPr>
+        <w:pStyle w:val="3"/>
+        <w:numPr>
+          <w:ilvl w:val="2"/>
+          <w:numId w:val="1"/>
+        </w:numPr>
+      </w:pPr>
+      <w:r>
+        <w:rPr>
+          <w:rFonts w:hint="eastAsia"/>
+        </w:rPr>
+        <w:t>设备</w:t>
+      </w:r>
+      <w:r>
+        <w:rPr>
+          <w:rFonts w:hint="eastAsia"/>
+        </w:rPr>
+        <w:t>数据</w:t>
+      </w:r>
+      <w:r>
+        <w:rPr>
+          <w:rFonts w:hint="eastAsia"/>
+        </w:rPr>
+        <w:t>可视化</w:t>
+      </w:r>
+    </w:p>
+    <w:tbl>
+      <w:tblPr>
+        <w:tblW w:w="9350" w:type="dxa"/>
+        <w:tblBorders>
+          <w:top w:val="single" w:sz="4" w:space="0" w:color="auto"/>
+          <w:left w:val="single" w:sz="4" w:space="0" w:color="auto"/>
+          <w:bottom w:val="single" w:sz="4" w:space="0" w:color="auto"/>
+          <w:right w:val="single" w:sz="4" w:space="0" w:color="auto"/>
+          <w:insideH w:val="single" w:sz="4" w:space="0" w:color="auto"/>
+          <w:insideV w:val="single" w:sz="4" w:space="0" w:color="auto"/>
+        </w:tblBorders>
+        <w:tblLayout w:type="fixed"/>
+        <w:tblLook w:val="04A0" w:firstRow="1" w:lastRow="0" w:firstColumn="1" w:lastColumn="0" w:noHBand="0" w:noVBand="1"/>
+      </w:tblPr>
+      <w:tblGrid>
+        <w:gridCol w:w="1372"/>
+        <w:gridCol w:w="2798"/>
+        <w:gridCol w:w="1265"/>
+        <w:gridCol w:w="3915"/>
+      </w:tblGrid>
+      <w:tr>
+        <w:tc>
+          <w:tcPr>
+            <w:tcW w:w="1372" w:type="dxa"/>
+          </w:tcPr>
+          <w:p>
+            <w:pPr>
+              <w:spacing w:line="240" w:lineRule="auto"/>
+              <w:jc w:val="both"/>
+              <w:rPr>
+                <w:kern w:val="2"/>
+                <w:sz w:val="18"/>
+                <w:szCs w:val="18"/>
+              </w:rPr>
+            </w:pPr>
+            <w:r>
+              <w:rPr>
+                <w:kern w:val="2"/>
+                <w:sz w:val="18"/>
+                <w:szCs w:val="18"/>
+              </w:rPr>
+              <w:t>用例编号</w:t>
+            </w:r>
+          </w:p>
+        </w:tc>
+        <w:tc>
+          <w:tcPr>
+            <w:tcW w:w="2798" w:type="dxa"/>
+          </w:tcPr>
+          <w:p>
+            <w:pPr>
+              <w:spacing w:line="240" w:lineRule="auto"/>
+              <w:jc w:val="both"/>
+              <w:rPr>
+                <w:kern w:val="2"/>
+                <w:sz w:val="18"/>
+                <w:szCs w:val="18"/>
+              </w:rPr>
+            </w:pPr>
+            <w:r>
+              <w:rPr>
+                <w:rFonts w:hint="eastAsia"/>
+                <w:kern w:val="2"/>
+                <w:sz w:val="18"/>
+                <w:szCs w:val="18"/>
+              </w:rPr>
+              <w:t>UC</w:t>
+            </w:r>
+            <w:r>
+              <w:rPr>
+                <w:kern w:val="2"/>
+                <w:sz w:val="18"/>
+                <w:szCs w:val="18"/>
+              </w:rPr>
+              <w:t>12</w:t>
+            </w:r>
+          </w:p>
+        </w:tc>
+        <w:tc>
+          <w:tcPr>
+            <w:tcW w:w="1265" w:type="dxa"/>
+          </w:tcPr>
+          <w:p>
+            <w:pPr>
+              <w:spacing w:line="240" w:lineRule="auto"/>
+              <w:jc w:val="both"/>
+              <w:rPr>
+                <w:kern w:val="2"/>
+                <w:sz w:val="18"/>
+                <w:szCs w:val="18"/>
+              </w:rPr>
+            </w:pPr>
+            <w:r>
+              <w:rPr>
+                <w:kern w:val="2"/>
+                <w:sz w:val="18"/>
+                <w:szCs w:val="18"/>
+              </w:rPr>
+              <w:t xml:space="preserve">用例名称 </w:t>
+            </w:r>
+          </w:p>
+        </w:tc>
+        <w:tc>
+          <w:tcPr>
+            <w:tcW w:w="3915" w:type="dxa"/>
+          </w:tcPr>
+          <w:p>
+            <w:pPr>
+              <w:spacing w:line="240" w:lineRule="auto"/>
+              <w:jc w:val="both"/>
+              <w:rPr>
+                <w:kern w:val="2"/>
+                <w:sz w:val="18"/>
+                <w:szCs w:val="18"/>
+              </w:rPr>
+            </w:pPr>
+            <w:r>
+              <w:rPr>
+                <w:rFonts w:hint="eastAsia"/>
+                <w:kern w:val="2"/>
+                <w:sz w:val="18"/>
+                <w:szCs w:val="18"/>
+              </w:rPr>
+              <w:t>设备数据可视化</w:t>
+            </w:r>
+          </w:p>
+        </w:tc>
+      </w:tr>
+      <w:tr>
+        <w:tc>
+          <w:tcPr>
+            <w:tcW w:w="1372" w:type="dxa"/>
+          </w:tcPr>
+          <w:p>
+            <w:pPr>
+              <w:spacing w:line="240" w:lineRule="auto"/>
+              <w:jc w:val="both"/>
+              <w:rPr>
+                <w:kern w:val="2"/>
+                <w:sz w:val="18"/>
+                <w:szCs w:val="18"/>
+              </w:rPr>
+            </w:pPr>
+            <w:r>
+              <w:rPr>
+                <w:kern w:val="2"/>
+                <w:sz w:val="18"/>
+                <w:szCs w:val="18"/>
+              </w:rPr>
+              <w:t>描述</w:t>
+            </w:r>
+          </w:p>
+        </w:tc>
+        <w:tc>
+          <w:tcPr>
+            <w:tcW w:w="7978" w:type="dxa"/>
+            <w:gridSpan w:val="3"/>
+          </w:tcPr>
+          <w:p>
+            <w:pPr>
+              <w:spacing w:line="240" w:lineRule="auto"/>
+              <w:jc w:val="both"/>
+              <w:rPr>
+                <w:kern w:val="2"/>
+                <w:sz w:val="18"/>
+                <w:szCs w:val="18"/>
+              </w:rPr>
+            </w:pPr>
+            <w:r>
+              <w:rPr>
+                <w:rFonts w:hint="eastAsia"/>
+                <w:kern w:val="2"/>
+                <w:sz w:val="18"/>
+                <w:szCs w:val="18"/>
+              </w:rPr>
+              <w:t>边缘端管理人员查看设备</w:t>
+            </w:r>
+            <w:r>
+              <w:rPr>
+                <w:rFonts w:hint="eastAsia"/>
+                <w:kern w:val="2"/>
+                <w:sz w:val="18"/>
+                <w:szCs w:val="18"/>
+              </w:rPr>
+              <w:t>实时</w:t>
+            </w:r>
+            <w:r>
+              <w:rPr>
+                <w:rFonts w:hint="eastAsia"/>
+                <w:kern w:val="2"/>
+                <w:sz w:val="18"/>
+                <w:szCs w:val="18"/>
+              </w:rPr>
+              <w:t>数据</w:t>
+            </w:r>
+          </w:p>
+        </w:tc>
+      </w:tr>
+      <w:tr>
+        <w:tc>
+          <w:tcPr>
+            <w:tcW w:w="1372" w:type="dxa"/>
+          </w:tcPr>
+          <w:p>
+            <w:pPr>
+              <w:spacing w:line="240" w:lineRule="auto"/>
+              <w:jc w:val="both"/>
+              <w:rPr>
+                <w:kern w:val="2"/>
+                <w:sz w:val="18"/>
+                <w:szCs w:val="18"/>
+              </w:rPr>
+            </w:pPr>
+            <w:r>
+              <w:rPr>
+                <w:kern w:val="2"/>
+                <w:sz w:val="18"/>
+                <w:szCs w:val="18"/>
+              </w:rPr>
+              <w:t>执行者</w:t>
+            </w:r>
+          </w:p>
+        </w:tc>
+        <w:tc>
+          <w:tcPr>
+            <w:tcW w:w="7978" w:type="dxa"/>
+            <w:gridSpan w:val="3"/>
+          </w:tcPr>
+          <w:p>
+            <w:pPr>
+              <w:spacing w:line="240" w:lineRule="auto"/>
+              <w:jc w:val="both"/>
+              <w:rPr>
+                <w:kern w:val="2"/>
+                <w:sz w:val="18"/>
+                <w:szCs w:val="18"/>
+              </w:rPr>
+            </w:pPr>
+            <w:r>
+              <w:rPr>
+                <w:rFonts w:hint="eastAsia"/>
+                <w:kern w:val="2"/>
+                <w:sz w:val="18"/>
+                <w:szCs w:val="18"/>
+              </w:rPr>
+              <w:t>边缘端管理人员</w:t>
+            </w:r>
+          </w:p>
+        </w:tc>
+      </w:tr>
+      <w:tr>
+        <w:tc>
+          <w:tcPr>
+            <w:tcW w:w="1372" w:type="dxa"/>
+          </w:tcPr>
+          <w:p>
+            <w:pPr>
+              <w:spacing w:line="240" w:lineRule="auto"/>
+              <w:jc w:val="both"/>
+              <w:rPr>
+                <w:kern w:val="2"/>
+                <w:sz w:val="18"/>
+                <w:szCs w:val="18"/>
+              </w:rPr>
+            </w:pPr>
+            <w:r>
+              <w:rPr>
+                <w:kern w:val="2"/>
+                <w:sz w:val="18"/>
+                <w:szCs w:val="18"/>
+              </w:rPr>
+              <w:t>前置条件</w:t>
+            </w:r>
+          </w:p>
+        </w:tc>
+        <w:tc>
+          <w:tcPr>
+            <w:tcW w:w="7978" w:type="dxa"/>
+            <w:gridSpan w:val="3"/>
+          </w:tcPr>
+          <w:p>
+            <w:pPr>
+              <w:spacing w:line="240" w:lineRule="auto"/>
+              <w:jc w:val="both"/>
+              <w:rPr>
+                <w:kern w:val="2"/>
+                <w:sz w:val="18"/>
+                <w:szCs w:val="18"/>
+              </w:rPr>
+            </w:pPr>
+            <w:r>
+              <w:rPr>
+                <w:rFonts w:hint="eastAsia"/>
+                <w:kern w:val="2"/>
+                <w:sz w:val="18"/>
+                <w:szCs w:val="18"/>
+              </w:rPr>
+              <w:t>边缘端管理人员已登录，并进入设备</w:t>
+            </w:r>
+            <w:r>
+              <w:rPr>
+                <w:rFonts w:hint="eastAsia"/>
+                <w:kern w:val="2"/>
+                <w:sz w:val="18"/>
+                <w:szCs w:val="18"/>
+              </w:rPr>
+              <w:t>可视化页面</w:t>
+            </w:r>
+          </w:p>
+        </w:tc>
+      </w:tr>
+      <w:tr>
+        <w:tc>
+          <w:tcPr>
+            <w:tcW w:w="1372" w:type="dxa"/>
+          </w:tcPr>
+          <w:p>
+            <w:pPr>
+              <w:spacing w:line="240" w:lineRule="auto"/>
+              <w:jc w:val="both"/>
+              <w:rPr>
+                <w:kern w:val="2"/>
+                <w:sz w:val="18"/>
+                <w:szCs w:val="18"/>
+              </w:rPr>
+            </w:pPr>
+            <w:r>
+              <w:rPr>
+                <w:kern w:val="2"/>
+                <w:sz w:val="18"/>
+                <w:szCs w:val="18"/>
+              </w:rPr>
+              <w:t>后置条件</w:t>
+            </w:r>
+          </w:p>
+        </w:tc>
+        <w:tc>
+          <w:tcPr>
+            <w:tcW w:w="7978" w:type="dxa"/>
+            <w:gridSpan w:val="3"/>
+          </w:tcPr>
+          <w:p>
+            <w:pPr>
+              <w:spacing w:line="240" w:lineRule="auto"/>
+              <w:jc w:val="both"/>
+              <w:rPr>
+                <w:kern w:val="2"/>
+                <w:sz w:val="18"/>
+                <w:szCs w:val="18"/>
+              </w:rPr>
+            </w:pPr>
+            <w:r>
+              <w:rPr>
+                <w:rFonts w:hint="eastAsia"/>
+                <w:kern w:val="2"/>
+                <w:sz w:val="18"/>
+                <w:szCs w:val="18"/>
+              </w:rPr>
+              <w:t>能够查看设备</w:t>
+            </w:r>
+            <w:r>
+              <w:rPr>
+                <w:rFonts w:hint="eastAsia"/>
+                <w:kern w:val="2"/>
+                <w:sz w:val="18"/>
+                <w:szCs w:val="18"/>
+              </w:rPr>
+              <w:t>数据</w:t>
+            </w:r>
+            <w:r>
+              <w:rPr>
+                <w:rFonts w:hint="eastAsia"/>
+                <w:kern w:val="2"/>
+                <w:sz w:val="18"/>
+                <w:szCs w:val="18"/>
+              </w:rPr>
+              <w:t>信息</w:t>
+            </w:r>
+          </w:p>
+        </w:tc>
+      </w:tr>
+      <w:tr>
+        <w:tc>
+          <w:tcPr>
+            <w:tcW w:w="1372" w:type="dxa"/>
+            <w:vAlign w:val="center"/>
+          </w:tcPr>
+          <w:p>
+            <w:pPr>
+              <w:spacing w:line="240" w:lineRule="auto"/>
+              <w:jc w:val="both"/>
+              <w:rPr>
+                <w:kern w:val="2"/>
+                <w:sz w:val="18"/>
+                <w:szCs w:val="18"/>
+              </w:rPr>
+            </w:pPr>
+            <w:r>
+              <w:rPr>
+                <w:kern w:val="2"/>
+                <w:sz w:val="18"/>
+                <w:szCs w:val="18"/>
+              </w:rPr>
+              <w:t>基本流</w:t>
+            </w:r>
+          </w:p>
+        </w:tc>
+        <w:tc>
+          <w:tcPr>
+            <w:tcW w:w="7978" w:type="dxa"/>
+            <w:gridSpan w:val="3"/>
+          </w:tcPr>
+          <w:p>
+            <w:pPr>
+              <w:spacing w:line="240" w:lineRule="auto"/>
+              <w:jc w:val="both"/>
+              <w:rPr>
+                <w:rFonts w:hint="eastAsia"/>
+                <w:kern w:val="2"/>
+                <w:sz w:val="18"/>
+                <w:szCs w:val="18"/>
+              </w:rPr>
+            </w:pPr>
+            <w:r>
+              <w:rPr>
+                <w:rFonts w:hint="eastAsia"/>
+                <w:kern w:val="2"/>
+                <w:sz w:val="18"/>
+                <w:szCs w:val="18"/>
+              </w:rPr>
+              <w:t>1</w:t>
+            </w:r>
+            <w:r>
+              <w:rPr>
+                <w:kern w:val="2"/>
+                <w:sz w:val="18"/>
+                <w:szCs w:val="18"/>
+              </w:rPr>
+              <w:t xml:space="preserve">. </w:t>
+            </w:r>
+            <w:r>
+              <w:rPr>
+                <w:rFonts w:hint="eastAsia"/>
+                <w:kern w:val="2"/>
+                <w:sz w:val="18"/>
+                <w:szCs w:val="18"/>
+              </w:rPr>
+              <w:t>查看正在执行的流程和相关设备</w:t>
+            </w:r>
+          </w:p>
+          <w:p>
+            <w:pPr>
+              <w:spacing w:line="240" w:lineRule="auto"/>
+              <w:jc w:val="both"/>
+              <w:rPr>
+                <w:kern w:val="2"/>
+                <w:sz w:val="18"/>
+                <w:szCs w:val="18"/>
+              </w:rPr>
+            </w:pPr>
+            <w:r>
+              <w:rPr>
+                <w:kern w:val="2"/>
+                <w:sz w:val="18"/>
+                <w:szCs w:val="18"/>
+              </w:rPr>
+              <w:t xml:space="preserve">2. </w:t>
+            </w:r>
+            <w:r>
+              <w:rPr>
+                <w:rFonts w:hint="eastAsia"/>
+                <w:kern w:val="2"/>
+                <w:sz w:val="18"/>
+                <w:szCs w:val="18"/>
+              </w:rPr>
+              <w:t>选择一个</w:t>
+            </w:r>
+            <w:r>
+              <w:rPr>
+                <w:rFonts w:hint="eastAsia"/>
+                <w:kern w:val="2"/>
+                <w:sz w:val="18"/>
+                <w:szCs w:val="18"/>
+              </w:rPr>
+              <w:t>正在运行的设备</w:t>
+            </w:r>
+          </w:p>
+          <w:p>
+            <w:pPr>
+              <w:spacing w:line="240" w:lineRule="auto"/>
+              <w:jc w:val="both"/>
+              <w:rPr>
+                <w:kern w:val="2"/>
+                <w:sz w:val="18"/>
+                <w:szCs w:val="18"/>
+              </w:rPr>
+            </w:pPr>
+            <w:r>
+              <w:rPr>
+                <w:kern w:val="2"/>
+                <w:sz w:val="18"/>
+                <w:szCs w:val="18"/>
+              </w:rPr>
+              <w:t xml:space="preserve">3. </w:t>
+            </w:r>
+            <w:r>
+              <w:rPr>
+                <w:rFonts w:hint="eastAsia"/>
+                <w:kern w:val="2"/>
+                <w:sz w:val="18"/>
+                <w:szCs w:val="18"/>
+              </w:rPr>
+              <w:t>查看设备的</w:t>
+            </w:r>
+            <w:r>
+              <w:rPr>
+                <w:rFonts w:hint="eastAsia"/>
+                <w:kern w:val="2"/>
+                <w:sz w:val="18"/>
+                <w:szCs w:val="18"/>
+              </w:rPr>
+              <w:t>数据记录信息</w:t>
+            </w:r>
+          </w:p>
+        </w:tc>
+      </w:tr>
+      <w:tr>
+        <w:tc>
+          <w:tcPr>
+            <w:tcW w:w="1372" w:type="dxa"/>
+            <w:vAlign w:val="center"/>
+          </w:tcPr>
+          <w:p>
+            <w:pPr>
+              <w:spacing w:line="240" w:lineRule="auto"/>
+              <w:jc w:val="both"/>
+              <w:rPr>
+                <w:kern w:val="2"/>
+                <w:sz w:val="18"/>
+                <w:szCs w:val="18"/>
+              </w:rPr>
+            </w:pPr>
+            <w:r>
+              <w:rPr>
+                <w:rFonts w:hint="eastAsia"/>
+                <w:kern w:val="2"/>
+                <w:sz w:val="18"/>
+                <w:szCs w:val="18"/>
+              </w:rPr>
+              <w:t>备选流</w:t>
+            </w:r>
+          </w:p>
+        </w:tc>
+        <w:tc>
+          <w:tcPr>
+            <w:tcW w:w="7978" w:type="dxa"/>
+            <w:gridSpan w:val="3"/>
+          </w:tcPr>
+          <w:p>
+            <w:pPr>
+              <w:spacing w:line="240" w:lineRule="auto"/>
+              <w:jc w:val="both"/>
+              <w:rPr>
+                <w:kern w:val="2"/>
+                <w:sz w:val="18"/>
+                <w:szCs w:val="18"/>
+              </w:rPr>
+            </w:pPr>
+            <w:r>
+              <w:rPr>
+                <w:rFonts w:hint="eastAsia"/>
+                <w:kern w:val="2"/>
+                <w:sz w:val="18"/>
+                <w:szCs w:val="18"/>
+              </w:rPr>
+              <w:t>1a</w:t>
+            </w:r>
+            <w:r>
+              <w:rPr>
+                <w:kern w:val="2"/>
+                <w:sz w:val="18"/>
+                <w:szCs w:val="18"/>
+              </w:rPr>
+              <w:t xml:space="preserve">. </w:t>
+            </w:r>
+            <w:r>
+              <w:rPr>
+                <w:rFonts w:hint="eastAsia"/>
+                <w:kern w:val="2"/>
+                <w:sz w:val="18"/>
+                <w:szCs w:val="18"/>
+              </w:rPr>
+              <w:t>查看失败，系统提示错误信息</w:t>
+            </w:r>
+          </w:p>
+          <w:p>
+            <w:pPr>
+              <w:spacing w:line="240" w:lineRule="auto"/>
+              <w:jc w:val="both"/>
+              <w:rPr>
+                <w:kern w:val="2"/>
+                <w:sz w:val="18"/>
+                <w:szCs w:val="18"/>
+              </w:rPr>
+            </w:pPr>
+            <w:r>
+              <w:rPr>
+                <w:kern w:val="2"/>
+                <w:sz w:val="18"/>
+                <w:szCs w:val="18"/>
+              </w:rPr>
+              <w:t>3</w:t>
+            </w:r>
+            <w:r>
+              <w:rPr>
+                <w:rFonts w:hint="eastAsia"/>
+                <w:kern w:val="2"/>
+                <w:sz w:val="18"/>
+                <w:szCs w:val="18"/>
+              </w:rPr>
+              <w:t>a</w:t>
+            </w:r>
+            <w:r>
+              <w:rPr>
+                <w:kern w:val="2"/>
+                <w:sz w:val="18"/>
+                <w:szCs w:val="18"/>
+              </w:rPr>
+              <w:t xml:space="preserve">. </w:t>
+            </w:r>
+            <w:r>
+              <w:rPr>
+                <w:rFonts w:hint="eastAsia"/>
+                <w:kern w:val="2"/>
+                <w:sz w:val="18"/>
+                <w:szCs w:val="18"/>
+              </w:rPr>
+              <w:t>查看失败，系统提示错误信息</w:t>
+            </w:r>
+          </w:p>
+        </w:tc>
+      </w:tr>
+    </w:tbl>
+    <w:p/>
+    <w:p>
+      <w:pPr>
+        <w:rPr>
+          <w:rFonts w:hint="eastAsia"/>
+        </w:rPr>
+      </w:pPr>
+    </w:p>
+    <w:p>
+      <w:pPr>
+        <w:pStyle w:val="2"/>
+      </w:pPr>
+      <w:r>
+        <w:rPr>
+          <w:rFonts w:hint="eastAsia"/>
+        </w:rPr>
+        <w:t>Actor:</w:t>
+      </w:r>
+      <w:r>
+        <w:t xml:space="preserve"> </w:t>
+      </w:r>
+      <w:r>
+        <w:rPr>
+          <w:rFonts w:hint="eastAsia"/>
+        </w:rPr>
+        <w:t>运维</w:t>
+      </w:r>
+      <w:r>
+        <w:rPr>
+          <w:rFonts w:hint="eastAsia"/>
+        </w:rPr>
+        <w:t>人员</w:t>
+      </w:r>
+    </w:p>
+    <w:p>
+      <w:pPr>
+        <w:pStyle w:val="3"/>
+        <w:numPr>
+          <w:ilvl w:val="2"/>
+          <w:numId w:val="1"/>
+        </w:numPr>
+      </w:pPr>
+      <w:r>
+        <w:rPr>
+          <w:rFonts w:hint="eastAsia"/>
+        </w:rPr>
+        <w:t>用户权限管理</w:t>
+      </w:r>
+    </w:p>
+    <w:tbl>
+      <w:tblPr>
+        <w:tblW w:w="9350" w:type="dxa"/>
+        <w:tblBorders>
+          <w:top w:val="single" w:sz="4" w:space="0" w:color="auto"/>
+          <w:left w:val="single" w:sz="4" w:space="0" w:color="auto"/>
+          <w:bottom w:val="single" w:sz="4" w:space="0" w:color="auto"/>
+          <w:right w:val="single" w:sz="4" w:space="0" w:color="auto"/>
+          <w:insideH w:val="single" w:sz="4" w:space="0" w:color="auto"/>
+          <w:insideV w:val="single" w:sz="4" w:space="0" w:color="auto"/>
+        </w:tblBorders>
+        <w:tblLayout w:type="fixed"/>
+        <w:tblLook w:val="04A0" w:firstRow="1" w:lastRow="0" w:firstColumn="1" w:lastColumn="0" w:noHBand="0" w:noVBand="1"/>
+      </w:tblPr>
+      <w:tblGrid>
+        <w:gridCol w:w="1372"/>
+        <w:gridCol w:w="2798"/>
+        <w:gridCol w:w="1265"/>
+        <w:gridCol w:w="3915"/>
+      </w:tblGrid>
+      <w:tr>
+        <w:tc>
+          <w:tcPr>
+            <w:tcW w:w="1372" w:type="dxa"/>
+          </w:tcPr>
+          <w:p>
+            <w:pPr>
+              <w:spacing w:line="240" w:lineRule="auto"/>
+              <w:jc w:val="both"/>
+              <w:rPr>
+                <w:kern w:val="2"/>
+                <w:sz w:val="18"/>
+                <w:szCs w:val="18"/>
+              </w:rPr>
+            </w:pPr>
+            <w:r>
+              <w:rPr>
+                <w:kern w:val="2"/>
+                <w:sz w:val="18"/>
+                <w:szCs w:val="18"/>
+              </w:rPr>
+              <w:t>用例编号</w:t>
+            </w:r>
+          </w:p>
+        </w:tc>
+        <w:tc>
+          <w:tcPr>
+            <w:tcW w:w="2798" w:type="dxa"/>
+          </w:tcPr>
+          <w:p>
+            <w:pPr>
+              <w:spacing w:line="240" w:lineRule="auto"/>
+              <w:jc w:val="both"/>
+              <w:rPr>
+                <w:kern w:val="2"/>
+                <w:sz w:val="18"/>
+                <w:szCs w:val="18"/>
+              </w:rPr>
+            </w:pPr>
+            <w:r>
+              <w:rPr>
+                <w:rFonts w:hint="eastAsia"/>
+                <w:kern w:val="2"/>
+                <w:sz w:val="18"/>
+                <w:szCs w:val="18"/>
+              </w:rPr>
+              <w:t>UC</w:t>
+            </w:r>
+            <w:r>
+              <w:rPr>
+                <w:kern w:val="2"/>
+                <w:sz w:val="18"/>
+                <w:szCs w:val="18"/>
+              </w:rPr>
+              <w:t>13</w:t>
+            </w:r>
+          </w:p>
+        </w:tc>
+        <w:tc>
+          <w:tcPr>
+            <w:tcW w:w="1265" w:type="dxa"/>
+          </w:tcPr>
+          <w:p>
+            <w:pPr>
+              <w:spacing w:line="240" w:lineRule="auto"/>
+              <w:jc w:val="both"/>
+              <w:rPr>
+                <w:kern w:val="2"/>
+                <w:sz w:val="18"/>
+                <w:szCs w:val="18"/>
+              </w:rPr>
+            </w:pPr>
+            <w:r>
+              <w:rPr>
+                <w:kern w:val="2"/>
+                <w:sz w:val="18"/>
+                <w:szCs w:val="18"/>
+              </w:rPr>
+              <w:t xml:space="preserve">用例名称 </w:t>
+            </w:r>
+          </w:p>
+        </w:tc>
+        <w:tc>
+          <w:tcPr>
+            <w:tcW w:w="3915" w:type="dxa"/>
+          </w:tcPr>
+          <w:p>
+            <w:pPr>
+              <w:spacing w:line="240" w:lineRule="auto"/>
+              <w:jc w:val="both"/>
+              <w:rPr>
+                <w:kern w:val="2"/>
+                <w:sz w:val="18"/>
+                <w:szCs w:val="18"/>
+              </w:rPr>
+            </w:pPr>
+            <w:r>
+              <w:rPr>
+                <w:rFonts w:hint="eastAsia"/>
+                <w:kern w:val="2"/>
+                <w:sz w:val="18"/>
+                <w:szCs w:val="18"/>
+              </w:rPr>
+              <w:t>用户权限管理</w:t>
+            </w:r>
+          </w:p>
+        </w:tc>
+      </w:tr>
+      <w:tr>
+        <w:tc>
+          <w:tcPr>
+            <w:tcW w:w="1372" w:type="dxa"/>
+          </w:tcPr>
+          <w:p>
+            <w:pPr>
+              <w:spacing w:line="240" w:lineRule="auto"/>
+              <w:jc w:val="both"/>
+              <w:rPr>
+                <w:kern w:val="2"/>
+                <w:sz w:val="18"/>
+                <w:szCs w:val="18"/>
+              </w:rPr>
+            </w:pPr>
+            <w:r>
+              <w:rPr>
+                <w:kern w:val="2"/>
+                <w:sz w:val="18"/>
+                <w:szCs w:val="18"/>
+              </w:rPr>
+              <w:t>描述</w:t>
+            </w:r>
+          </w:p>
+        </w:tc>
+        <w:tc>
+          <w:tcPr>
+            <w:tcW w:w="7978" w:type="dxa"/>
+            <w:gridSpan w:val="3"/>
+          </w:tcPr>
+          <w:p>
+            <w:pPr>
+              <w:spacing w:line="240" w:lineRule="auto"/>
+              <w:jc w:val="both"/>
+              <w:rPr>
+                <w:kern w:val="2"/>
+                <w:sz w:val="18"/>
+                <w:szCs w:val="18"/>
+              </w:rPr>
+            </w:pPr>
+            <w:r>
+              <w:rPr>
+                <w:rFonts w:hint="eastAsia"/>
+                <w:kern w:val="2"/>
+                <w:sz w:val="18"/>
+                <w:szCs w:val="18"/>
+              </w:rPr>
+              <w:t>运维人员管理用户权限</w:t>
+            </w:r>
+          </w:p>
+        </w:tc>
+      </w:tr>
+      <w:tr>
+        <w:tc>
+          <w:tcPr>
+            <w:tcW w:w="1372" w:type="dxa"/>
+          </w:tcPr>
+          <w:p>
+            <w:pPr>
+              <w:spacing w:line="240" w:lineRule="auto"/>
+              <w:jc w:val="both"/>
+              <w:rPr>
+                <w:kern w:val="2"/>
+                <w:sz w:val="18"/>
+                <w:szCs w:val="18"/>
+              </w:rPr>
+            </w:pPr>
+            <w:r>
+              <w:rPr>
+                <w:kern w:val="2"/>
+                <w:sz w:val="18"/>
+                <w:szCs w:val="18"/>
+              </w:rPr>
+              <w:t>执行者</w:t>
+            </w:r>
+          </w:p>
+        </w:tc>
+        <w:tc>
+          <w:tcPr>
+            <w:tcW w:w="7978" w:type="dxa"/>
+            <w:gridSpan w:val="3"/>
+          </w:tcPr>
+          <w:p>
+            <w:pPr>
+              <w:spacing w:line="240" w:lineRule="auto"/>
+              <w:jc w:val="both"/>
+              <w:rPr>
+                <w:kern w:val="2"/>
+                <w:sz w:val="18"/>
+                <w:szCs w:val="18"/>
+              </w:rPr>
+            </w:pPr>
+            <w:r>
+              <w:rPr>
+                <w:rFonts w:hint="eastAsia"/>
+                <w:kern w:val="2"/>
+                <w:sz w:val="18"/>
+                <w:szCs w:val="18"/>
+              </w:rPr>
+              <w:t>运维人员</w:t>
+            </w:r>
+          </w:p>
+        </w:tc>
+      </w:tr>
+      <w:tr>
+        <w:tc>
+          <w:tcPr>
+            <w:tcW w:w="1372" w:type="dxa"/>
+          </w:tcPr>
+          <w:p>
+            <w:pPr>
+              <w:spacing w:line="240" w:lineRule="auto"/>
+              <w:jc w:val="both"/>
+              <w:rPr>
+                <w:kern w:val="2"/>
+                <w:sz w:val="18"/>
+                <w:szCs w:val="18"/>
+              </w:rPr>
+            </w:pPr>
+            <w:r>
+              <w:rPr>
+                <w:kern w:val="2"/>
+                <w:sz w:val="18"/>
+                <w:szCs w:val="18"/>
+              </w:rPr>
+              <w:t>前置条件</w:t>
+            </w:r>
+          </w:p>
+        </w:tc>
+        <w:tc>
+          <w:tcPr>
+            <w:tcW w:w="7978" w:type="dxa"/>
+            <w:gridSpan w:val="3"/>
+          </w:tcPr>
+          <w:p>
+            <w:pPr>
+              <w:spacing w:line="240" w:lineRule="auto"/>
+              <w:jc w:val="both"/>
+              <w:rPr>
+                <w:kern w:val="2"/>
+                <w:sz w:val="18"/>
+                <w:szCs w:val="18"/>
+              </w:rPr>
+            </w:pPr>
+            <w:r>
+              <w:rPr>
+                <w:rFonts w:hint="eastAsia"/>
+                <w:kern w:val="2"/>
+                <w:sz w:val="18"/>
+                <w:szCs w:val="18"/>
+              </w:rPr>
+              <w:t>运维人员已登录，并进入用户权限管理页面</w:t>
+            </w:r>
+          </w:p>
+        </w:tc>
+      </w:tr>
+      <w:tr>
+        <w:tc>
+          <w:tcPr>
+            <w:tcW w:w="1372" w:type="dxa"/>
+          </w:tcPr>
+          <w:p>
+            <w:pPr>
+              <w:spacing w:line="240" w:lineRule="auto"/>
+              <w:jc w:val="both"/>
+              <w:rPr>
+                <w:kern w:val="2"/>
+                <w:sz w:val="18"/>
+                <w:szCs w:val="18"/>
+              </w:rPr>
+            </w:pPr>
+            <w:r>
+              <w:rPr>
+                <w:kern w:val="2"/>
+                <w:sz w:val="18"/>
+                <w:szCs w:val="18"/>
+              </w:rPr>
+              <w:t>后置条件</w:t>
+            </w:r>
+          </w:p>
+        </w:tc>
+        <w:tc>
+          <w:tcPr>
+            <w:tcW w:w="7978" w:type="dxa"/>
+            <w:gridSpan w:val="3"/>
+          </w:tcPr>
+          <w:p>
+            <w:pPr>
+              <w:spacing w:line="240" w:lineRule="auto"/>
+              <w:jc w:val="both"/>
+              <w:rPr>
+                <w:kern w:val="2"/>
+                <w:sz w:val="18"/>
+                <w:szCs w:val="18"/>
+              </w:rPr>
+            </w:pPr>
+            <w:r>
+              <w:rPr>
+                <w:rFonts w:hint="eastAsia"/>
+                <w:kern w:val="2"/>
+                <w:sz w:val="18"/>
+                <w:szCs w:val="18"/>
+              </w:rPr>
+              <w:t>用户权限被正确配置</w:t>
+            </w:r>
+          </w:p>
+        </w:tc>
+      </w:tr>
+      <w:tr>
+        <w:tc>
+          <w:tcPr>
+            <w:tcW w:w="1372" w:type="dxa"/>
+            <w:vAlign w:val="center"/>
+          </w:tcPr>
+          <w:p>
+            <w:pPr>
+              <w:spacing w:line="240" w:lineRule="auto"/>
+              <w:jc w:val="both"/>
+              <w:rPr>
+                <w:kern w:val="2"/>
+                <w:sz w:val="18"/>
+                <w:szCs w:val="18"/>
+              </w:rPr>
+            </w:pPr>
+            <w:r>
+              <w:rPr>
+                <w:kern w:val="2"/>
+                <w:sz w:val="18"/>
+                <w:szCs w:val="18"/>
+              </w:rPr>
+              <w:t>基本流</w:t>
+            </w:r>
+          </w:p>
+        </w:tc>
+        <w:tc>
+          <w:tcPr>
+            <w:tcW w:w="7978" w:type="dxa"/>
+            <w:gridSpan w:val="3"/>
+          </w:tcPr>
+          <w:p>
+            <w:pPr>
+              <w:spacing w:line="240" w:lineRule="auto"/>
+              <w:jc w:val="both"/>
+              <w:rPr>
+                <w:kern w:val="2"/>
+                <w:sz w:val="18"/>
+                <w:szCs w:val="18"/>
+              </w:rPr>
+            </w:pPr>
+            <w:r>
+              <w:rPr>
+                <w:rFonts w:hint="eastAsia"/>
+                <w:kern w:val="2"/>
+                <w:sz w:val="18"/>
+                <w:szCs w:val="18"/>
+              </w:rPr>
+              <w:t>1</w:t>
+            </w:r>
+            <w:r>
+              <w:rPr>
+                <w:kern w:val="2"/>
+                <w:sz w:val="18"/>
+                <w:szCs w:val="18"/>
+              </w:rPr>
+              <w:t xml:space="preserve">. </w:t>
+            </w:r>
+            <w:r>
+              <w:rPr>
+                <w:rFonts w:hint="eastAsia"/>
+                <w:kern w:val="2"/>
+                <w:sz w:val="18"/>
+                <w:szCs w:val="18"/>
+              </w:rPr>
+              <w:t>根据用户名或权限等级查询用户/添加新用户</w:t>
+            </w:r>
+          </w:p>
+          <w:p>
+            <w:pPr>
+              <w:spacing w:line="240" w:lineRule="auto"/>
+              <w:jc w:val="both"/>
+              <w:rPr>
+                <w:kern w:val="2"/>
+                <w:sz w:val="18"/>
+                <w:szCs w:val="18"/>
+              </w:rPr>
+            </w:pPr>
+            <w:r>
+              <w:rPr>
+                <w:rFonts w:hint="eastAsia"/>
+                <w:kern w:val="2"/>
+                <w:sz w:val="18"/>
+                <w:szCs w:val="18"/>
+              </w:rPr>
+              <w:t>2</w:t>
+            </w:r>
+            <w:r>
+              <w:rPr>
+                <w:kern w:val="2"/>
+                <w:sz w:val="18"/>
+                <w:szCs w:val="18"/>
+              </w:rPr>
+              <w:t xml:space="preserve">. </w:t>
+            </w:r>
+            <w:r>
+              <w:rPr>
+                <w:rFonts w:hint="eastAsia"/>
+                <w:kern w:val="2"/>
+                <w:sz w:val="18"/>
+                <w:szCs w:val="18"/>
+              </w:rPr>
+              <w:t>指定用户的权限等级</w:t>
+            </w:r>
+          </w:p>
+          <w:p>
+            <w:pPr>
+              <w:spacing w:line="240" w:lineRule="auto"/>
+              <w:jc w:val="both"/>
+              <w:rPr>
+                <w:rFonts w:hint="eastAsia"/>
+                <w:kern w:val="2"/>
+                <w:sz w:val="18"/>
+                <w:szCs w:val="18"/>
+              </w:rPr>
+            </w:pPr>
+            <w:r>
+              <w:rPr>
+                <w:rFonts w:hint="eastAsia"/>
+                <w:kern w:val="2"/>
+                <w:sz w:val="18"/>
+                <w:szCs w:val="18"/>
+              </w:rPr>
+              <w:t>3</w:t>
+            </w:r>
+            <w:r>
+              <w:rPr>
+                <w:kern w:val="2"/>
+                <w:sz w:val="18"/>
+                <w:szCs w:val="18"/>
+              </w:rPr>
+              <w:t xml:space="preserve">. </w:t>
+            </w:r>
+            <w:r>
+              <w:rPr>
+                <w:rFonts w:hint="eastAsia"/>
+                <w:kern w:val="2"/>
+                <w:sz w:val="18"/>
+                <w:szCs w:val="18"/>
+              </w:rPr>
+              <w:t>保存对用户权限的配置</w:t>
+            </w:r>
+          </w:p>
+        </w:tc>
+      </w:tr>
+      <w:tr>
+        <w:tc>
+          <w:tcPr>
+            <w:tcW w:w="1372" w:type="dxa"/>
+            <w:vAlign w:val="center"/>
+          </w:tcPr>
+          <w:p>
+            <w:pPr>
+              <w:spacing w:line="240" w:lineRule="auto"/>
+              <w:jc w:val="both"/>
+              <w:rPr>
+                <w:kern w:val="2"/>
+                <w:sz w:val="18"/>
+                <w:szCs w:val="18"/>
+              </w:rPr>
+            </w:pPr>
+            <w:r>
+              <w:rPr>
+                <w:rFonts w:hint="eastAsia"/>
+                <w:kern w:val="2"/>
+                <w:sz w:val="18"/>
+                <w:szCs w:val="18"/>
+              </w:rPr>
+              <w:t>备选流</w:t>
+            </w:r>
+          </w:p>
+        </w:tc>
+        <w:tc>
+          <w:tcPr>
+            <w:tcW w:w="7978" w:type="dxa"/>
+            <w:gridSpan w:val="3"/>
+          </w:tcPr>
+          <w:p>
+            <w:pPr>
+              <w:spacing w:line="240" w:lineRule="auto"/>
+              <w:jc w:val="both"/>
+              <w:rPr>
+                <w:kern w:val="2"/>
+                <w:sz w:val="18"/>
+                <w:szCs w:val="18"/>
+              </w:rPr>
+            </w:pPr>
+            <w:r>
+              <w:rPr>
+                <w:rFonts w:hint="eastAsia"/>
+                <w:kern w:val="2"/>
+                <w:sz w:val="18"/>
+                <w:szCs w:val="18"/>
+              </w:rPr>
+              <w:t>1</w:t>
+            </w:r>
+            <w:r>
+              <w:rPr>
+                <w:kern w:val="2"/>
+                <w:sz w:val="18"/>
+                <w:szCs w:val="18"/>
+              </w:rPr>
+              <w:t>a</w:t>
+            </w:r>
+            <w:r>
+              <w:rPr>
+                <w:kern w:val="2"/>
+                <w:sz w:val="18"/>
+                <w:szCs w:val="18"/>
+              </w:rPr>
+              <w:t xml:space="preserve">. </w:t>
+            </w:r>
+            <w:r>
+              <w:rPr>
+                <w:rFonts w:hint="eastAsia"/>
+                <w:kern w:val="2"/>
+                <w:sz w:val="18"/>
+                <w:szCs w:val="18"/>
+              </w:rPr>
+              <w:t>查询失败，系统提示错误</w:t>
+            </w:r>
+          </w:p>
+          <w:p>
+            <w:pPr>
+              <w:spacing w:line="240" w:lineRule="auto"/>
+              <w:jc w:val="both"/>
+              <w:rPr>
+                <w:kern w:val="2"/>
+                <w:sz w:val="18"/>
+                <w:szCs w:val="18"/>
+              </w:rPr>
+            </w:pPr>
+            <w:r>
+              <w:rPr>
+                <w:rFonts w:hint="eastAsia"/>
+                <w:kern w:val="2"/>
+                <w:sz w:val="18"/>
+                <w:szCs w:val="18"/>
+              </w:rPr>
+              <w:t>3</w:t>
+            </w:r>
+            <w:r>
+              <w:rPr>
+                <w:kern w:val="2"/>
+                <w:sz w:val="18"/>
+                <w:szCs w:val="18"/>
+              </w:rPr>
+              <w:t xml:space="preserve">a. </w:t>
+            </w:r>
+            <w:r>
+              <w:rPr>
+                <w:rFonts w:hint="eastAsia"/>
+                <w:kern w:val="2"/>
+                <w:sz w:val="18"/>
+                <w:szCs w:val="18"/>
+              </w:rPr>
+              <w:t>保存失败，系统提示失败原因并返回到</w:t>
+            </w:r>
+            <w:r>
+              <w:rPr>
+                <w:rFonts w:hint="eastAsia"/>
+                <w:kern w:val="2"/>
+                <w:sz w:val="18"/>
+                <w:szCs w:val="18"/>
+              </w:rPr>
+              <w:t>用户权限</w:t>
+            </w:r>
+            <w:r>
+              <w:rPr>
+                <w:rFonts w:hint="eastAsia"/>
+                <w:kern w:val="2"/>
+                <w:sz w:val="18"/>
+                <w:szCs w:val="18"/>
+              </w:rPr>
+              <w:t>管理页面</w:t>
+            </w:r>
+          </w:p>
+        </w:tc>
+      </w:tr>
+    </w:tbl>
+    <w:p/>
+    <w:p>
+      <w:pPr>
+        <w:rPr>
+          <w:rFonts w:hint="eastAsia"/>
+        </w:rPr>
+      </w:pPr>
+    </w:p>
     <w:p>
       <w:pPr>
         <w:pStyle w:val="1"/>
@@ -10685,14 +13862,7 @@
         <w:rPr>
           <w:rFonts w:hint="eastAsia"/>
         </w:rPr>
-        <w:t>边缘</w:t>
-      </w:r>
-      <w:proofErr w:type="gramStart"/>
-      <w:r>
-        <w:rPr>
-          <w:rFonts w:hint="eastAsia"/>
-        </w:rPr>
-        <w:t>端</w:t>
+        <w:t>边缘端</w:t>
       </w:r>
       <w:r>
         <w:rPr>
@@ -10700,7 +13870,6 @@
         </w:rPr>
         <w:t>管理</w:t>
       </w:r>
-      <w:proofErr w:type="gramEnd"/>
       <w:r>
         <w:rPr>
           <w:rFonts w:hint="eastAsia"/>
@@ -10757,6 +13926,7 @@
         <w:rPr>
           <w:rFonts w:hint="eastAsia"/>
         </w:rPr>
+        <w:lastRenderedPageBreak/>
         <w:t>易用性需求</w:t>
       </w:r>
       <w:bookmarkEnd w:id="24"/>
@@ -10922,7 +14092,6 @@
         <w:rPr>
           <w:rFonts w:hint="eastAsia"/>
         </w:rPr>
-        <w:lastRenderedPageBreak/>
         <w:t>可靠性</w:t>
       </w:r>
       <w:bookmarkEnd w:id="25"/>
@@ -11192,21 +14361,7 @@
         <w:rPr>
           <w:rFonts w:hint="eastAsia"/>
         </w:rPr>
-        <w:t>边缘</w:t>
-      </w:r>
-      <w:proofErr w:type="gramStart"/>
-      <w:r>
-        <w:rPr>
-          <w:rFonts w:hint="eastAsia"/>
-        </w:rPr>
-        <w:t>端最多</w:t>
-      </w:r>
-      <w:proofErr w:type="gramEnd"/>
-      <w:r>
-        <w:rPr>
-          <w:rFonts w:hint="eastAsia"/>
-        </w:rPr>
-        <w:t>可接入设备</w:t>
+        <w:t>边缘端最多可接入设备</w:t>
       </w:r>
       <w:r>
         <w:rPr>
@@ -11260,21 +14415,7 @@
         <w:rPr>
           <w:rFonts w:hint="eastAsia"/>
         </w:rPr>
-        <w:t>可注册的边缘</w:t>
-      </w:r>
-      <w:proofErr w:type="gramStart"/>
-      <w:r>
-        <w:rPr>
-          <w:rFonts w:hint="eastAsia"/>
-        </w:rPr>
-        <w:t>端数量</w:t>
-      </w:r>
-      <w:proofErr w:type="gramEnd"/>
-      <w:r>
-        <w:rPr>
-          <w:rFonts w:hint="eastAsia"/>
-        </w:rPr>
-        <w:t>上限为</w:t>
+        <w:t>可注册的边缘端数量上限为</w:t>
       </w:r>
       <w:r>
         <w:rPr>
@@ -11496,6 +14637,7 @@
         <w:rPr>
           <w:rFonts w:hint="eastAsia"/>
         </w:rPr>
+        <w:lastRenderedPageBreak/>
         <w:t>可支持的配置数据库包括但不限于M</w:t>
       </w:r>
       <w:r>
@@ -11543,15 +14685,7 @@
         <w:ind w:left="765" w:firstLineChars="200" w:firstLine="400"/>
       </w:pPr>
       <w:r>
-        <w:t>以基于UML的面向对象方法作为软件开发方法，以实现整个系统的</w:t>
-      </w:r>
-      <w:proofErr w:type="gramStart"/>
-      <w:r>
-        <w:t>灵活可</w:t>
-      </w:r>
-      <w:proofErr w:type="gramEnd"/>
-      <w:r>
-        <w:t>扩展与高可</w:t>
+        <w:t>以基于UML的面向对象方法作为软件开发方法，以实现整个系统的灵活可扩展与高可</w:t>
       </w:r>
       <w:r>
         <w:rPr>
@@ -11597,14 +14731,12 @@
         </w:rPr>
         <w:t>符合</w:t>
       </w:r>
-      <w:proofErr w:type="spellStart"/>
       <w:r>
         <w:rPr>
           <w:rFonts w:hint="eastAsia"/>
         </w:rPr>
         <w:t>ESLint</w:t>
       </w:r>
-      <w:proofErr w:type="spellEnd"/>
       <w:r>
         <w:rPr>
           <w:rFonts w:hint="eastAsia"/>
@@ -11672,7 +14804,6 @@
         <w:rPr>
           <w:rFonts w:hint="eastAsia"/>
         </w:rPr>
-        <w:lastRenderedPageBreak/>
         <w:t>命名约定</w:t>
       </w:r>
       <w:bookmarkEnd w:id="42"/>
@@ -11812,13 +14943,8 @@
         <w:pStyle w:val="a9"/>
         <w:ind w:left="765" w:firstLineChars="200" w:firstLine="400"/>
       </w:pPr>
-      <w:proofErr w:type="spellStart"/>
-      <w:r>
-        <w:t>Intellij</w:t>
-      </w:r>
-      <w:proofErr w:type="spellEnd"/>
-      <w:r>
-        <w:t xml:space="preserve"> IDEA</w:t>
+      <w:r>
+        <w:t>Intellij IDEA</w:t>
       </w:r>
       <w:r>
         <w:rPr>
@@ -11865,35 +14991,7 @@
         <w:rPr>
           <w:rFonts w:hint="eastAsia"/>
         </w:rPr>
-        <w:t>项目基于</w:t>
-      </w:r>
-      <w:proofErr w:type="spellStart"/>
-      <w:r>
-        <w:rPr>
-          <w:rFonts w:hint="eastAsia"/>
-        </w:rPr>
-        <w:t>SpringBoot</w:t>
-      </w:r>
-      <w:proofErr w:type="spellEnd"/>
-      <w:r>
-        <w:rPr>
-          <w:rFonts w:hint="eastAsia"/>
-        </w:rPr>
-        <w:t>框架开发服务端，基于Flask框架开发数据处理接口，使用React</w:t>
-      </w:r>
-      <w:proofErr w:type="gramStart"/>
-      <w:r>
-        <w:rPr>
-          <w:rFonts w:hint="eastAsia"/>
-        </w:rPr>
-        <w:t>库开发</w:t>
-      </w:r>
-      <w:proofErr w:type="gramEnd"/>
-      <w:r>
-        <w:rPr>
-          <w:rFonts w:hint="eastAsia"/>
-        </w:rPr>
-        <w:t>浏览器前端。</w:t>
+        <w:t>项目基于SpringBoot框架开发服务端，基于Flask框架开发数据处理接口，使用React库开发浏览器前端。</w:t>
       </w:r>
     </w:p>
     <w:p/>
@@ -12213,6 +15311,7 @@
         <w:pStyle w:val="InfoBlue"/>
       </w:pPr>
       <w:r>
+        <w:lastRenderedPageBreak/>
         <w:t>[</w:t>
       </w:r>
       <w:r>
@@ -12253,7 +15352,6 @@
       <w:pPr>
         <w:ind w:left="720"/>
       </w:pPr>
-      <w:proofErr w:type="spellStart"/>
       <w:r>
         <w:rPr>
           <w:rFonts w:hint="eastAsia"/>
@@ -12261,11 +15359,7 @@
         <w:t>Mod</w:t>
       </w:r>
       <w:r>
-        <w:t>Bus</w:t>
-      </w:r>
-      <w:proofErr w:type="spellEnd"/>
-      <w:r>
-        <w:t>:</w:t>
+        <w:t>Bus:</w:t>
       </w:r>
     </w:p>
     <w:p>
@@ -12333,7 +15427,6 @@
       <w:pPr>
         <w:ind w:left="720"/>
       </w:pPr>
-      <w:proofErr w:type="spellStart"/>
       <w:r>
         <w:rPr>
           <w:rFonts w:hint="eastAsia"/>
@@ -12341,11 +15434,7 @@
         <w:t>R</w:t>
       </w:r>
       <w:r>
-        <w:t>ETSful</w:t>
-      </w:r>
-      <w:proofErr w:type="spellEnd"/>
-      <w:r>
-        <w:t xml:space="preserve"> API</w:t>
+        <w:t>ETSful API</w:t>
       </w:r>
       <w:r>
         <w:rPr>
@@ -12368,7 +15457,6 @@
         <w:rPr>
           <w:rFonts w:hint="eastAsia"/>
         </w:rPr>
-        <w:lastRenderedPageBreak/>
         <w:t>MQTT</w:t>
       </w:r>
       <w:r>

</xml_diff>